<commit_message>
Nearly Final UML Requirements + Sequence
</commit_message>
<xml_diff>
--- a/Documents/2. RASD/UML requirements.docx
+++ b/Documents/2. RASD/UML requirements.docx
@@ -612,29 +612,7 @@
           <w:lang w:val="en-GB" w:eastAsia="es-ES"/>
           <w14:ligatures w14:val="none"/>
         </w:rPr>
-        <w:t xml:space="preserve"> of our </w:t>
-      </w:r>
-      <w:proofErr w:type="spellStart"/>
-      <w:r>
-        <w:rPr>
-          <w:rFonts w:ascii="Constantia" w:eastAsia="Constantia" w:hAnsi="Constantia" w:cs="Browallia New"/>
-          <w:color w:val="595959"/>
-          <w:kern w:val="0"/>
-          <w:lang w:val="en-GB" w:eastAsia="es-ES"/>
-          <w14:ligatures w14:val="none"/>
-        </w:rPr>
-        <w:t>Iqueue</w:t>
-      </w:r>
-      <w:proofErr w:type="spellEnd"/>
-      <w:r>
-        <w:rPr>
-          <w:rFonts w:ascii="Constantia" w:eastAsia="Constantia" w:hAnsi="Constantia" w:cs="Browallia New"/>
-          <w:color w:val="595959"/>
-          <w:kern w:val="0"/>
-          <w:lang w:val="en-GB" w:eastAsia="es-ES"/>
-          <w14:ligatures w14:val="none"/>
-        </w:rPr>
-        <w:t xml:space="preserve"> project</w:t>
+        <w:t xml:space="preserve"> of our Iqueue project</w:t>
       </w:r>
       <w:r>
         <w:rPr>
@@ -4614,6 +4592,185 @@
           <w:sz w:val="20"/>
           <w:szCs w:val="20"/>
           <w:lang w:val="en-GB" w:bidi="th-TH"/>
+          <w14:ligatures w14:val="none"/>
+        </w:rPr>
+      </w:pPr>
+    </w:p>
+    <w:p>
+      <w:pPr>
+        <w:tabs>
+          <w:tab w:val="left" w:pos="3975"/>
+        </w:tabs>
+        <w:jc w:val="both"/>
+        <w:rPr>
+          <w:rFonts w:ascii="Cambria Math" w:eastAsia="Constantia" w:hAnsi="Cambria Math" w:cs="Browallia New"/>
+          <w:noProof/>
+          <w:kern w:val="0"/>
+          <w:sz w:val="20"/>
+          <w:szCs w:val="20"/>
+          <w:lang w:val="en-GB" w:bidi="th-TH"/>
+          <w14:ligatures w14:val="none"/>
+        </w:rPr>
+      </w:pPr>
+    </w:p>
+    <w:p>
+      <w:pPr>
+        <w:tabs>
+          <w:tab w:val="left" w:pos="3975"/>
+        </w:tabs>
+        <w:jc w:val="both"/>
+        <w:rPr>
+          <w:rFonts w:ascii="Cambria Math" w:eastAsia="Constantia" w:hAnsi="Cambria Math" w:cs="Browallia New"/>
+          <w:noProof/>
+          <w:kern w:val="0"/>
+          <w:sz w:val="20"/>
+          <w:szCs w:val="20"/>
+          <w:highlight w:val="yellow"/>
+          <w:lang w:bidi="th-TH"/>
+          <w14:ligatures w14:val="none"/>
+        </w:rPr>
+      </w:pPr>
+      <w:r>
+        <w:rPr>
+          <w:rFonts w:ascii="Cambria Math" w:eastAsia="Constantia" w:hAnsi="Cambria Math" w:cs="Browallia New"/>
+          <w:noProof/>
+          <w:kern w:val="0"/>
+          <w:sz w:val="20"/>
+          <w:szCs w:val="20"/>
+          <w:highlight w:val="yellow"/>
+          <w:lang w:bidi="th-TH"/>
+          <w14:ligatures w14:val="none"/>
+        </w:rPr>
+        <w:t>TODO:</w:t>
+      </w:r>
+    </w:p>
+    <w:p>
+      <w:pPr>
+        <w:tabs>
+          <w:tab w:val="left" w:pos="3975"/>
+        </w:tabs>
+        <w:jc w:val="both"/>
+        <w:rPr>
+          <w:rFonts w:ascii="Cambria Math" w:eastAsia="Constantia" w:hAnsi="Cambria Math" w:cs="Browallia New"/>
+          <w:noProof/>
+          <w:kern w:val="0"/>
+          <w:sz w:val="20"/>
+          <w:szCs w:val="20"/>
+          <w:highlight w:val="yellow"/>
+          <w:lang w:bidi="th-TH"/>
+          <w14:ligatures w14:val="none"/>
+        </w:rPr>
+      </w:pPr>
+      <w:r>
+        <w:rPr>
+          <w:rFonts w:ascii="Cambria Math" w:eastAsia="Constantia" w:hAnsi="Cambria Math" w:cs="Browallia New"/>
+          <w:noProof/>
+          <w:kern w:val="0"/>
+          <w:sz w:val="20"/>
+          <w:szCs w:val="20"/>
+          <w:highlight w:val="yellow"/>
+          <w:lang w:bidi="th-TH"/>
+          <w14:ligatures w14:val="none"/>
+        </w:rPr>
+        <w:t>&gt;Aggiungere Catture</w:t>
+      </w:r>
+    </w:p>
+    <w:p>
+      <w:pPr>
+        <w:tabs>
+          <w:tab w:val="left" w:pos="3975"/>
+        </w:tabs>
+        <w:jc w:val="both"/>
+        <w:rPr>
+          <w:rFonts w:ascii="Cambria Math" w:eastAsia="Constantia" w:hAnsi="Cambria Math" w:cs="Browallia New"/>
+          <w:noProof/>
+          <w:kern w:val="0"/>
+          <w:sz w:val="20"/>
+          <w:szCs w:val="20"/>
+          <w:lang w:bidi="th-TH"/>
+          <w14:ligatures w14:val="none"/>
+        </w:rPr>
+      </w:pPr>
+      <w:r>
+        <w:rPr>
+          <w:rFonts w:ascii="Cambria Math" w:eastAsia="Constantia" w:hAnsi="Cambria Math" w:cs="Browallia New"/>
+          <w:noProof/>
+          <w:kern w:val="0"/>
+          <w:sz w:val="20"/>
+          <w:szCs w:val="20"/>
+          <w:highlight w:val="yellow"/>
+          <w:lang w:bidi="th-TH"/>
+          <w14:ligatures w14:val="none"/>
+        </w:rPr>
+        <w:t>&gt;Quando si inseriscono e si spiegano i Sequence Diagram, dire che quelli di Andre (quelli col commento testuale a fianco) spiegano cosa accade dal punto di vista delle interfacce grafiche mentre si sta utilizzando l’applicazione.</w:t>
+      </w:r>
+      <w:r>
+        <w:rPr>
+          <w:rFonts w:ascii="Cambria Math" w:eastAsia="Constantia" w:hAnsi="Cambria Math" w:cs="Browallia New"/>
+          <w:noProof/>
+          <w:kern w:val="0"/>
+          <w:sz w:val="20"/>
+          <w:szCs w:val="20"/>
+          <w:lang w:bidi="th-TH"/>
+          <w14:ligatures w14:val="none"/>
+        </w:rPr>
+        <w:t xml:space="preserve"> Sarebbero anche RemoveProduct e Advertisement.</w:t>
+      </w:r>
+    </w:p>
+    <w:p>
+      <w:pPr>
+        <w:tabs>
+          <w:tab w:val="left" w:pos="3975"/>
+        </w:tabs>
+        <w:jc w:val="both"/>
+        <w:rPr>
+          <w:rFonts w:ascii="Cambria Math" w:eastAsia="Constantia" w:hAnsi="Cambria Math" w:cs="Browallia New"/>
+          <w:noProof/>
+          <w:kern w:val="0"/>
+          <w:sz w:val="20"/>
+          <w:szCs w:val="20"/>
+          <w:lang w:val="en-US" w:bidi="th-TH"/>
+          <w14:ligatures w14:val="none"/>
+        </w:rPr>
+      </w:pPr>
+      <w:r>
+        <w:rPr>
+          <w:rFonts w:ascii="Cambria Math" w:eastAsia="Constantia" w:hAnsi="Cambria Math" w:cs="Browallia New"/>
+          <w:noProof/>
+          <w:kern w:val="0"/>
+          <w:sz w:val="20"/>
+          <w:szCs w:val="20"/>
+          <w:lang w:val="en-US" w:bidi="th-TH"/>
+          <w14:ligatures w14:val="none"/>
+        </w:rPr>
+        <w:t>&gt;Da aggiungere in parte SequenceDiagram: The sequence diagrams can be found in th</w:t>
+      </w:r>
+      <w:r>
+        <w:rPr>
+          <w:rFonts w:ascii="Cambria Math" w:eastAsia="Constantia" w:hAnsi="Cambria Math" w:cs="Browallia New"/>
+          <w:noProof/>
+          <w:kern w:val="0"/>
+          <w:sz w:val="20"/>
+          <w:szCs w:val="20"/>
+          <w:lang w:val="en-US" w:bidi="th-TH"/>
+          <w14:ligatures w14:val="none"/>
+        </w:rPr>
+        <w:t>e file UML REQUIREMENT.mdj, accessing them inside the UML Class Diagram through the Model Explorer.</w:t>
+      </w:r>
+    </w:p>
+    <w:p>
+      <w:pPr>
+        <w:tabs>
+          <w:tab w:val="left" w:pos="3975"/>
+        </w:tabs>
+        <w:jc w:val="both"/>
+        <w:rPr>
+          <w:rFonts w:ascii="Cambria Math" w:eastAsia="Constantia" w:hAnsi="Cambria Math" w:cs="Browallia New"/>
+          <w:noProof/>
+          <w:kern w:val="0"/>
+          <w:sz w:val="20"/>
+          <w:szCs w:val="20"/>
+          <w:lang w:val="en-US" w:bidi="th-TH"/>
           <w14:ligatures w14:val="none"/>
         </w:rPr>
       </w:pPr>

</xml_diff>

<commit_message>
Testing document almost complete + UML requirement complete
</commit_message>
<xml_diff>
--- a/Documents/2. RASD/UML requirements.docx
+++ b/Documents/2. RASD/UML requirements.docx
@@ -1,6 +1,6 @@
 
 <file path=word/document.xml><?xml version="1.0" encoding="utf-8"?>
-<w:document xmlns:wpc="http://schemas.microsoft.com/office/word/2010/wordprocessingCanvas" xmlns:cx="http://schemas.microsoft.com/office/drawing/2014/chartex" xmlns:cx1="http://schemas.microsoft.com/office/drawing/2015/9/8/chartex" xmlns:cx2="http://schemas.microsoft.com/office/drawing/2015/10/21/chartex" xmlns:cx3="http://schemas.microsoft.com/office/drawing/2016/5/9/chartex" xmlns:cx4="http://schemas.microsoft.com/office/drawing/2016/5/10/chartex" xmlns:cx5="http://schemas.microsoft.com/office/drawing/2016/5/11/chartex" xmlns:cx6="http://schemas.microsoft.com/office/drawing/2016/5/12/chartex" xmlns:cx7="http://schemas.microsoft.com/office/drawing/2016/5/13/chartex" xmlns:cx8="http://schemas.microsoft.com/office/drawing/2016/5/14/chartex" xmlns:mc="http://schemas.openxmlformats.org/markup-compatibility/2006" xmlns:aink="http://schemas.microsoft.com/office/drawing/2016/ink" xmlns:am3d="http://schemas.microsoft.com/office/drawing/2017/model3d" xmlns:o="urn:schemas-microsoft-com:office:office" xmlns:oel="http://schemas.microsoft.com/office/2019/extlst" xmlns:r="http://schemas.openxmlformats.org/officeDocument/2006/relationships" xmlns:m="http://schemas.openxmlformats.org/officeDocument/2006/math" xmlns:v="urn:schemas-microsoft-com:vml" xmlns:wp14="http://schemas.microsoft.com/office/word/2010/wordprocessingDrawing" xmlns:wp="http://schemas.openxmlformats.org/drawingml/2006/wordprocessingDrawing" xmlns:w10="urn:schemas-microsoft-com:office:word" xmlns:w="http://schemas.openxmlformats.org/wordprocessingml/2006/main" xmlns:w14="http://schemas.microsoft.com/office/word/2010/wordml" xmlns:w15="http://schemas.microsoft.com/office/word/2012/wordml" xmlns:w16cex="http://schemas.microsoft.com/office/word/2018/wordml/cex" xmlns:w16cid="http://schemas.microsoft.com/office/word/2016/wordml/cid" xmlns:w16="http://schemas.microsoft.com/office/word/2018/wordml" xmlns:w16du="http://schemas.microsoft.com/office/word/2023/wordml/word16du" xmlns:w16sdtdh="http://schemas.microsoft.com/office/word/2020/wordml/sdtdatahash" xmlns:w16se="http://schemas.microsoft.com/office/word/2015/wordml/symex" xmlns:wpg="http://schemas.microsoft.com/office/word/2010/wordprocessingGroup" xmlns:wpi="http://schemas.microsoft.com/office/word/2010/wordprocessingInk" xmlns:wne="http://schemas.microsoft.com/office/word/2006/wordml" xmlns:wps="http://schemas.microsoft.com/office/word/2010/wordprocessingShape" mc:Ignorable="w14 w15 w16se w16cid w16 w16cex w16sdtdh wp14">
+<w:document xmlns:wpc="http://schemas.microsoft.com/office/word/2010/wordprocessingCanvas" xmlns:cx="http://schemas.microsoft.com/office/drawing/2014/chartex" xmlns:cx1="http://schemas.microsoft.com/office/drawing/2015/9/8/chartex" xmlns:cx2="http://schemas.microsoft.com/office/drawing/2015/10/21/chartex" xmlns:cx3="http://schemas.microsoft.com/office/drawing/2016/5/9/chartex" xmlns:cx4="http://schemas.microsoft.com/office/drawing/2016/5/10/chartex" xmlns:cx5="http://schemas.microsoft.com/office/drawing/2016/5/11/chartex" xmlns:cx6="http://schemas.microsoft.com/office/drawing/2016/5/12/chartex" xmlns:cx7="http://schemas.microsoft.com/office/drawing/2016/5/13/chartex" xmlns:cx8="http://schemas.microsoft.com/office/drawing/2016/5/14/chartex" xmlns:mc="http://schemas.openxmlformats.org/markup-compatibility/2006" xmlns:aink="http://schemas.microsoft.com/office/drawing/2016/ink" xmlns:am3d="http://schemas.microsoft.com/office/drawing/2017/model3d" xmlns:o="urn:schemas-microsoft-com:office:office" xmlns:oel="http://schemas.microsoft.com/office/2019/extlst" xmlns:r="http://schemas.openxmlformats.org/officeDocument/2006/relationships" xmlns:m="http://schemas.openxmlformats.org/officeDocument/2006/math" xmlns:v="urn:schemas-microsoft-com:vml" xmlns:wp14="http://schemas.microsoft.com/office/word/2010/wordprocessingDrawing" xmlns:wp="http://schemas.openxmlformats.org/drawingml/2006/wordprocessingDrawing" xmlns:w10="urn:schemas-microsoft-com:office:word" xmlns:w="http://schemas.openxmlformats.org/wordprocessingml/2006/main" xmlns:w14="http://schemas.microsoft.com/office/word/2010/wordml" xmlns:w15="http://schemas.microsoft.com/office/word/2012/wordml" xmlns:w16cex="http://schemas.microsoft.com/office/word/2018/wordml/cex" xmlns:w16cid="http://schemas.microsoft.com/office/word/2016/wordml/cid" xmlns:w16="http://schemas.microsoft.com/office/word/2018/wordml" xmlns:w16sdtdh="http://schemas.microsoft.com/office/word/2020/wordml/sdtdatahash" xmlns:w16se="http://schemas.microsoft.com/office/word/2015/wordml/symex" xmlns:wpg="http://schemas.microsoft.com/office/word/2010/wordprocessingGroup" xmlns:wpi="http://schemas.microsoft.com/office/word/2010/wordprocessingInk" xmlns:wne="http://schemas.microsoft.com/office/word/2006/wordml" xmlns:wps="http://schemas.microsoft.com/office/word/2010/wordprocessingShape" mc:Ignorable="w14 w15 w16se w16cid w16 w16cex w16sdtdh wp14">
   <w:body>
     <w:p>
       <w:pPr>
@@ -497,58 +497,1218 @@
         </w:drawing>
       </w:r>
     </w:p>
-    <w:p>
-      <w:pPr>
-        <w:tabs>
-          <w:tab w:val="left" w:pos="3975"/>
-        </w:tabs>
-      </w:pPr>
-    </w:p>
-    <w:p>
-      <w:pPr>
-        <w:tabs>
-          <w:tab w:val="left" w:pos="3975"/>
-        </w:tabs>
-      </w:pPr>
-    </w:p>
-    <w:p>
-      <w:pPr>
-        <w:tabs>
-          <w:tab w:val="left" w:pos="3975"/>
-        </w:tabs>
-      </w:pPr>
-    </w:p>
+    <w:sdt>
+      <w:sdtPr>
+        <w:rPr>
+          <w:rFonts w:asciiTheme="minorHAnsi" w:eastAsiaTheme="minorHAnsi" w:hAnsiTheme="minorHAnsi" w:cstheme="minorBidi"/>
+          <w:color w:val="auto"/>
+          <w:kern w:val="2"/>
+          <w:sz w:val="20"/>
+          <w:szCs w:val="22"/>
+          <w:lang w:eastAsia="en-US"/>
+          <w14:ligatures w14:val="standardContextual"/>
+        </w:rPr>
+        <w:id w:val="-1725358078"/>
+        <w:docPartObj>
+          <w:docPartGallery w:val="Table of Contents"/>
+          <w:docPartUnique/>
+        </w:docPartObj>
+      </w:sdtPr>
+      <w:sdtEndPr>
+        <w:rPr>
+          <w:rStyle w:val="Collegamentoipertestuale"/>
+          <w:rFonts w:ascii="Cambria Math" w:hAnsi="Cambria Math"/>
+          <w:noProof/>
+          <w:color w:val="0563C1" w:themeColor="hyperlink"/>
+          <w:kern w:val="0"/>
+          <w:szCs w:val="20"/>
+          <w:u w:val="single"/>
+          <w:lang w:val="en-GB" w:eastAsia="es-ES"/>
+          <w14:ligatures w14:val="none"/>
+        </w:rPr>
+      </w:sdtEndPr>
+      <w:sdtContent>
+        <w:p>
+          <w:pPr>
+            <w:pStyle w:val="Titolosommario"/>
+            <w:rPr>
+              <w:rFonts w:ascii="Cambria Math" w:hAnsi="Cambria Math"/>
+              <w:sz w:val="36"/>
+              <w:szCs w:val="24"/>
+            </w:rPr>
+          </w:pPr>
+          <w:proofErr w:type="spellStart"/>
+          <w:r>
+            <w:rPr>
+              <w:rFonts w:ascii="Cambria Math" w:hAnsi="Cambria Math"/>
+              <w:sz w:val="36"/>
+              <w:szCs w:val="24"/>
+            </w:rPr>
+            <w:t>Summary</w:t>
+          </w:r>
+          <w:proofErr w:type="spellEnd"/>
+        </w:p>
+        <w:p>
+          <w:pPr>
+            <w:pStyle w:val="Sommario1"/>
+            <w:tabs>
+              <w:tab w:val="left" w:pos="440"/>
+              <w:tab w:val="right" w:leader="dot" w:pos="9628"/>
+            </w:tabs>
+            <w:rPr>
+              <w:rStyle w:val="Collegamentoipertestuale"/>
+              <w:rFonts w:ascii="Cambria Math" w:eastAsiaTheme="minorHAnsi" w:hAnsi="Cambria Math"/>
+              <w:sz w:val="20"/>
+              <w:szCs w:val="20"/>
+              <w:lang w:val="en-GB" w:eastAsia="es-ES"/>
+            </w:rPr>
+          </w:pPr>
+          <w:r>
+            <w:rPr>
+              <w:rStyle w:val="Collegamentoipertestuale"/>
+              <w:rFonts w:eastAsiaTheme="minorHAnsi" w:cstheme="minorBidi"/>
+              <w:noProof/>
+              <w:sz w:val="20"/>
+              <w:szCs w:val="20"/>
+              <w:lang w:val="en-GB" w:eastAsia="es-ES"/>
+            </w:rPr>
+            <w:fldChar w:fldCharType="begin"/>
+          </w:r>
+          <w:r>
+            <w:rPr>
+              <w:rStyle w:val="Collegamentoipertestuale"/>
+              <w:rFonts w:eastAsiaTheme="minorHAnsi" w:cstheme="minorBidi"/>
+              <w:noProof/>
+              <w:sz w:val="20"/>
+              <w:szCs w:val="20"/>
+              <w:lang w:val="en-GB" w:eastAsia="es-ES"/>
+            </w:rPr>
+            <w:instrText xml:space="preserve"> TOC \o "1-3" \h \z \u </w:instrText>
+          </w:r>
+          <w:r>
+            <w:rPr>
+              <w:rStyle w:val="Collegamentoipertestuale"/>
+              <w:rFonts w:eastAsiaTheme="minorHAnsi" w:cstheme="minorBidi"/>
+              <w:noProof/>
+              <w:sz w:val="20"/>
+              <w:szCs w:val="20"/>
+              <w:lang w:val="en-GB" w:eastAsia="es-ES"/>
+            </w:rPr>
+            <w:fldChar w:fldCharType="separate"/>
+          </w:r>
+          <w:hyperlink w:anchor="_Toc137658907" w:history="1">
+            <w:r>
+              <w:rPr>
+                <w:rStyle w:val="Collegamentoipertestuale"/>
+                <w:rFonts w:ascii="Cambria Math" w:eastAsiaTheme="minorHAnsi" w:hAnsi="Cambria Math" w:cstheme="minorBidi"/>
+                <w:noProof/>
+                <w:sz w:val="20"/>
+                <w:szCs w:val="20"/>
+                <w:lang w:val="en-GB" w:eastAsia="es-ES"/>
+              </w:rPr>
+              <w:t>1.</w:t>
+            </w:r>
+            <w:r>
+              <w:rPr>
+                <w:rStyle w:val="Collegamentoipertestuale"/>
+                <w:rFonts w:ascii="Cambria Math" w:eastAsiaTheme="minorHAnsi" w:hAnsi="Cambria Math"/>
+                <w:sz w:val="20"/>
+                <w:szCs w:val="20"/>
+                <w:lang w:val="en-GB" w:eastAsia="es-ES"/>
+              </w:rPr>
+              <w:tab/>
+            </w:r>
+            <w:r>
+              <w:rPr>
+                <w:rStyle w:val="Collegamentoipertestuale"/>
+                <w:rFonts w:ascii="Cambria Math" w:eastAsiaTheme="minorHAnsi" w:hAnsi="Cambria Math" w:cstheme="minorBidi"/>
+                <w:noProof/>
+                <w:sz w:val="20"/>
+                <w:szCs w:val="20"/>
+                <w:lang w:val="en-GB" w:eastAsia="es-ES"/>
+              </w:rPr>
+              <w:t>Classes</w:t>
+            </w:r>
+            <w:r>
+              <w:rPr>
+                <w:rStyle w:val="Collegamentoipertestuale"/>
+                <w:rFonts w:ascii="Cambria Math" w:eastAsiaTheme="minorHAnsi" w:hAnsi="Cambria Math" w:cstheme="minorBidi"/>
+                <w:webHidden/>
+                <w:sz w:val="20"/>
+                <w:szCs w:val="20"/>
+                <w:lang w:val="en-GB" w:eastAsia="es-ES"/>
+              </w:rPr>
+              <w:tab/>
+            </w:r>
+            <w:r>
+              <w:rPr>
+                <w:rStyle w:val="Collegamentoipertestuale"/>
+                <w:rFonts w:ascii="Cambria Math" w:eastAsiaTheme="minorHAnsi" w:hAnsi="Cambria Math" w:cstheme="minorBidi"/>
+                <w:webHidden/>
+                <w:sz w:val="20"/>
+                <w:szCs w:val="20"/>
+                <w:lang w:val="en-GB" w:eastAsia="es-ES"/>
+              </w:rPr>
+              <w:fldChar w:fldCharType="begin"/>
+            </w:r>
+            <w:r>
+              <w:rPr>
+                <w:rStyle w:val="Collegamentoipertestuale"/>
+                <w:rFonts w:ascii="Cambria Math" w:eastAsiaTheme="minorHAnsi" w:hAnsi="Cambria Math" w:cstheme="minorBidi"/>
+                <w:webHidden/>
+                <w:sz w:val="20"/>
+                <w:szCs w:val="20"/>
+                <w:lang w:val="en-GB" w:eastAsia="es-ES"/>
+              </w:rPr>
+              <w:instrText xml:space="preserve"> PAGEREF _Toc137658907 \h </w:instrText>
+            </w:r>
+            <w:r>
+              <w:rPr>
+                <w:rStyle w:val="Collegamentoipertestuale"/>
+                <w:rFonts w:ascii="Cambria Math" w:eastAsiaTheme="minorHAnsi" w:hAnsi="Cambria Math" w:cstheme="minorBidi"/>
+                <w:webHidden/>
+                <w:sz w:val="20"/>
+                <w:szCs w:val="20"/>
+                <w:lang w:val="en-GB" w:eastAsia="es-ES"/>
+              </w:rPr>
+            </w:r>
+            <w:r>
+              <w:rPr>
+                <w:rStyle w:val="Collegamentoipertestuale"/>
+                <w:rFonts w:ascii="Cambria Math" w:eastAsiaTheme="minorHAnsi" w:hAnsi="Cambria Math" w:cstheme="minorBidi"/>
+                <w:webHidden/>
+                <w:sz w:val="20"/>
+                <w:szCs w:val="20"/>
+                <w:lang w:val="en-GB" w:eastAsia="es-ES"/>
+              </w:rPr>
+              <w:fldChar w:fldCharType="separate"/>
+            </w:r>
+            <w:r>
+              <w:rPr>
+                <w:rStyle w:val="Collegamentoipertestuale"/>
+                <w:rFonts w:ascii="Cambria Math" w:eastAsiaTheme="minorHAnsi" w:hAnsi="Cambria Math" w:cstheme="minorBidi"/>
+                <w:webHidden/>
+                <w:sz w:val="20"/>
+                <w:szCs w:val="20"/>
+                <w:lang w:val="en-GB" w:eastAsia="es-ES"/>
+              </w:rPr>
+              <w:t>3</w:t>
+            </w:r>
+            <w:r>
+              <w:rPr>
+                <w:rStyle w:val="Collegamentoipertestuale"/>
+                <w:rFonts w:ascii="Cambria Math" w:eastAsiaTheme="minorHAnsi" w:hAnsi="Cambria Math" w:cstheme="minorBidi"/>
+                <w:webHidden/>
+                <w:sz w:val="20"/>
+                <w:szCs w:val="20"/>
+                <w:lang w:val="en-GB" w:eastAsia="es-ES"/>
+              </w:rPr>
+              <w:fldChar w:fldCharType="end"/>
+            </w:r>
+          </w:hyperlink>
+        </w:p>
+        <w:p>
+          <w:pPr>
+            <w:pStyle w:val="Sommario1"/>
+            <w:tabs>
+              <w:tab w:val="left" w:pos="440"/>
+              <w:tab w:val="right" w:leader="dot" w:pos="9628"/>
+            </w:tabs>
+            <w:rPr>
+              <w:rStyle w:val="Collegamentoipertestuale"/>
+              <w:rFonts w:ascii="Cambria Math" w:eastAsiaTheme="minorHAnsi" w:hAnsi="Cambria Math"/>
+              <w:sz w:val="20"/>
+              <w:szCs w:val="20"/>
+              <w:lang w:val="en-GB" w:eastAsia="es-ES"/>
+            </w:rPr>
+          </w:pPr>
+          <w:hyperlink w:anchor="_Toc137658908" w:history="1">
+            <w:r>
+              <w:rPr>
+                <w:rStyle w:val="Collegamentoipertestuale"/>
+                <w:rFonts w:ascii="Cambria Math" w:eastAsiaTheme="minorHAnsi" w:hAnsi="Cambria Math" w:cstheme="minorBidi"/>
+                <w:noProof/>
+                <w:sz w:val="20"/>
+                <w:szCs w:val="20"/>
+                <w:lang w:val="en-GB" w:eastAsia="es-ES"/>
+              </w:rPr>
+              <w:t>2.</w:t>
+            </w:r>
+            <w:r>
+              <w:rPr>
+                <w:rStyle w:val="Collegamentoipertestuale"/>
+                <w:rFonts w:ascii="Cambria Math" w:eastAsiaTheme="minorHAnsi" w:hAnsi="Cambria Math"/>
+                <w:sz w:val="20"/>
+                <w:szCs w:val="20"/>
+                <w:lang w:val="en-GB" w:eastAsia="es-ES"/>
+              </w:rPr>
+              <w:tab/>
+            </w:r>
+            <w:r>
+              <w:rPr>
+                <w:rStyle w:val="Collegamentoipertestuale"/>
+                <w:rFonts w:ascii="Cambria Math" w:eastAsiaTheme="minorHAnsi" w:hAnsi="Cambria Math" w:cstheme="minorBidi"/>
+                <w:noProof/>
+                <w:sz w:val="20"/>
+                <w:szCs w:val="20"/>
+                <w:lang w:val="en-GB" w:eastAsia="es-ES"/>
+              </w:rPr>
+              <w:t>Methods</w:t>
+            </w:r>
+            <w:r>
+              <w:rPr>
+                <w:rStyle w:val="Collegamentoipertestuale"/>
+                <w:rFonts w:ascii="Cambria Math" w:eastAsiaTheme="minorHAnsi" w:hAnsi="Cambria Math" w:cstheme="minorBidi"/>
+                <w:webHidden/>
+                <w:sz w:val="20"/>
+                <w:szCs w:val="20"/>
+                <w:lang w:val="en-GB" w:eastAsia="es-ES"/>
+              </w:rPr>
+              <w:tab/>
+            </w:r>
+            <w:r>
+              <w:rPr>
+                <w:rStyle w:val="Collegamentoipertestuale"/>
+                <w:rFonts w:ascii="Cambria Math" w:eastAsiaTheme="minorHAnsi" w:hAnsi="Cambria Math" w:cstheme="minorBidi"/>
+                <w:webHidden/>
+                <w:sz w:val="20"/>
+                <w:szCs w:val="20"/>
+                <w:lang w:val="en-GB" w:eastAsia="es-ES"/>
+              </w:rPr>
+              <w:fldChar w:fldCharType="begin"/>
+            </w:r>
+            <w:r>
+              <w:rPr>
+                <w:rStyle w:val="Collegamentoipertestuale"/>
+                <w:rFonts w:ascii="Cambria Math" w:eastAsiaTheme="minorHAnsi" w:hAnsi="Cambria Math" w:cstheme="minorBidi"/>
+                <w:webHidden/>
+                <w:sz w:val="20"/>
+                <w:szCs w:val="20"/>
+                <w:lang w:val="en-GB" w:eastAsia="es-ES"/>
+              </w:rPr>
+              <w:instrText xml:space="preserve"> PAGEREF _Toc137658908 \h </w:instrText>
+            </w:r>
+            <w:r>
+              <w:rPr>
+                <w:rStyle w:val="Collegamentoipertestuale"/>
+                <w:rFonts w:ascii="Cambria Math" w:eastAsiaTheme="minorHAnsi" w:hAnsi="Cambria Math" w:cstheme="minorBidi"/>
+                <w:webHidden/>
+                <w:sz w:val="20"/>
+                <w:szCs w:val="20"/>
+                <w:lang w:val="en-GB" w:eastAsia="es-ES"/>
+              </w:rPr>
+            </w:r>
+            <w:r>
+              <w:rPr>
+                <w:rStyle w:val="Collegamentoipertestuale"/>
+                <w:rFonts w:ascii="Cambria Math" w:eastAsiaTheme="minorHAnsi" w:hAnsi="Cambria Math" w:cstheme="minorBidi"/>
+                <w:webHidden/>
+                <w:sz w:val="20"/>
+                <w:szCs w:val="20"/>
+                <w:lang w:val="en-GB" w:eastAsia="es-ES"/>
+              </w:rPr>
+              <w:fldChar w:fldCharType="separate"/>
+            </w:r>
+            <w:r>
+              <w:rPr>
+                <w:rStyle w:val="Collegamentoipertestuale"/>
+                <w:rFonts w:ascii="Cambria Math" w:eastAsiaTheme="minorHAnsi" w:hAnsi="Cambria Math" w:cstheme="minorBidi"/>
+                <w:webHidden/>
+                <w:sz w:val="20"/>
+                <w:szCs w:val="20"/>
+                <w:lang w:val="en-GB" w:eastAsia="es-ES"/>
+              </w:rPr>
+              <w:t>8</w:t>
+            </w:r>
+            <w:r>
+              <w:rPr>
+                <w:rStyle w:val="Collegamentoipertestuale"/>
+                <w:rFonts w:ascii="Cambria Math" w:eastAsiaTheme="minorHAnsi" w:hAnsi="Cambria Math" w:cstheme="minorBidi"/>
+                <w:webHidden/>
+                <w:sz w:val="20"/>
+                <w:szCs w:val="20"/>
+                <w:lang w:val="en-GB" w:eastAsia="es-ES"/>
+              </w:rPr>
+              <w:fldChar w:fldCharType="end"/>
+            </w:r>
+          </w:hyperlink>
+        </w:p>
+        <w:p>
+          <w:pPr>
+            <w:pStyle w:val="Sommario1"/>
+            <w:tabs>
+              <w:tab w:val="left" w:pos="440"/>
+              <w:tab w:val="right" w:leader="dot" w:pos="9628"/>
+            </w:tabs>
+            <w:rPr>
+              <w:rStyle w:val="Collegamentoipertestuale"/>
+              <w:rFonts w:ascii="Cambria Math" w:eastAsiaTheme="minorHAnsi" w:hAnsi="Cambria Math"/>
+              <w:sz w:val="20"/>
+              <w:szCs w:val="20"/>
+              <w:lang w:val="en-GB" w:eastAsia="es-ES"/>
+            </w:rPr>
+          </w:pPr>
+          <w:hyperlink w:anchor="_Toc137658909" w:history="1">
+            <w:r>
+              <w:rPr>
+                <w:rStyle w:val="Collegamentoipertestuale"/>
+                <w:rFonts w:ascii="Cambria Math" w:eastAsiaTheme="minorHAnsi" w:hAnsi="Cambria Math" w:cstheme="minorBidi"/>
+                <w:noProof/>
+                <w:sz w:val="20"/>
+                <w:szCs w:val="20"/>
+                <w:lang w:val="en-GB" w:eastAsia="es-ES"/>
+              </w:rPr>
+              <w:t>3.</w:t>
+            </w:r>
+            <w:r>
+              <w:rPr>
+                <w:rStyle w:val="Collegamentoipertestuale"/>
+                <w:rFonts w:ascii="Cambria Math" w:eastAsiaTheme="minorHAnsi" w:hAnsi="Cambria Math"/>
+                <w:sz w:val="20"/>
+                <w:szCs w:val="20"/>
+                <w:lang w:val="en-GB" w:eastAsia="es-ES"/>
+              </w:rPr>
+              <w:tab/>
+            </w:r>
+            <w:r>
+              <w:rPr>
+                <w:rStyle w:val="Collegamentoipertestuale"/>
+                <w:rFonts w:ascii="Cambria Math" w:eastAsiaTheme="minorHAnsi" w:hAnsi="Cambria Math" w:cstheme="minorBidi"/>
+                <w:noProof/>
+                <w:sz w:val="20"/>
+                <w:szCs w:val="20"/>
+                <w:lang w:val="en-GB" w:eastAsia="es-ES"/>
+              </w:rPr>
+              <w:t>Sequence diagrams</w:t>
+            </w:r>
+            <w:r>
+              <w:rPr>
+                <w:rStyle w:val="Collegamentoipertestuale"/>
+                <w:rFonts w:ascii="Cambria Math" w:eastAsiaTheme="minorHAnsi" w:hAnsi="Cambria Math" w:cstheme="minorBidi"/>
+                <w:webHidden/>
+                <w:sz w:val="20"/>
+                <w:szCs w:val="20"/>
+                <w:lang w:val="en-GB" w:eastAsia="es-ES"/>
+              </w:rPr>
+              <w:tab/>
+            </w:r>
+            <w:r>
+              <w:rPr>
+                <w:rStyle w:val="Collegamentoipertestuale"/>
+                <w:rFonts w:ascii="Cambria Math" w:eastAsiaTheme="minorHAnsi" w:hAnsi="Cambria Math" w:cstheme="minorBidi"/>
+                <w:webHidden/>
+                <w:sz w:val="20"/>
+                <w:szCs w:val="20"/>
+                <w:lang w:val="en-GB" w:eastAsia="es-ES"/>
+              </w:rPr>
+              <w:fldChar w:fldCharType="begin"/>
+            </w:r>
+            <w:r>
+              <w:rPr>
+                <w:rStyle w:val="Collegamentoipertestuale"/>
+                <w:rFonts w:ascii="Cambria Math" w:eastAsiaTheme="minorHAnsi" w:hAnsi="Cambria Math" w:cstheme="minorBidi"/>
+                <w:webHidden/>
+                <w:sz w:val="20"/>
+                <w:szCs w:val="20"/>
+                <w:lang w:val="en-GB" w:eastAsia="es-ES"/>
+              </w:rPr>
+              <w:instrText xml:space="preserve"> PAGEREF _Toc137658909 \h </w:instrText>
+            </w:r>
+            <w:r>
+              <w:rPr>
+                <w:rStyle w:val="Collegamentoipertestuale"/>
+                <w:rFonts w:ascii="Cambria Math" w:eastAsiaTheme="minorHAnsi" w:hAnsi="Cambria Math" w:cstheme="minorBidi"/>
+                <w:webHidden/>
+                <w:sz w:val="20"/>
+                <w:szCs w:val="20"/>
+                <w:lang w:val="en-GB" w:eastAsia="es-ES"/>
+              </w:rPr>
+            </w:r>
+            <w:r>
+              <w:rPr>
+                <w:rStyle w:val="Collegamentoipertestuale"/>
+                <w:rFonts w:ascii="Cambria Math" w:eastAsiaTheme="minorHAnsi" w:hAnsi="Cambria Math" w:cstheme="minorBidi"/>
+                <w:webHidden/>
+                <w:sz w:val="20"/>
+                <w:szCs w:val="20"/>
+                <w:lang w:val="en-GB" w:eastAsia="es-ES"/>
+              </w:rPr>
+              <w:fldChar w:fldCharType="separate"/>
+            </w:r>
+            <w:r>
+              <w:rPr>
+                <w:rStyle w:val="Collegamentoipertestuale"/>
+                <w:rFonts w:ascii="Cambria Math" w:eastAsiaTheme="minorHAnsi" w:hAnsi="Cambria Math" w:cstheme="minorBidi"/>
+                <w:webHidden/>
+                <w:sz w:val="20"/>
+                <w:szCs w:val="20"/>
+                <w:lang w:val="en-GB" w:eastAsia="es-ES"/>
+              </w:rPr>
+              <w:t>11</w:t>
+            </w:r>
+            <w:r>
+              <w:rPr>
+                <w:rStyle w:val="Collegamentoipertestuale"/>
+                <w:rFonts w:ascii="Cambria Math" w:eastAsiaTheme="minorHAnsi" w:hAnsi="Cambria Math" w:cstheme="minorBidi"/>
+                <w:webHidden/>
+                <w:sz w:val="20"/>
+                <w:szCs w:val="20"/>
+                <w:lang w:val="en-GB" w:eastAsia="es-ES"/>
+              </w:rPr>
+              <w:fldChar w:fldCharType="end"/>
+            </w:r>
+          </w:hyperlink>
+        </w:p>
+        <w:p>
+          <w:pPr>
+            <w:rPr>
+              <w:rStyle w:val="Collegamentoipertestuale"/>
+              <w:rFonts w:ascii="Cambria Math" w:hAnsi="Cambria Math"/>
+              <w:noProof/>
+              <w:kern w:val="0"/>
+              <w:sz w:val="20"/>
+              <w:szCs w:val="20"/>
+              <w:lang w:val="en-GB" w:eastAsia="es-ES"/>
+              <w14:ligatures w14:val="none"/>
+            </w:rPr>
+          </w:pPr>
+          <w:r>
+            <w:rPr>
+              <w:rStyle w:val="Collegamentoipertestuale"/>
+              <w:noProof/>
+              <w:kern w:val="0"/>
+              <w:sz w:val="20"/>
+              <w:szCs w:val="20"/>
+              <w:lang w:eastAsia="es-ES"/>
+              <w14:ligatures w14:val="none"/>
+            </w:rPr>
+            <w:fldChar w:fldCharType="end"/>
+          </w:r>
+        </w:p>
+      </w:sdtContent>
+    </w:sdt>
     <w:p>
       <w:pPr>
         <w:spacing w:after="0" w:line="240" w:lineRule="auto"/>
         <w:jc w:val="both"/>
-        <w:rPr>
-          <w:rFonts w:ascii="Constantia" w:eastAsia="Constantia" w:hAnsi="Constantia" w:cs="Browallia New"/>
-          <w:color w:val="595959"/>
-          <w:kern w:val="0"/>
-          <w:lang w:val="en-GB" w:eastAsia="es-ES"/>
-          <w14:ligatures w14:val="none"/>
-        </w:rPr>
-      </w:pPr>
-      <w:r>
         <w:rPr>
           <w:rFonts w:ascii="Constantia" w:eastAsia="Constantia" w:hAnsi="Constantia" w:cs="Browallia New"/>
           <w:i/>
           <w:iCs/>
           <w:color w:val="595959"/>
           <w:kern w:val="0"/>
-          <w:lang w:val="en-GB" w:eastAsia="es-ES"/>
-          <w14:ligatures w14:val="none"/>
-        </w:rPr>
-        <w:t xml:space="preserve">UML </w:t>
-      </w:r>
-      <w:r>
+          <w:lang w:eastAsia="es-ES"/>
+          <w14:ligatures w14:val="none"/>
+        </w:rPr>
+      </w:pPr>
+    </w:p>
+    <w:p>
+      <w:pPr>
+        <w:spacing w:after="0" w:line="240" w:lineRule="auto"/>
+        <w:jc w:val="both"/>
         <w:rPr>
           <w:rFonts w:ascii="Constantia" w:eastAsia="Constantia" w:hAnsi="Constantia" w:cs="Browallia New"/>
           <w:i/>
           <w:iCs/>
           <w:color w:val="595959"/>
           <w:kern w:val="0"/>
+          <w:lang w:eastAsia="es-ES"/>
+          <w14:ligatures w14:val="none"/>
+        </w:rPr>
+      </w:pPr>
+    </w:p>
+    <w:p>
+      <w:pPr>
+        <w:spacing w:after="0" w:line="240" w:lineRule="auto"/>
+        <w:jc w:val="both"/>
+        <w:rPr>
+          <w:rFonts w:ascii="Constantia" w:eastAsia="Constantia" w:hAnsi="Constantia" w:cs="Browallia New"/>
+          <w:i/>
+          <w:iCs/>
+          <w:color w:val="595959"/>
+          <w:kern w:val="0"/>
+          <w:lang w:eastAsia="es-ES"/>
+          <w14:ligatures w14:val="none"/>
+        </w:rPr>
+      </w:pPr>
+    </w:p>
+    <w:p>
+      <w:pPr>
+        <w:spacing w:after="0" w:line="240" w:lineRule="auto"/>
+        <w:jc w:val="both"/>
+        <w:rPr>
+          <w:rFonts w:ascii="Constantia" w:eastAsia="Constantia" w:hAnsi="Constantia" w:cs="Browallia New"/>
+          <w:i/>
+          <w:iCs/>
+          <w:color w:val="595959"/>
+          <w:kern w:val="0"/>
+          <w:lang w:eastAsia="es-ES"/>
+          <w14:ligatures w14:val="none"/>
+        </w:rPr>
+      </w:pPr>
+    </w:p>
+    <w:p>
+      <w:pPr>
+        <w:spacing w:after="0" w:line="240" w:lineRule="auto"/>
+        <w:jc w:val="both"/>
+        <w:rPr>
+          <w:rFonts w:ascii="Constantia" w:eastAsia="Constantia" w:hAnsi="Constantia" w:cs="Browallia New"/>
+          <w:i/>
+          <w:iCs/>
+          <w:color w:val="595959"/>
+          <w:kern w:val="0"/>
+          <w:lang w:eastAsia="es-ES"/>
+          <w14:ligatures w14:val="none"/>
+        </w:rPr>
+      </w:pPr>
+    </w:p>
+    <w:p>
+      <w:pPr>
+        <w:spacing w:after="0" w:line="240" w:lineRule="auto"/>
+        <w:jc w:val="both"/>
+        <w:rPr>
+          <w:rFonts w:ascii="Constantia" w:eastAsia="Constantia" w:hAnsi="Constantia" w:cs="Browallia New"/>
+          <w:i/>
+          <w:iCs/>
+          <w:color w:val="595959"/>
+          <w:kern w:val="0"/>
+          <w:lang w:eastAsia="es-ES"/>
+          <w14:ligatures w14:val="none"/>
+        </w:rPr>
+      </w:pPr>
+    </w:p>
+    <w:p>
+      <w:pPr>
+        <w:spacing w:after="0" w:line="240" w:lineRule="auto"/>
+        <w:jc w:val="both"/>
+        <w:rPr>
+          <w:rFonts w:ascii="Constantia" w:eastAsia="Constantia" w:hAnsi="Constantia" w:cs="Browallia New"/>
+          <w:i/>
+          <w:iCs/>
+          <w:color w:val="595959"/>
+          <w:kern w:val="0"/>
+          <w:lang w:eastAsia="es-ES"/>
+          <w14:ligatures w14:val="none"/>
+        </w:rPr>
+      </w:pPr>
+    </w:p>
+    <w:p>
+      <w:pPr>
+        <w:spacing w:after="0" w:line="240" w:lineRule="auto"/>
+        <w:jc w:val="both"/>
+        <w:rPr>
+          <w:rFonts w:ascii="Constantia" w:eastAsia="Constantia" w:hAnsi="Constantia" w:cs="Browallia New"/>
+          <w:i/>
+          <w:iCs/>
+          <w:color w:val="595959"/>
+          <w:kern w:val="0"/>
+          <w:lang w:eastAsia="es-ES"/>
+          <w14:ligatures w14:val="none"/>
+        </w:rPr>
+      </w:pPr>
+    </w:p>
+    <w:p>
+      <w:pPr>
+        <w:spacing w:after="0" w:line="240" w:lineRule="auto"/>
+        <w:jc w:val="both"/>
+        <w:rPr>
+          <w:rFonts w:ascii="Constantia" w:eastAsia="Constantia" w:hAnsi="Constantia" w:cs="Browallia New"/>
+          <w:i/>
+          <w:iCs/>
+          <w:color w:val="595959"/>
+          <w:kern w:val="0"/>
+          <w:lang w:eastAsia="es-ES"/>
+          <w14:ligatures w14:val="none"/>
+        </w:rPr>
+      </w:pPr>
+    </w:p>
+    <w:p>
+      <w:pPr>
+        <w:spacing w:after="0" w:line="240" w:lineRule="auto"/>
+        <w:jc w:val="both"/>
+        <w:rPr>
+          <w:rFonts w:ascii="Constantia" w:eastAsia="Constantia" w:hAnsi="Constantia" w:cs="Browallia New"/>
+          <w:i/>
+          <w:iCs/>
+          <w:color w:val="595959"/>
+          <w:kern w:val="0"/>
+          <w:lang w:eastAsia="es-ES"/>
+          <w14:ligatures w14:val="none"/>
+        </w:rPr>
+      </w:pPr>
+    </w:p>
+    <w:p>
+      <w:pPr>
+        <w:spacing w:after="0" w:line="240" w:lineRule="auto"/>
+        <w:jc w:val="both"/>
+        <w:rPr>
+          <w:rFonts w:ascii="Constantia" w:eastAsia="Constantia" w:hAnsi="Constantia" w:cs="Browallia New"/>
+          <w:i/>
+          <w:iCs/>
+          <w:color w:val="595959"/>
+          <w:kern w:val="0"/>
+          <w:lang w:eastAsia="es-ES"/>
+          <w14:ligatures w14:val="none"/>
+        </w:rPr>
+      </w:pPr>
+    </w:p>
+    <w:p>
+      <w:pPr>
+        <w:spacing w:after="0" w:line="240" w:lineRule="auto"/>
+        <w:jc w:val="both"/>
+        <w:rPr>
+          <w:rFonts w:ascii="Constantia" w:eastAsia="Constantia" w:hAnsi="Constantia" w:cs="Browallia New"/>
+          <w:i/>
+          <w:iCs/>
+          <w:color w:val="595959"/>
+          <w:kern w:val="0"/>
+          <w:lang w:eastAsia="es-ES"/>
+          <w14:ligatures w14:val="none"/>
+        </w:rPr>
+      </w:pPr>
+    </w:p>
+    <w:p>
+      <w:pPr>
+        <w:spacing w:after="0" w:line="240" w:lineRule="auto"/>
+        <w:jc w:val="both"/>
+        <w:rPr>
+          <w:rFonts w:ascii="Constantia" w:eastAsia="Constantia" w:hAnsi="Constantia" w:cs="Browallia New"/>
+          <w:i/>
+          <w:iCs/>
+          <w:color w:val="595959"/>
+          <w:kern w:val="0"/>
+          <w:lang w:eastAsia="es-ES"/>
+          <w14:ligatures w14:val="none"/>
+        </w:rPr>
+      </w:pPr>
+    </w:p>
+    <w:p>
+      <w:pPr>
+        <w:spacing w:after="0" w:line="240" w:lineRule="auto"/>
+        <w:jc w:val="both"/>
+        <w:rPr>
+          <w:rFonts w:ascii="Constantia" w:eastAsia="Constantia" w:hAnsi="Constantia" w:cs="Browallia New"/>
+          <w:i/>
+          <w:iCs/>
+          <w:color w:val="595959"/>
+          <w:kern w:val="0"/>
+          <w:lang w:eastAsia="es-ES"/>
+          <w14:ligatures w14:val="none"/>
+        </w:rPr>
+      </w:pPr>
+    </w:p>
+    <w:p>
+      <w:pPr>
+        <w:spacing w:after="0" w:line="240" w:lineRule="auto"/>
+        <w:jc w:val="both"/>
+        <w:rPr>
+          <w:rFonts w:ascii="Constantia" w:eastAsia="Constantia" w:hAnsi="Constantia" w:cs="Browallia New"/>
+          <w:i/>
+          <w:iCs/>
+          <w:color w:val="595959"/>
+          <w:kern w:val="0"/>
+          <w:lang w:eastAsia="es-ES"/>
+          <w14:ligatures w14:val="none"/>
+        </w:rPr>
+      </w:pPr>
+    </w:p>
+    <w:p>
+      <w:pPr>
+        <w:spacing w:after="0" w:line="240" w:lineRule="auto"/>
+        <w:jc w:val="both"/>
+        <w:rPr>
+          <w:rFonts w:ascii="Constantia" w:eastAsia="Constantia" w:hAnsi="Constantia" w:cs="Browallia New"/>
+          <w:i/>
+          <w:iCs/>
+          <w:color w:val="595959"/>
+          <w:kern w:val="0"/>
+          <w:lang w:eastAsia="es-ES"/>
+          <w14:ligatures w14:val="none"/>
+        </w:rPr>
+      </w:pPr>
+    </w:p>
+    <w:p>
+      <w:pPr>
+        <w:spacing w:after="0" w:line="240" w:lineRule="auto"/>
+        <w:jc w:val="both"/>
+        <w:rPr>
+          <w:rFonts w:ascii="Constantia" w:eastAsia="Constantia" w:hAnsi="Constantia" w:cs="Browallia New"/>
+          <w:i/>
+          <w:iCs/>
+          <w:color w:val="595959"/>
+          <w:kern w:val="0"/>
+          <w:lang w:val="en-GB" w:eastAsia="es-ES"/>
+          <w14:ligatures w14:val="none"/>
+        </w:rPr>
+      </w:pPr>
+    </w:p>
+    <w:p>
+      <w:pPr>
+        <w:spacing w:after="0" w:line="240" w:lineRule="auto"/>
+        <w:jc w:val="both"/>
+        <w:rPr>
+          <w:rFonts w:ascii="Constantia" w:eastAsia="Constantia" w:hAnsi="Constantia" w:cs="Browallia New"/>
+          <w:i/>
+          <w:iCs/>
+          <w:color w:val="595959"/>
+          <w:kern w:val="0"/>
+          <w:lang w:val="en-GB" w:eastAsia="es-ES"/>
+          <w14:ligatures w14:val="none"/>
+        </w:rPr>
+      </w:pPr>
+    </w:p>
+    <w:p>
+      <w:pPr>
+        <w:spacing w:after="0" w:line="240" w:lineRule="auto"/>
+        <w:jc w:val="both"/>
+        <w:rPr>
+          <w:rFonts w:ascii="Constantia" w:eastAsia="Constantia" w:hAnsi="Constantia" w:cs="Browallia New"/>
+          <w:i/>
+          <w:iCs/>
+          <w:color w:val="595959"/>
+          <w:kern w:val="0"/>
+          <w:lang w:val="en-GB" w:eastAsia="es-ES"/>
+          <w14:ligatures w14:val="none"/>
+        </w:rPr>
+      </w:pPr>
+    </w:p>
+    <w:p>
+      <w:pPr>
+        <w:spacing w:after="0" w:line="240" w:lineRule="auto"/>
+        <w:jc w:val="both"/>
+        <w:rPr>
+          <w:rFonts w:ascii="Constantia" w:eastAsia="Constantia" w:hAnsi="Constantia" w:cs="Browallia New"/>
+          <w:i/>
+          <w:iCs/>
+          <w:color w:val="595959"/>
+          <w:kern w:val="0"/>
+          <w:lang w:val="en-GB" w:eastAsia="es-ES"/>
+          <w14:ligatures w14:val="none"/>
+        </w:rPr>
+      </w:pPr>
+    </w:p>
+    <w:p>
+      <w:pPr>
+        <w:spacing w:after="0" w:line="240" w:lineRule="auto"/>
+        <w:jc w:val="both"/>
+        <w:rPr>
+          <w:rFonts w:ascii="Constantia" w:eastAsia="Constantia" w:hAnsi="Constantia" w:cs="Browallia New"/>
+          <w:i/>
+          <w:iCs/>
+          <w:color w:val="595959"/>
+          <w:kern w:val="0"/>
+          <w:lang w:val="en-GB" w:eastAsia="es-ES"/>
+          <w14:ligatures w14:val="none"/>
+        </w:rPr>
+      </w:pPr>
+    </w:p>
+    <w:p>
+      <w:pPr>
+        <w:spacing w:after="0" w:line="240" w:lineRule="auto"/>
+        <w:jc w:val="both"/>
+        <w:rPr>
+          <w:rFonts w:ascii="Constantia" w:eastAsia="Constantia" w:hAnsi="Constantia" w:cs="Browallia New"/>
+          <w:i/>
+          <w:iCs/>
+          <w:color w:val="595959"/>
+          <w:kern w:val="0"/>
+          <w:lang w:val="en-GB" w:eastAsia="es-ES"/>
+          <w14:ligatures w14:val="none"/>
+        </w:rPr>
+      </w:pPr>
+    </w:p>
+    <w:p>
+      <w:pPr>
+        <w:spacing w:after="0" w:line="240" w:lineRule="auto"/>
+        <w:jc w:val="both"/>
+        <w:rPr>
+          <w:rFonts w:ascii="Constantia" w:eastAsia="Constantia" w:hAnsi="Constantia" w:cs="Browallia New"/>
+          <w:i/>
+          <w:iCs/>
+          <w:color w:val="595959"/>
+          <w:kern w:val="0"/>
+          <w:lang w:val="en-GB" w:eastAsia="es-ES"/>
+          <w14:ligatures w14:val="none"/>
+        </w:rPr>
+      </w:pPr>
+    </w:p>
+    <w:p>
+      <w:pPr>
+        <w:spacing w:after="0" w:line="240" w:lineRule="auto"/>
+        <w:jc w:val="both"/>
+        <w:rPr>
+          <w:rFonts w:ascii="Constantia" w:eastAsia="Constantia" w:hAnsi="Constantia" w:cs="Browallia New"/>
+          <w:i/>
+          <w:iCs/>
+          <w:color w:val="595959"/>
+          <w:kern w:val="0"/>
+          <w:lang w:val="en-GB" w:eastAsia="es-ES"/>
+          <w14:ligatures w14:val="none"/>
+        </w:rPr>
+      </w:pPr>
+    </w:p>
+    <w:p>
+      <w:pPr>
+        <w:spacing w:after="0" w:line="240" w:lineRule="auto"/>
+        <w:jc w:val="both"/>
+        <w:rPr>
+          <w:rFonts w:ascii="Constantia" w:eastAsia="Constantia" w:hAnsi="Constantia" w:cs="Browallia New"/>
+          <w:i/>
+          <w:iCs/>
+          <w:color w:val="595959"/>
+          <w:kern w:val="0"/>
+          <w:lang w:val="en-GB" w:eastAsia="es-ES"/>
+          <w14:ligatures w14:val="none"/>
+        </w:rPr>
+      </w:pPr>
+    </w:p>
+    <w:p>
+      <w:pPr>
+        <w:spacing w:after="0" w:line="240" w:lineRule="auto"/>
+        <w:jc w:val="both"/>
+        <w:rPr>
+          <w:rFonts w:ascii="Constantia" w:eastAsia="Constantia" w:hAnsi="Constantia" w:cs="Browallia New"/>
+          <w:i/>
+          <w:iCs/>
+          <w:color w:val="595959"/>
+          <w:kern w:val="0"/>
+          <w:lang w:val="en-GB" w:eastAsia="es-ES"/>
+          <w14:ligatures w14:val="none"/>
+        </w:rPr>
+      </w:pPr>
+    </w:p>
+    <w:p>
+      <w:pPr>
+        <w:spacing w:after="0" w:line="240" w:lineRule="auto"/>
+        <w:jc w:val="both"/>
+        <w:rPr>
+          <w:rFonts w:ascii="Constantia" w:eastAsia="Constantia" w:hAnsi="Constantia" w:cs="Browallia New"/>
+          <w:i/>
+          <w:iCs/>
+          <w:color w:val="595959"/>
+          <w:kern w:val="0"/>
+          <w:lang w:val="en-GB" w:eastAsia="es-ES"/>
+          <w14:ligatures w14:val="none"/>
+        </w:rPr>
+      </w:pPr>
+    </w:p>
+    <w:p>
+      <w:pPr>
+        <w:spacing w:after="0" w:line="240" w:lineRule="auto"/>
+        <w:jc w:val="both"/>
+        <w:rPr>
+          <w:rFonts w:ascii="Constantia" w:eastAsia="Constantia" w:hAnsi="Constantia" w:cs="Browallia New"/>
+          <w:i/>
+          <w:iCs/>
+          <w:color w:val="595959"/>
+          <w:kern w:val="0"/>
+          <w:lang w:val="en-GB" w:eastAsia="es-ES"/>
+          <w14:ligatures w14:val="none"/>
+        </w:rPr>
+      </w:pPr>
+    </w:p>
+    <w:p>
+      <w:pPr>
+        <w:spacing w:after="0" w:line="240" w:lineRule="auto"/>
+        <w:jc w:val="both"/>
+        <w:rPr>
+          <w:rFonts w:ascii="Constantia" w:eastAsia="Constantia" w:hAnsi="Constantia" w:cs="Browallia New"/>
+          <w:i/>
+          <w:iCs/>
+          <w:color w:val="595959"/>
+          <w:kern w:val="0"/>
+          <w:lang w:val="en-GB" w:eastAsia="es-ES"/>
+          <w14:ligatures w14:val="none"/>
+        </w:rPr>
+      </w:pPr>
+    </w:p>
+    <w:p>
+      <w:pPr>
+        <w:spacing w:after="0" w:line="240" w:lineRule="auto"/>
+        <w:jc w:val="both"/>
+        <w:rPr>
+          <w:rFonts w:ascii="Constantia" w:eastAsia="Constantia" w:hAnsi="Constantia" w:cs="Browallia New"/>
+          <w:i/>
+          <w:iCs/>
+          <w:color w:val="595959"/>
+          <w:kern w:val="0"/>
+          <w:lang w:val="en-GB" w:eastAsia="es-ES"/>
+          <w14:ligatures w14:val="none"/>
+        </w:rPr>
+      </w:pPr>
+    </w:p>
+    <w:p>
+      <w:pPr>
+        <w:spacing w:after="0" w:line="240" w:lineRule="auto"/>
+        <w:jc w:val="both"/>
+        <w:rPr>
+          <w:rFonts w:ascii="Constantia" w:eastAsia="Constantia" w:hAnsi="Constantia" w:cs="Browallia New"/>
+          <w:i/>
+          <w:iCs/>
+          <w:color w:val="595959"/>
+          <w:kern w:val="0"/>
+          <w:lang w:val="en-GB" w:eastAsia="es-ES"/>
+          <w14:ligatures w14:val="none"/>
+        </w:rPr>
+      </w:pPr>
+    </w:p>
+    <w:p>
+      <w:pPr>
+        <w:spacing w:after="0" w:line="240" w:lineRule="auto"/>
+        <w:jc w:val="both"/>
+        <w:rPr>
+          <w:rFonts w:ascii="Constantia" w:eastAsia="Constantia" w:hAnsi="Constantia" w:cs="Browallia New"/>
+          <w:i/>
+          <w:iCs/>
+          <w:color w:val="595959"/>
+          <w:kern w:val="0"/>
+          <w:lang w:val="en-GB" w:eastAsia="es-ES"/>
+          <w14:ligatures w14:val="none"/>
+        </w:rPr>
+      </w:pPr>
+    </w:p>
+    <w:p>
+      <w:pPr>
+        <w:spacing w:after="0" w:line="240" w:lineRule="auto"/>
+        <w:jc w:val="both"/>
+        <w:rPr>
+          <w:rFonts w:ascii="Constantia" w:eastAsia="Constantia" w:hAnsi="Constantia" w:cs="Browallia New"/>
+          <w:i/>
+          <w:iCs/>
+          <w:color w:val="595959"/>
+          <w:kern w:val="0"/>
+          <w:lang w:val="en-GB" w:eastAsia="es-ES"/>
+          <w14:ligatures w14:val="none"/>
+        </w:rPr>
+      </w:pPr>
+    </w:p>
+    <w:p>
+      <w:pPr>
+        <w:spacing w:after="0" w:line="240" w:lineRule="auto"/>
+        <w:jc w:val="both"/>
+        <w:rPr>
+          <w:rFonts w:ascii="Constantia" w:eastAsia="Constantia" w:hAnsi="Constantia" w:cs="Browallia New"/>
+          <w:i/>
+          <w:iCs/>
+          <w:color w:val="595959"/>
+          <w:kern w:val="0"/>
+          <w:lang w:val="en-GB" w:eastAsia="es-ES"/>
+          <w14:ligatures w14:val="none"/>
+        </w:rPr>
+      </w:pPr>
+    </w:p>
+    <w:p>
+      <w:pPr>
+        <w:spacing w:after="0" w:line="240" w:lineRule="auto"/>
+        <w:jc w:val="both"/>
+        <w:rPr>
+          <w:rFonts w:ascii="Constantia" w:eastAsia="Constantia" w:hAnsi="Constantia" w:cs="Browallia New"/>
+          <w:i/>
+          <w:iCs/>
+          <w:color w:val="595959"/>
+          <w:kern w:val="0"/>
+          <w:lang w:val="en-GB" w:eastAsia="es-ES"/>
+          <w14:ligatures w14:val="none"/>
+        </w:rPr>
+      </w:pPr>
+    </w:p>
+    <w:p>
+      <w:pPr>
+        <w:spacing w:after="0" w:line="240" w:lineRule="auto"/>
+        <w:jc w:val="both"/>
+        <w:rPr>
+          <w:rFonts w:ascii="Constantia" w:eastAsia="Constantia" w:hAnsi="Constantia" w:cs="Browallia New"/>
+          <w:i/>
+          <w:iCs/>
+          <w:color w:val="595959"/>
+          <w:kern w:val="0"/>
+          <w:lang w:val="en-GB" w:eastAsia="es-ES"/>
+          <w14:ligatures w14:val="none"/>
+        </w:rPr>
+      </w:pPr>
+    </w:p>
+    <w:p>
+      <w:pPr>
+        <w:spacing w:after="0" w:line="240" w:lineRule="auto"/>
+        <w:jc w:val="both"/>
+        <w:rPr>
+          <w:rFonts w:ascii="Constantia" w:eastAsia="Constantia" w:hAnsi="Constantia" w:cs="Browallia New"/>
+          <w:i/>
+          <w:iCs/>
+          <w:color w:val="595959"/>
+          <w:kern w:val="0"/>
+          <w:lang w:val="en-GB" w:eastAsia="es-ES"/>
+          <w14:ligatures w14:val="none"/>
+        </w:rPr>
+      </w:pPr>
+    </w:p>
+    <w:p>
+      <w:pPr>
+        <w:spacing w:after="0" w:line="240" w:lineRule="auto"/>
+        <w:jc w:val="both"/>
+        <w:rPr>
+          <w:rFonts w:ascii="Constantia" w:eastAsia="Constantia" w:hAnsi="Constantia" w:cs="Browallia New"/>
+          <w:i/>
+          <w:iCs/>
+          <w:color w:val="595959"/>
+          <w:kern w:val="0"/>
+          <w:lang w:val="en-GB" w:eastAsia="es-ES"/>
+          <w14:ligatures w14:val="none"/>
+        </w:rPr>
+      </w:pPr>
+    </w:p>
+    <w:p>
+      <w:pPr>
+        <w:spacing w:after="0" w:line="240" w:lineRule="auto"/>
+        <w:jc w:val="both"/>
+        <w:rPr>
+          <w:rFonts w:ascii="Constantia" w:eastAsia="Constantia" w:hAnsi="Constantia" w:cs="Browallia New"/>
+          <w:i/>
+          <w:iCs/>
+          <w:color w:val="595959"/>
+          <w:kern w:val="0"/>
+          <w:lang w:val="en-GB" w:eastAsia="es-ES"/>
+          <w14:ligatures w14:val="none"/>
+        </w:rPr>
+      </w:pPr>
+    </w:p>
+    <w:p>
+      <w:pPr>
+        <w:spacing w:after="0" w:line="240" w:lineRule="auto"/>
+        <w:jc w:val="both"/>
+        <w:rPr>
+          <w:rFonts w:ascii="Constantia" w:eastAsia="Constantia" w:hAnsi="Constantia" w:cs="Browallia New"/>
+          <w:i/>
+          <w:iCs/>
+          <w:color w:val="595959"/>
+          <w:kern w:val="0"/>
+          <w:lang w:val="en-GB" w:eastAsia="es-ES"/>
+          <w14:ligatures w14:val="none"/>
+        </w:rPr>
+      </w:pPr>
+    </w:p>
+    <w:p>
+      <w:pPr>
+        <w:spacing w:after="0" w:line="240" w:lineRule="auto"/>
+        <w:jc w:val="both"/>
+        <w:rPr>
+          <w:rFonts w:ascii="Constantia" w:eastAsia="Constantia" w:hAnsi="Constantia" w:cs="Browallia New"/>
+          <w:i/>
+          <w:iCs/>
+          <w:color w:val="595959"/>
+          <w:kern w:val="0"/>
+          <w:lang w:val="en-GB" w:eastAsia="es-ES"/>
+          <w14:ligatures w14:val="none"/>
+        </w:rPr>
+      </w:pPr>
+    </w:p>
+    <w:p>
+      <w:pPr>
+        <w:spacing w:after="0" w:line="240" w:lineRule="auto"/>
+        <w:jc w:val="both"/>
+        <w:rPr>
+          <w:rFonts w:ascii="Constantia" w:eastAsia="Constantia" w:hAnsi="Constantia" w:cs="Browallia New"/>
+          <w:i/>
+          <w:iCs/>
+          <w:color w:val="595959"/>
+          <w:kern w:val="0"/>
+          <w:lang w:val="en-GB" w:eastAsia="es-ES"/>
+          <w14:ligatures w14:val="none"/>
+        </w:rPr>
+      </w:pPr>
+    </w:p>
+    <w:p>
+      <w:pPr>
+        <w:spacing w:after="0" w:line="240" w:lineRule="auto"/>
+        <w:jc w:val="both"/>
+        <w:rPr>
+          <w:rFonts w:ascii="Constantia" w:eastAsia="Constantia" w:hAnsi="Constantia" w:cs="Browallia New"/>
+          <w:i/>
+          <w:iCs/>
+          <w:color w:val="595959"/>
+          <w:kern w:val="0"/>
+          <w:lang w:val="en-GB" w:eastAsia="es-ES"/>
+          <w14:ligatures w14:val="none"/>
+        </w:rPr>
+      </w:pPr>
+    </w:p>
+    <w:p>
+      <w:pPr>
+        <w:spacing w:after="0" w:line="240" w:lineRule="auto"/>
+        <w:jc w:val="both"/>
+        <w:rPr>
+          <w:rFonts w:ascii="Constantia" w:eastAsia="Constantia" w:hAnsi="Constantia" w:cs="Browallia New"/>
+          <w:i/>
+          <w:iCs/>
+          <w:color w:val="595959"/>
+          <w:kern w:val="0"/>
+          <w:lang w:val="en-GB" w:eastAsia="es-ES"/>
+          <w14:ligatures w14:val="none"/>
+        </w:rPr>
+      </w:pPr>
+    </w:p>
+    <w:p>
+      <w:pPr>
+        <w:spacing w:after="0" w:line="240" w:lineRule="auto"/>
+        <w:jc w:val="both"/>
+        <w:rPr>
+          <w:rFonts w:ascii="Constantia" w:eastAsia="Constantia" w:hAnsi="Constantia" w:cs="Browallia New"/>
+          <w:i/>
+          <w:iCs/>
+          <w:color w:val="595959"/>
+          <w:kern w:val="0"/>
+          <w:lang w:val="en-GB" w:eastAsia="es-ES"/>
+          <w14:ligatures w14:val="none"/>
+        </w:rPr>
+      </w:pPr>
+    </w:p>
+    <w:p>
+      <w:pPr>
+        <w:spacing w:after="0" w:line="240" w:lineRule="auto"/>
+        <w:jc w:val="both"/>
+        <w:rPr>
+          <w:rFonts w:ascii="Constantia" w:eastAsia="Constantia" w:hAnsi="Constantia" w:cs="Browallia New"/>
+          <w:i/>
+          <w:iCs/>
+          <w:color w:val="595959"/>
+          <w:kern w:val="0"/>
+          <w:lang w:val="en-GB" w:eastAsia="es-ES"/>
+          <w14:ligatures w14:val="none"/>
+        </w:rPr>
+      </w:pPr>
+    </w:p>
+    <w:p>
+      <w:pPr>
+        <w:spacing w:after="0" w:line="240" w:lineRule="auto"/>
+        <w:jc w:val="both"/>
+        <w:rPr>
+          <w:rFonts w:ascii="Constantia" w:eastAsia="Constantia" w:hAnsi="Constantia" w:cs="Browallia New"/>
+          <w:color w:val="595959"/>
+          <w:kern w:val="0"/>
+          <w:lang w:val="en-GB" w:eastAsia="es-ES"/>
+          <w14:ligatures w14:val="none"/>
+        </w:rPr>
+      </w:pPr>
+      <w:r>
+        <w:rPr>
+          <w:rFonts w:ascii="Constantia" w:eastAsia="Constantia" w:hAnsi="Constantia" w:cs="Browallia New"/>
+          <w:i/>
+          <w:iCs/>
+          <w:color w:val="595959"/>
+          <w:kern w:val="0"/>
+          <w:lang w:val="en-GB" w:eastAsia="es-ES"/>
+          <w14:ligatures w14:val="none"/>
+        </w:rPr>
+        <w:lastRenderedPageBreak/>
+        <w:t xml:space="preserve">UML </w:t>
+      </w:r>
+      <w:r>
+        <w:rPr>
+          <w:rFonts w:ascii="Constantia" w:eastAsia="Constantia" w:hAnsi="Constantia" w:cs="Browallia New"/>
+          <w:i/>
+          <w:iCs/>
+          <w:color w:val="595959"/>
+          <w:kern w:val="0"/>
           <w:lang w:val="en-GB" w:eastAsia="es-ES"/>
           <w14:ligatures w14:val="none"/>
         </w:rPr>
@@ -699,57 +1859,47 @@
     </w:p>
     <w:p>
       <w:pPr>
-        <w:spacing w:after="0" w:line="240" w:lineRule="auto"/>
-        <w:jc w:val="both"/>
-        <w:rPr>
-          <w:rFonts w:ascii="Constantia" w:eastAsia="Constantia" w:hAnsi="Constantia" w:cs="Browallia New"/>
-          <w:color w:val="595959"/>
-          <w:kern w:val="0"/>
-          <w:lang w:val="en-GB" w:eastAsia="es-ES"/>
-          <w14:ligatures w14:val="none"/>
-        </w:rPr>
-      </w:pPr>
-    </w:p>
-    <w:p>
-      <w:pPr>
-        <w:pStyle w:val="Paragrafoelenco"/>
+        <w:pStyle w:val="Titolo1"/>
         <w:numPr>
           <w:ilvl w:val="0"/>
-          <w:numId w:val="1"/>
+          <w:numId w:val="6"/>
         </w:numPr>
         <w:tabs>
-          <w:tab w:val="left" w:pos="3975"/>
-        </w:tabs>
-        <w:jc w:val="both"/>
-        <w:rPr>
-          <w:rFonts w:ascii="Constantia" w:eastAsia="Constantia" w:hAnsi="Constantia" w:cs="Browallia New"/>
-          <w:b/>
-          <w:bCs/>
-          <w:color w:val="595959"/>
-          <w:kern w:val="0"/>
-          <w:lang w:val="en-GB" w:eastAsia="es-ES"/>
-          <w14:ligatures w14:val="none"/>
-        </w:rPr>
-      </w:pPr>
-      <w:r>
-        <w:rPr>
-          <w:rFonts w:ascii="Constantia" w:eastAsia="Constantia" w:hAnsi="Constantia" w:cs="Browallia New"/>
-          <w:b/>
-          <w:bCs/>
-          <w:color w:val="595959"/>
-          <w:kern w:val="0"/>
+          <w:tab w:val="num" w:pos="360"/>
+        </w:tabs>
+        <w:spacing w:line="276" w:lineRule="auto"/>
+        <w:ind w:left="0" w:right="3287" w:firstLine="0"/>
+        <w:jc w:val="both"/>
+        <w:rPr>
+          <w:rFonts w:ascii="Cambria Math" w:eastAsiaTheme="minorHAnsi" w:hAnsi="Cambria Math" w:cstheme="minorBidi"/>
+          <w:color w:val="4472C4" w:themeColor="accent1"/>
+          <w:kern w:val="0"/>
+          <w:sz w:val="36"/>
+          <w:szCs w:val="36"/>
+          <w:lang w:val="en-GB" w:eastAsia="es-ES"/>
+          <w14:ligatures w14:val="none"/>
+        </w:rPr>
+      </w:pPr>
+      <w:bookmarkStart w:id="0" w:name="_Toc137658907"/>
+      <w:r>
+        <w:rPr>
+          <w:rFonts w:ascii="Cambria Math" w:eastAsiaTheme="minorHAnsi" w:hAnsi="Cambria Math" w:cstheme="minorBidi"/>
+          <w:color w:val="4472C4" w:themeColor="accent1"/>
+          <w:kern w:val="0"/>
+          <w:sz w:val="36"/>
+          <w:szCs w:val="36"/>
           <w:lang w:val="en-GB" w:eastAsia="es-ES"/>
           <w14:ligatures w14:val="none"/>
         </w:rPr>
         <w:t>Classes</w:t>
       </w:r>
-    </w:p>
-    <w:p>
-      <w:pPr>
-        <w:tabs>
-          <w:tab w:val="left" w:pos="3975"/>
-        </w:tabs>
-        <w:ind w:left="720"/>
+      <w:bookmarkEnd w:id="0"/>
+    </w:p>
+    <w:p>
+      <w:pPr>
+        <w:tabs>
+          <w:tab w:val="left" w:pos="3975"/>
+        </w:tabs>
         <w:jc w:val="both"/>
         <w:rPr>
           <w:rFonts w:ascii="Constantia" w:eastAsia="Constantia" w:hAnsi="Constantia" w:cs="Browallia New"/>
@@ -851,6 +2001,7 @@
       <w:r>
         <w:rPr>
           <w:rFonts w:ascii="Constantia" w:eastAsia="Constantia" w:hAnsi="Constantia" w:cs="Browallia New"/>
+          <w:noProof/>
           <w:color w:val="595959"/>
           <w:kern w:val="0"/>
           <w:lang w:val="en-GB" w:eastAsia="es-ES"/>
@@ -910,24 +2061,14 @@
       <w:r>
         <w:t xml:space="preserve">Figure </w:t>
       </w:r>
-      <w:r>
-        <w:fldChar w:fldCharType="begin"/>
-      </w:r>
-      <w:r>
-        <w:instrText xml:space="preserve"> SEQ Figure \* ARABIC </w:instrText>
-      </w:r>
-      <w:r>
-        <w:fldChar w:fldCharType="separate"/>
-      </w:r>
-      <w:r>
-        <w:rPr>
-          <w:noProof/>
-        </w:rPr>
-        <w:t>1</w:t>
-      </w:r>
-      <w:r>
-        <w:fldChar w:fldCharType="end"/>
-      </w:r>
+      <w:fldSimple w:instr=" SEQ Figure \* ARABIC ">
+        <w:r>
+          <w:rPr>
+            <w:noProof/>
+          </w:rPr>
+          <w:t>1</w:t>
+        </w:r>
+      </w:fldSimple>
       <w:r>
         <w:t xml:space="preserve">: ID </w:t>
       </w:r>
@@ -1075,6 +2216,7 @@
       <w:r>
         <w:rPr>
           <w:rFonts w:ascii="Constantia" w:eastAsia="Constantia" w:hAnsi="Constantia" w:cs="Browallia New"/>
+          <w:noProof/>
           <w:color w:val="595959"/>
           <w:kern w:val="0"/>
           <w:lang w:val="en-GB" w:eastAsia="es-ES"/>
@@ -1132,24 +2274,14 @@
       <w:r>
         <w:t xml:space="preserve">Figure </w:t>
       </w:r>
-      <w:r>
-        <w:fldChar w:fldCharType="begin"/>
-      </w:r>
-      <w:r>
-        <w:instrText xml:space="preserve"> SEQ Figure \* ARABIC </w:instrText>
-      </w:r>
-      <w:r>
-        <w:fldChar w:fldCharType="separate"/>
-      </w:r>
-      <w:r>
-        <w:rPr>
-          <w:noProof/>
-        </w:rPr>
-        <w:t>2</w:t>
-      </w:r>
-      <w:r>
-        <w:fldChar w:fldCharType="end"/>
-      </w:r>
+      <w:fldSimple w:instr=" SEQ Figure \* ARABIC ">
+        <w:r>
+          <w:rPr>
+            <w:noProof/>
+          </w:rPr>
+          <w:t>2</w:t>
+        </w:r>
+      </w:fldSimple>
       <w:r>
         <w:t xml:space="preserve">: </w:t>
       </w:r>
@@ -1194,33 +2326,43 @@
           <w:lang w:val="en-GB" w:eastAsia="es-ES"/>
           <w14:ligatures w14:val="none"/>
         </w:rPr>
+        <w:t>User</w:t>
+      </w:r>
+    </w:p>
+    <w:p>
+      <w:pPr>
+        <w:tabs>
+          <w:tab w:val="left" w:pos="3975"/>
+        </w:tabs>
+        <w:jc w:val="both"/>
+        <w:rPr>
+          <w:rFonts w:ascii="Constantia" w:eastAsia="Constantia" w:hAnsi="Constantia" w:cs="Browallia New"/>
+          <w:color w:val="595959"/>
+          <w:kern w:val="0"/>
+          <w:lang w:val="en-GB" w:eastAsia="es-ES"/>
+          <w14:ligatures w14:val="none"/>
+        </w:rPr>
+      </w:pPr>
+      <w:r>
+        <w:rPr>
+          <w:rFonts w:ascii="Constantia" w:eastAsia="Constantia" w:hAnsi="Constantia" w:cs="Browallia New"/>
+          <w:color w:val="595959"/>
+          <w:kern w:val="0"/>
+          <w:lang w:val="en-GB" w:eastAsia="es-ES"/>
+          <w14:ligatures w14:val="none"/>
+        </w:rPr>
+        <w:t xml:space="preserve">The User class represents a potential purchaser of the Iqueue application and for this reason is directly connected with an association to the Iqueue class. In addition to that, it is characterized by a </w:t>
+      </w:r>
+      <w:r>
+        <w:rPr>
+          <w:rFonts w:ascii="Constantia" w:eastAsia="Constantia" w:hAnsi="Constantia" w:cs="Browallia New"/>
+          <w:color w:val="595959"/>
+          <w:kern w:val="0"/>
+          <w:lang w:val="en-GB" w:eastAsia="es-ES"/>
+          <w14:ligatures w14:val="none"/>
+        </w:rPr>
         <w:lastRenderedPageBreak/>
-        <w:t>User</w:t>
-      </w:r>
-    </w:p>
-    <w:p>
-      <w:pPr>
-        <w:tabs>
-          <w:tab w:val="left" w:pos="3975"/>
-        </w:tabs>
-        <w:jc w:val="both"/>
-        <w:rPr>
-          <w:rFonts w:ascii="Constantia" w:eastAsia="Constantia" w:hAnsi="Constantia" w:cs="Browallia New"/>
-          <w:color w:val="595959"/>
-          <w:kern w:val="0"/>
-          <w:lang w:val="en-GB" w:eastAsia="es-ES"/>
-          <w14:ligatures w14:val="none"/>
-        </w:rPr>
-      </w:pPr>
-      <w:r>
-        <w:rPr>
-          <w:rFonts w:ascii="Constantia" w:eastAsia="Constantia" w:hAnsi="Constantia" w:cs="Browallia New"/>
-          <w:color w:val="595959"/>
-          <w:kern w:val="0"/>
-          <w:lang w:val="en-GB" w:eastAsia="es-ES"/>
-          <w14:ligatures w14:val="none"/>
-        </w:rPr>
-        <w:t xml:space="preserve">The User class represents a potential purchaser of the Iqueue application and for this reason is directly connected with an association to the Iqueue class. In addition to that, it is characterized by a generalization relationship to the Customer and Shop Owner class, meaning that these latter will inherith the attributes of the </w:t>
+        <w:t xml:space="preserve">generalization relationship to the Customer and Shop Owner class, meaning that these latter will inherith the attributes of the </w:t>
       </w:r>
       <w:r>
         <w:rPr>
@@ -1288,6 +2430,7 @@
       <w:r>
         <w:rPr>
           <w:rFonts w:ascii="Constantia" w:eastAsia="Constantia" w:hAnsi="Constantia" w:cs="Browallia New"/>
+          <w:noProof/>
           <w:color w:val="595959"/>
           <w:kern w:val="0"/>
           <w:lang w:val="en-GB" w:eastAsia="es-ES"/>
@@ -1347,24 +2490,14 @@
       <w:r>
         <w:t xml:space="preserve">Figure </w:t>
       </w:r>
-      <w:r>
-        <w:fldChar w:fldCharType="begin"/>
-      </w:r>
-      <w:r>
-        <w:instrText xml:space="preserve"> SEQ Figure \* ARABIC </w:instrText>
-      </w:r>
-      <w:r>
-        <w:fldChar w:fldCharType="separate"/>
-      </w:r>
-      <w:r>
-        <w:rPr>
-          <w:noProof/>
-        </w:rPr>
-        <w:t>3</w:t>
-      </w:r>
-      <w:r>
-        <w:fldChar w:fldCharType="end"/>
-      </w:r>
+      <w:fldSimple w:instr=" SEQ Figure \* ARABIC ">
+        <w:r>
+          <w:rPr>
+            <w:noProof/>
+          </w:rPr>
+          <w:t>3</w:t>
+        </w:r>
+      </w:fldSimple>
       <w:r>
         <w:t xml:space="preserve">: User </w:t>
       </w:r>
@@ -1482,12 +2615,12 @@
       <w:r>
         <w:rPr>
           <w:rFonts w:ascii="Constantia" w:eastAsia="Constantia" w:hAnsi="Constantia" w:cs="Browallia New"/>
-          <w:color w:val="595959"/>
-          <w:kern w:val="0"/>
-          <w:lang w:val="en-GB" w:eastAsia="es-ES"/>
-          <w14:ligatures w14:val="none"/>
-        </w:rPr>
-        <w:lastRenderedPageBreak/>
+          <w:noProof/>
+          <w:color w:val="595959"/>
+          <w:kern w:val="0"/>
+          <w:lang w:val="en-GB" w:eastAsia="es-ES"/>
+          <w14:ligatures w14:val="none"/>
+        </w:rPr>
         <w:drawing>
           <wp:inline distT="0" distB="0" distL="0" distR="0" wp14:anchorId="4571AC27" wp14:editId="34E61CC6">
             <wp:extent cx="3257832" cy="3600762"/>
@@ -1542,24 +2675,14 @@
       <w:r>
         <w:t xml:space="preserve">Figure </w:t>
       </w:r>
-      <w:r>
-        <w:fldChar w:fldCharType="begin"/>
-      </w:r>
-      <w:r>
-        <w:instrText xml:space="preserve"> SEQ Figure \* ARABIC </w:instrText>
-      </w:r>
-      <w:r>
-        <w:fldChar w:fldCharType="separate"/>
-      </w:r>
-      <w:r>
-        <w:rPr>
-          <w:noProof/>
-        </w:rPr>
-        <w:t>4</w:t>
-      </w:r>
-      <w:r>
-        <w:fldChar w:fldCharType="end"/>
-      </w:r>
+      <w:fldSimple w:instr=" SEQ Figure \* ARABIC ">
+        <w:r>
+          <w:rPr>
+            <w:noProof/>
+          </w:rPr>
+          <w:t>4</w:t>
+        </w:r>
+      </w:fldSimple>
       <w:r>
         <w:t xml:space="preserve">: User class </w:t>
       </w:r>
@@ -1596,6 +2719,7 @@
           <w:lang w:val="en-GB" w:eastAsia="es-ES"/>
           <w14:ligatures w14:val="none"/>
         </w:rPr>
+        <w:lastRenderedPageBreak/>
         <w:t>Shop Owner</w:t>
       </w:r>
     </w:p>
@@ -1863,12 +2987,12 @@
       <w:r>
         <w:rPr>
           <w:rFonts w:ascii="Constantia" w:eastAsia="Constantia" w:hAnsi="Constantia" w:cs="Browallia New"/>
-          <w:color w:val="595959"/>
-          <w:kern w:val="0"/>
-          <w:lang w:val="en-GB" w:eastAsia="es-ES"/>
-          <w14:ligatures w14:val="none"/>
-        </w:rPr>
-        <w:lastRenderedPageBreak/>
+          <w:noProof/>
+          <w:color w:val="595959"/>
+          <w:kern w:val="0"/>
+          <w:lang w:val="en-GB" w:eastAsia="es-ES"/>
+          <w14:ligatures w14:val="none"/>
+        </w:rPr>
         <w:drawing>
           <wp:inline distT="0" distB="0" distL="0" distR="0" wp14:anchorId="40246936" wp14:editId="0E798F06">
             <wp:extent cx="6120130" cy="2920365"/>
@@ -2045,14 +3169,24 @@
           <w:lang w:val="en-GB" w:eastAsia="es-ES"/>
           <w14:ligatures w14:val="none"/>
         </w:rPr>
-        <w:t xml:space="preserve"> In addition to that, the class Shop is connected to the class </w:t>
-      </w:r>
-      <w:r>
-        <w:rPr>
-          <w:rFonts w:ascii="Constantia" w:eastAsia="Constantia" w:hAnsi="Constantia" w:cs="Browallia New"/>
-          <w:color w:val="595959"/>
-          <w:kern w:val="0"/>
-          <w:highlight w:val="yellow"/>
+        <w:t xml:space="preserve"> In addition to </w:t>
+      </w:r>
+      <w:r>
+        <w:rPr>
+          <w:rFonts w:ascii="Constantia" w:eastAsia="Constantia" w:hAnsi="Constantia" w:cs="Browallia New"/>
+          <w:color w:val="595959"/>
+          <w:kern w:val="0"/>
+          <w:lang w:val="en-GB" w:eastAsia="es-ES"/>
+          <w14:ligatures w14:val="none"/>
+        </w:rPr>
+        <w:lastRenderedPageBreak/>
+        <w:t xml:space="preserve">that, the class Shop is connected to the class </w:t>
+      </w:r>
+      <w:r>
+        <w:rPr>
+          <w:rFonts w:ascii="Constantia" w:eastAsia="Constantia" w:hAnsi="Constantia" w:cs="Browallia New"/>
+          <w:color w:val="595959"/>
+          <w:kern w:val="0"/>
           <w:lang w:val="en-GB" w:eastAsia="es-ES"/>
           <w14:ligatures w14:val="none"/>
         </w:rPr>
@@ -2175,12 +3309,12 @@
       <w:r>
         <w:rPr>
           <w:rFonts w:ascii="Constantia" w:eastAsia="Constantia" w:hAnsi="Constantia" w:cs="Browallia New"/>
-          <w:color w:val="595959"/>
-          <w:kern w:val="0"/>
-          <w:lang w:val="en-GB" w:eastAsia="es-ES"/>
-          <w14:ligatures w14:val="none"/>
-        </w:rPr>
-        <w:lastRenderedPageBreak/>
+          <w:noProof/>
+          <w:color w:val="595959"/>
+          <w:kern w:val="0"/>
+          <w:lang w:val="en-GB" w:eastAsia="es-ES"/>
+          <w14:ligatures w14:val="none"/>
+        </w:rPr>
         <w:drawing>
           <wp:inline distT="0" distB="0" distL="0" distR="0" wp14:anchorId="68158B8B" wp14:editId="1D9730DC">
             <wp:extent cx="4515241" cy="6085097"/>
@@ -2362,36 +3496,6 @@
     </w:p>
     <w:p>
       <w:pPr>
-        <w:tabs>
-          <w:tab w:val="left" w:pos="3975"/>
-        </w:tabs>
-        <w:jc w:val="both"/>
-        <w:rPr>
-          <w:rFonts w:ascii="Constantia" w:eastAsia="Constantia" w:hAnsi="Constantia" w:cs="Browallia New"/>
-          <w:color w:val="595959"/>
-          <w:kern w:val="0"/>
-          <w:lang w:val="en-GB" w:eastAsia="es-ES"/>
-          <w14:ligatures w14:val="none"/>
-        </w:rPr>
-      </w:pPr>
-    </w:p>
-    <w:p>
-      <w:pPr>
-        <w:tabs>
-          <w:tab w:val="left" w:pos="3975"/>
-        </w:tabs>
-        <w:jc w:val="both"/>
-        <w:rPr>
-          <w:rFonts w:ascii="Constantia" w:eastAsia="Constantia" w:hAnsi="Constantia" w:cs="Browallia New"/>
-          <w:color w:val="595959"/>
-          <w:kern w:val="0"/>
-          <w:lang w:val="en-GB" w:eastAsia="es-ES"/>
-          <w14:ligatures w14:val="none"/>
-        </w:rPr>
-      </w:pPr>
-    </w:p>
-    <w:p>
-      <w:pPr>
         <w:pStyle w:val="Paragrafoelenco"/>
         <w:numPr>
           <w:ilvl w:val="0"/>
@@ -2417,6 +3521,7 @@
           <w:lang w:val="en-GB" w:eastAsia="es-ES"/>
           <w14:ligatures w14:val="none"/>
         </w:rPr>
+        <w:lastRenderedPageBreak/>
         <w:t>Time slot</w:t>
       </w:r>
     </w:p>
@@ -2442,7 +3547,29 @@
           <w:lang w:val="en-GB" w:eastAsia="es-ES"/>
           <w14:ligatures w14:val="none"/>
         </w:rPr>
-        <w:t>The Time Slot class represents the mean with which the Customer can make his reservation in the Shop. For this reason, the Time Slot is connected to the Shop (in fact each Shop can have a different Time Slot ) and to the Customer which can reserve his preferable Time Slot</w:t>
+        <w:t xml:space="preserve">The Time Slot class represents the mean with which the Customer can make his reservation in the Shop. For this reason, the Time Slot is connected to the Shop (in fact each Shop can have a different Time </w:t>
+      </w:r>
+      <w:proofErr w:type="gramStart"/>
+      <w:r>
+        <w:rPr>
+          <w:rFonts w:ascii="Constantia" w:eastAsia="Constantia" w:hAnsi="Constantia" w:cs="Browallia New"/>
+          <w:color w:val="595959"/>
+          <w:kern w:val="0"/>
+          <w:lang w:val="en-GB" w:eastAsia="es-ES"/>
+          <w14:ligatures w14:val="none"/>
+        </w:rPr>
+        <w:t>Slot )</w:t>
+      </w:r>
+      <w:proofErr w:type="gramEnd"/>
+      <w:r>
+        <w:rPr>
+          <w:rFonts w:ascii="Constantia" w:eastAsia="Constantia" w:hAnsi="Constantia" w:cs="Browallia New"/>
+          <w:color w:val="595959"/>
+          <w:kern w:val="0"/>
+          <w:lang w:val="en-GB" w:eastAsia="es-ES"/>
+          <w14:ligatures w14:val="none"/>
+        </w:rPr>
+        <w:t xml:space="preserve"> and to the Customer which can reserve his preferable Time Slot</w:t>
       </w:r>
       <w:r>
         <w:rPr>
@@ -2472,37 +3599,56 @@
     </w:p>
     <w:p>
       <w:pPr>
-        <w:pStyle w:val="Paragrafoelenco"/>
+        <w:pStyle w:val="Titolo1"/>
         <w:numPr>
           <w:ilvl w:val="0"/>
-          <w:numId w:val="1"/>
+          <w:numId w:val="6"/>
         </w:numPr>
         <w:tabs>
-          <w:tab w:val="left" w:pos="3975"/>
-        </w:tabs>
-        <w:jc w:val="both"/>
-        <w:rPr>
-          <w:rFonts w:ascii="Constantia" w:eastAsia="Constantia" w:hAnsi="Constantia" w:cs="Browallia New"/>
-          <w:b/>
-          <w:bCs/>
-          <w:color w:val="595959"/>
-          <w:kern w:val="0"/>
-          <w:lang w:val="en-GB" w:eastAsia="es-ES"/>
-          <w14:ligatures w14:val="none"/>
-        </w:rPr>
-      </w:pPr>
-      <w:r>
-        <w:rPr>
-          <w:rFonts w:ascii="Constantia" w:eastAsia="Constantia" w:hAnsi="Constantia" w:cs="Browallia New"/>
-          <w:b/>
-          <w:bCs/>
-          <w:color w:val="595959"/>
-          <w:kern w:val="0"/>
+          <w:tab w:val="num" w:pos="360"/>
+        </w:tabs>
+        <w:spacing w:line="276" w:lineRule="auto"/>
+        <w:ind w:left="0" w:right="3287" w:firstLine="0"/>
+        <w:jc w:val="both"/>
+        <w:rPr>
+          <w:rFonts w:ascii="Cambria Math" w:eastAsiaTheme="minorHAnsi" w:hAnsi="Cambria Math" w:cstheme="minorBidi"/>
+          <w:color w:val="4472C4" w:themeColor="accent1"/>
+          <w:kern w:val="0"/>
+          <w:sz w:val="36"/>
+          <w:szCs w:val="36"/>
+          <w:lang w:val="en-GB" w:eastAsia="es-ES"/>
+          <w14:ligatures w14:val="none"/>
+        </w:rPr>
+      </w:pPr>
+      <w:bookmarkStart w:id="1" w:name="_Toc137658908"/>
+      <w:r>
+        <w:rPr>
+          <w:rFonts w:ascii="Cambria Math" w:eastAsiaTheme="minorHAnsi" w:hAnsi="Cambria Math" w:cstheme="minorBidi"/>
+          <w:color w:val="4472C4" w:themeColor="accent1"/>
+          <w:kern w:val="0"/>
+          <w:sz w:val="36"/>
+          <w:szCs w:val="36"/>
           <w:lang w:val="en-GB" w:eastAsia="es-ES"/>
           <w14:ligatures w14:val="none"/>
         </w:rPr>
         <w:t>Methods</w:t>
       </w:r>
+      <w:bookmarkEnd w:id="1"/>
+    </w:p>
+    <w:p>
+      <w:pPr>
+        <w:tabs>
+          <w:tab w:val="left" w:pos="3975"/>
+        </w:tabs>
+        <w:jc w:val="both"/>
+        <w:rPr>
+          <w:rFonts w:ascii="Constantia" w:eastAsia="Constantia" w:hAnsi="Constantia" w:cs="Browallia New"/>
+          <w:color w:val="595959"/>
+          <w:kern w:val="0"/>
+          <w:lang w:val="en-GB" w:eastAsia="es-ES"/>
+          <w14:ligatures w14:val="none"/>
+        </w:rPr>
+      </w:pPr>
     </w:p>
     <w:p>
       <w:pPr>
@@ -2542,6 +3688,8 @@
         <w:jc w:val="both"/>
         <w:rPr>
           <w:rFonts w:ascii="Constantia" w:eastAsia="Constantia" w:hAnsi="Constantia" w:cs="Browallia New"/>
+          <w:b/>
+          <w:bCs/>
           <w:color w:val="595959"/>
           <w:kern w:val="0"/>
           <w:u w:val="single"/>
@@ -2552,6 +3700,8 @@
       <w:r>
         <w:rPr>
           <w:rFonts w:ascii="Constantia" w:eastAsia="Constantia" w:hAnsi="Constantia" w:cs="Browallia New"/>
+          <w:b/>
+          <w:bCs/>
           <w:color w:val="595959"/>
           <w:kern w:val="0"/>
           <w:u w:val="single"/>
@@ -3214,6 +4364,7 @@
           <w:lang w:val="en-GB" w:eastAsia="es-ES"/>
           <w14:ligatures w14:val="none"/>
         </w:rPr>
+        <w:lastRenderedPageBreak/>
         <w:t xml:space="preserve">It allows to show the Shops that are present in the Iqueue system, given the interested category and location </w:t>
       </w:r>
     </w:p>
@@ -3344,7 +4495,6 @@
           <w:lang w:val="en-GB" w:eastAsia="es-ES"/>
           <w14:ligatures w14:val="none"/>
         </w:rPr>
-        <w:lastRenderedPageBreak/>
         <w:t>This operation generates a reward for the Customer that has used the Iqueue app and in fact the input are the check that the QR code has been scanned</w:t>
       </w:r>
       <w:r>
@@ -4030,6 +5180,8 @@
       <w:r>
         <w:rPr>
           <w:rFonts w:ascii="Constantia" w:eastAsia="Constantia" w:hAnsi="Constantia" w:cs="Browallia New"/>
+          <w:b/>
+          <w:bCs/>
           <w:color w:val="595959"/>
           <w:kern w:val="0"/>
           <w:u w:val="single"/>
@@ -4041,13 +5193,26 @@
       <w:r>
         <w:rPr>
           <w:rFonts w:ascii="Constantia" w:eastAsia="Constantia" w:hAnsi="Constantia" w:cs="Browallia New"/>
+          <w:b/>
+          <w:bCs/>
           <w:color w:val="595959"/>
           <w:kern w:val="0"/>
           <w:u w:val="single"/>
           <w:lang w:val="en-GB" w:eastAsia="es-ES"/>
           <w14:ligatures w14:val="none"/>
         </w:rPr>
-        <w:t xml:space="preserve"> methods:</w:t>
+        <w:t xml:space="preserve"> methods</w:t>
+      </w:r>
+      <w:r>
+        <w:rPr>
+          <w:rFonts w:ascii="Constantia" w:eastAsia="Constantia" w:hAnsi="Constantia" w:cs="Browallia New"/>
+          <w:color w:val="595959"/>
+          <w:kern w:val="0"/>
+          <w:u w:val="single"/>
+          <w:lang w:val="en-GB" w:eastAsia="es-ES"/>
+          <w14:ligatures w14:val="none"/>
+        </w:rPr>
+        <w:t>:</w:t>
       </w:r>
     </w:p>
     <w:p>
@@ -4134,6 +5299,8 @@
         <w:jc w:val="both"/>
         <w:rPr>
           <w:rFonts w:ascii="Constantia" w:eastAsia="Constantia" w:hAnsi="Constantia" w:cs="Browallia New"/>
+          <w:b/>
+          <w:bCs/>
           <w:color w:val="595959"/>
           <w:kern w:val="0"/>
           <w:u w:val="single"/>
@@ -4144,6 +5311,8 @@
       <w:r>
         <w:rPr>
           <w:rFonts w:ascii="Constantia" w:eastAsia="Constantia" w:hAnsi="Constantia" w:cs="Browallia New"/>
+          <w:b/>
+          <w:bCs/>
           <w:color w:val="595959"/>
           <w:kern w:val="0"/>
           <w:u w:val="single"/>
@@ -4188,16 +5357,15 @@
           <w14:ligatures w14:val="none"/>
         </w:rPr>
       </w:pPr>
-      <w:bookmarkStart w:id="0" w:name="_Hlk135063182"/>
-      <w:r>
-        <w:rPr>
-          <w:rFonts w:ascii="Constantia" w:eastAsia="Constantia" w:hAnsi="Constantia" w:cs="Browallia New"/>
-          <w:color w:val="595959"/>
-          <w:kern w:val="0"/>
-          <w:lang w:val="en-GB" w:eastAsia="es-ES"/>
-          <w14:ligatures w14:val="none"/>
-        </w:rPr>
-        <w:lastRenderedPageBreak/>
+      <w:bookmarkStart w:id="2" w:name="_Hlk135063182"/>
+      <w:r>
+        <w:rPr>
+          <w:rFonts w:ascii="Constantia" w:eastAsia="Constantia" w:hAnsi="Constantia" w:cs="Browallia New"/>
+          <w:color w:val="595959"/>
+          <w:kern w:val="0"/>
+          <w:lang w:val="en-GB" w:eastAsia="es-ES"/>
+          <w14:ligatures w14:val="none"/>
+        </w:rPr>
         <w:t>Select_shop(in ids:String)</w:t>
       </w:r>
     </w:p>
@@ -4226,7 +5394,7 @@
         <w:t>The Customer can choose the Shop he wants to visit.</w:t>
       </w:r>
     </w:p>
-    <w:bookmarkEnd w:id="0"/>
+    <w:bookmarkEnd w:id="2"/>
     <w:p>
       <w:pPr>
         <w:pStyle w:val="Paragrafoelenco"/>
@@ -4460,6 +5628,8 @@
         <w:jc w:val="both"/>
         <w:rPr>
           <w:rFonts w:ascii="Constantia" w:eastAsia="Constantia" w:hAnsi="Constantia" w:cs="Browallia New"/>
+          <w:b/>
+          <w:bCs/>
           <w:color w:val="595959"/>
           <w:kern w:val="0"/>
           <w:u w:val="single"/>
@@ -4467,10 +5637,12 @@
           <w14:ligatures w14:val="none"/>
         </w:rPr>
       </w:pPr>
-      <w:bookmarkStart w:id="1" w:name="_Hlk135063242"/>
-      <w:r>
-        <w:rPr>
-          <w:rFonts w:ascii="Constantia" w:eastAsia="Constantia" w:hAnsi="Constantia" w:cs="Browallia New"/>
+      <w:bookmarkStart w:id="3" w:name="_Hlk135063242"/>
+      <w:r>
+        <w:rPr>
+          <w:rFonts w:ascii="Constantia" w:eastAsia="Constantia" w:hAnsi="Constantia" w:cs="Browallia New"/>
+          <w:b/>
+          <w:bCs/>
           <w:color w:val="595959"/>
           <w:kern w:val="0"/>
           <w:u w:val="single"/>
@@ -4496,7 +5668,7 @@
         </w:rPr>
       </w:pPr>
     </w:p>
-    <w:bookmarkEnd w:id="1"/>
+    <w:bookmarkEnd w:id="3"/>
     <w:p>
       <w:pPr>
         <w:pStyle w:val="Paragrafoelenco"/>
@@ -4626,7 +5798,7 @@
           <w14:ligatures w14:val="none"/>
         </w:rPr>
       </w:pPr>
-      <w:bookmarkStart w:id="2" w:name="_Hlk135066467"/>
+      <w:bookmarkStart w:id="4" w:name="_Hlk135066467"/>
       <w:r>
         <w:rPr>
           <w:rFonts w:ascii="Constantia" w:eastAsia="Constantia" w:hAnsi="Constantia" w:cs="Browallia New"/>
@@ -4638,7 +5810,7 @@
         <w:t>It allows the Shop Owner to manually increment the queue counter in case a client without the booking with the Iqueue app enters in the Shop</w:t>
       </w:r>
     </w:p>
-    <w:bookmarkEnd w:id="2"/>
+    <w:bookmarkEnd w:id="4"/>
     <w:p>
       <w:pPr>
         <w:pStyle w:val="Paragrafoelenco"/>
@@ -4853,7 +6025,7 @@
           <w14:ligatures w14:val="none"/>
         </w:rPr>
       </w:pPr>
-      <w:bookmarkStart w:id="3" w:name="_Hlk135063265"/>
+      <w:bookmarkStart w:id="5" w:name="_Hlk135063265"/>
       <w:r>
         <w:rPr>
           <w:rFonts w:ascii="Constantia" w:eastAsia="Constantia" w:hAnsi="Constantia" w:cs="Browallia New"/>
@@ -4890,7 +6062,7 @@
         <w:t xml:space="preserve">It allows the Shop Owner to count the product in a Shop </w:t>
       </w:r>
     </w:p>
-    <w:bookmarkEnd w:id="3"/>
+    <w:bookmarkEnd w:id="5"/>
     <w:p>
       <w:pPr>
         <w:pStyle w:val="Paragrafoelenco"/>
@@ -4904,6 +6076,8 @@
         <w:jc w:val="both"/>
         <w:rPr>
           <w:rFonts w:ascii="Constantia" w:eastAsia="Constantia" w:hAnsi="Constantia" w:cs="Browallia New"/>
+          <w:b/>
+          <w:bCs/>
           <w:color w:val="595959"/>
           <w:kern w:val="0"/>
           <w:u w:val="single"/>
@@ -4914,12 +6088,15 @@
       <w:r>
         <w:rPr>
           <w:rFonts w:ascii="Constantia" w:eastAsia="Constantia" w:hAnsi="Constantia" w:cs="Browallia New"/>
+          <w:b/>
+          <w:bCs/>
           <w:color w:val="595959"/>
           <w:kern w:val="0"/>
           <w:u w:val="single"/>
           <w:lang w:val="en-GB" w:eastAsia="es-ES"/>
           <w14:ligatures w14:val="none"/>
         </w:rPr>
+        <w:lastRenderedPageBreak/>
         <w:t>GPS system methods:</w:t>
       </w:r>
     </w:p>
@@ -5035,6 +6212,44 @@
     </w:p>
     <w:p>
       <w:pPr>
+        <w:pStyle w:val="Titolo1"/>
+        <w:numPr>
+          <w:ilvl w:val="0"/>
+          <w:numId w:val="6"/>
+        </w:numPr>
+        <w:tabs>
+          <w:tab w:val="num" w:pos="360"/>
+        </w:tabs>
+        <w:spacing w:line="276" w:lineRule="auto"/>
+        <w:ind w:left="0" w:right="3287" w:firstLine="0"/>
+        <w:jc w:val="both"/>
+        <w:rPr>
+          <w:rFonts w:ascii="Cambria Math" w:eastAsiaTheme="minorHAnsi" w:hAnsi="Cambria Math" w:cstheme="minorBidi"/>
+          <w:color w:val="4472C4" w:themeColor="accent1"/>
+          <w:kern w:val="0"/>
+          <w:sz w:val="36"/>
+          <w:szCs w:val="36"/>
+          <w:lang w:val="en-GB" w:eastAsia="es-ES"/>
+          <w14:ligatures w14:val="none"/>
+        </w:rPr>
+      </w:pPr>
+      <w:bookmarkStart w:id="6" w:name="_Toc137658909"/>
+      <w:r>
+        <w:rPr>
+          <w:rFonts w:ascii="Cambria Math" w:eastAsiaTheme="minorHAnsi" w:hAnsi="Cambria Math" w:cstheme="minorBidi"/>
+          <w:color w:val="4472C4" w:themeColor="accent1"/>
+          <w:kern w:val="0"/>
+          <w:sz w:val="36"/>
+          <w:szCs w:val="36"/>
+          <w:lang w:val="en-GB" w:eastAsia="es-ES"/>
+          <w14:ligatures w14:val="none"/>
+        </w:rPr>
+        <w:t>Sequence diagrams</w:t>
+      </w:r>
+      <w:bookmarkEnd w:id="6"/>
+    </w:p>
+    <w:p>
+      <w:pPr>
         <w:tabs>
           <w:tab w:val="left" w:pos="3975"/>
         </w:tabs>
@@ -5052,41 +6267,6 @@
     </w:p>
     <w:p>
       <w:pPr>
-        <w:pStyle w:val="Paragrafoelenco"/>
-        <w:numPr>
-          <w:ilvl w:val="0"/>
-          <w:numId w:val="1"/>
-        </w:numPr>
-        <w:tabs>
-          <w:tab w:val="left" w:pos="3975"/>
-        </w:tabs>
-        <w:jc w:val="both"/>
-        <w:rPr>
-          <w:rFonts w:ascii="Constantia" w:eastAsia="Constantia" w:hAnsi="Constantia" w:cs="Browallia New"/>
-          <w:b/>
-          <w:bCs/>
-          <w:color w:val="595959"/>
-          <w:kern w:val="0"/>
-          <w:lang w:val="en-GB" w:eastAsia="es-ES"/>
-          <w14:ligatures w14:val="none"/>
-        </w:rPr>
-      </w:pPr>
-      <w:r>
-        <w:rPr>
-          <w:rFonts w:ascii="Constantia" w:eastAsia="Constantia" w:hAnsi="Constantia" w:cs="Browallia New"/>
-          <w:b/>
-          <w:bCs/>
-          <w:color w:val="595959"/>
-          <w:kern w:val="0"/>
-          <w:lang w:val="en-GB" w:eastAsia="es-ES"/>
-          <w14:ligatures w14:val="none"/>
-        </w:rPr>
-        <w:lastRenderedPageBreak/>
-        <w:t>Sequence diagrams</w:t>
-      </w:r>
-    </w:p>
-    <w:p>
-      <w:pPr>
         <w:tabs>
           <w:tab w:val="left" w:pos="3975"/>
         </w:tabs>
@@ -5109,15 +6289,27 @@
         </w:rPr>
         <w:t xml:space="preserve">In this section, </w:t>
       </w:r>
-      <w:r>
-        <w:rPr>
-          <w:rFonts w:ascii="Constantia" w:eastAsia="Constantia" w:hAnsi="Constantia" w:cs="Browallia New"/>
-          <w:color w:val="595959"/>
-          <w:kern w:val="0"/>
-          <w:lang w:val="en-GB" w:eastAsia="es-ES"/>
-          <w14:ligatures w14:val="none"/>
-        </w:rPr>
-        <w:t xml:space="preserve">in order to describe better the functionalities of the UML requirements, some sequence diagrams of relevant methods are shown. The diagrams belowe are referred not only to the operations described in the UML, but also to </w:t>
+      <w:proofErr w:type="gramStart"/>
+      <w:r>
+        <w:rPr>
+          <w:rFonts w:ascii="Constantia" w:eastAsia="Constantia" w:hAnsi="Constantia" w:cs="Browallia New"/>
+          <w:color w:val="595959"/>
+          <w:kern w:val="0"/>
+          <w:lang w:val="en-GB" w:eastAsia="es-ES"/>
+          <w14:ligatures w14:val="none"/>
+        </w:rPr>
+        <w:t>in order to</w:t>
+      </w:r>
+      <w:proofErr w:type="gramEnd"/>
+      <w:r>
+        <w:rPr>
+          <w:rFonts w:ascii="Constantia" w:eastAsia="Constantia" w:hAnsi="Constantia" w:cs="Browallia New"/>
+          <w:color w:val="595959"/>
+          <w:kern w:val="0"/>
+          <w:lang w:val="en-GB" w:eastAsia="es-ES"/>
+          <w14:ligatures w14:val="none"/>
+        </w:rPr>
+        <w:t xml:space="preserve"> describe better the functionalities of the UML requirements, some sequence diagrams of relevant methods are shown. The diagrams belowe are referred not only to the operations described in the UML, but also to </w:t>
       </w:r>
       <w:r>
         <w:rPr>
@@ -5137,18 +6329,23 @@
           <w:lang w:val="en-GB" w:eastAsia="es-ES"/>
           <w14:ligatures w14:val="none"/>
         </w:rPr>
-        <w:t xml:space="preserve">Complementary to this part, in the RASD document other sequence diagrams linked to the use cases are presented. </w:t>
-      </w:r>
-      <w:r>
-        <w:rPr>
-          <w:rFonts w:ascii="Constantia" w:eastAsia="Constantia" w:hAnsi="Constantia" w:cs="Browallia New"/>
-          <w:color w:val="595959"/>
-          <w:kern w:val="0"/>
-          <w:lang w:val="en-GB" w:eastAsia="es-ES"/>
-          <w14:ligatures w14:val="none"/>
-        </w:rPr>
-        <w:t>The sequence diagrams can be found in the file UML REQUIREMENT.mdj, accessing them inside the UML Class Diagram through the Model Explorer.</w:t>
-      </w:r>
+        <w:t>Complementary to this part, in the RASD document other sequence diagrams linked to the use cases are presented. The sequence diagrams can be found in the file UML REQUIREMENT.mdj, accessing them inside the UML Class Diagram through the Model Explorer.</w:t>
+      </w:r>
+    </w:p>
+    <w:p>
+      <w:pPr>
+        <w:tabs>
+          <w:tab w:val="left" w:pos="3975"/>
+        </w:tabs>
+        <w:jc w:val="both"/>
+        <w:rPr>
+          <w:rFonts w:ascii="Constantia" w:eastAsia="Constantia" w:hAnsi="Constantia" w:cs="Browallia New"/>
+          <w:color w:val="595959"/>
+          <w:kern w:val="0"/>
+          <w:lang w:val="en-GB" w:eastAsia="es-ES"/>
+          <w14:ligatures w14:val="none"/>
+        </w:rPr>
+      </w:pPr>
     </w:p>
     <w:p>
       <w:pPr>
@@ -5169,7 +6366,7 @@
           <w14:ligatures w14:val="none"/>
         </w:rPr>
       </w:pPr>
-      <w:bookmarkStart w:id="4" w:name="_Hlk135649761"/>
+      <w:bookmarkStart w:id="7" w:name="_Hlk135649761"/>
       <w:r>
         <w:rPr>
           <w:rFonts w:ascii="Constantia" w:eastAsia="Constantia" w:hAnsi="Constantia" w:cs="Browallia New"/>
@@ -5181,7 +6378,7 @@
         <w:t>AddProductToWishList</w:t>
       </w:r>
     </w:p>
-    <w:bookmarkEnd w:id="4"/>
+    <w:bookmarkEnd w:id="7"/>
     <w:p>
       <w:pPr>
         <w:tabs>
@@ -5280,24 +6477,14 @@
       <w:r>
         <w:t xml:space="preserve">Figure </w:t>
       </w:r>
-      <w:r>
-        <w:fldChar w:fldCharType="begin"/>
-      </w:r>
-      <w:r>
-        <w:instrText xml:space="preserve"> SEQ Figure \* ARABIC </w:instrText>
-      </w:r>
-      <w:r>
-        <w:fldChar w:fldCharType="separate"/>
-      </w:r>
-      <w:r>
-        <w:rPr>
-          <w:noProof/>
-        </w:rPr>
-        <w:t>7</w:t>
-      </w:r>
-      <w:r>
-        <w:fldChar w:fldCharType="end"/>
-      </w:r>
+      <w:fldSimple w:instr=" SEQ Figure \* ARABIC ">
+        <w:r>
+          <w:rPr>
+            <w:noProof/>
+          </w:rPr>
+          <w:t>7</w:t>
+        </w:r>
+      </w:fldSimple>
       <w:r>
         <w:t xml:space="preserve">: </w:t>
       </w:r>
@@ -5323,6 +6510,9 @@
       </w:r>
       <w:proofErr w:type="spellEnd"/>
     </w:p>
+    <w:p/>
+    <w:p/>
+    <w:p/>
     <w:p>
       <w:pPr>
         <w:pStyle w:val="Paragrafoelenco"/>
@@ -5346,6 +6536,7 @@
           <w:lang w:val="en-GB" w:eastAsia="es-ES"/>
           <w14:ligatures w14:val="none"/>
         </w:rPr>
+        <w:lastRenderedPageBreak/>
         <w:t>Advertisement</w:t>
       </w:r>
     </w:p>
@@ -5456,7 +6647,9 @@
         <w:jc w:val="center"/>
       </w:pPr>
       <w:r>
-        <w:lastRenderedPageBreak/>
+        <w:rPr>
+          <w:noProof/>
+        </w:rPr>
         <w:drawing>
           <wp:inline distT="0" distB="0" distL="0" distR="0" wp14:anchorId="00FEB07D" wp14:editId="3A9C8EA3">
             <wp:extent cx="4021282" cy="3073427"/>
@@ -5502,24 +6695,14 @@
       <w:r>
         <w:t xml:space="preserve">Figure </w:t>
       </w:r>
-      <w:r>
-        <w:fldChar w:fldCharType="begin"/>
-      </w:r>
-      <w:r>
-        <w:instrText xml:space="preserve"> SEQ Figure \* ARABIC </w:instrText>
-      </w:r>
-      <w:r>
-        <w:fldChar w:fldCharType="separate"/>
-      </w:r>
-      <w:r>
-        <w:rPr>
-          <w:noProof/>
-        </w:rPr>
-        <w:t>8</w:t>
-      </w:r>
-      <w:r>
-        <w:fldChar w:fldCharType="end"/>
-      </w:r>
+      <w:fldSimple w:instr=" SEQ Figure \* ARABIC ">
+        <w:r>
+          <w:rPr>
+            <w:noProof/>
+          </w:rPr>
+          <w:t>8</w:t>
+        </w:r>
+      </w:fldSimple>
       <w:r>
         <w:t xml:space="preserve">: Advertisement </w:t>
       </w:r>
@@ -5555,7 +6738,7 @@
           <w14:ligatures w14:val="none"/>
         </w:rPr>
       </w:pPr>
-      <w:bookmarkStart w:id="5" w:name="_Hlk135650781"/>
+      <w:bookmarkStart w:id="8" w:name="_Hlk135650781"/>
       <w:r>
         <w:rPr>
           <w:rFonts w:ascii="Constantia" w:eastAsia="Constantia" w:hAnsi="Constantia" w:cs="Browallia New"/>
@@ -5567,7 +6750,7 @@
         <w:t>Customer Delete Booking</w:t>
       </w:r>
     </w:p>
-    <w:bookmarkEnd w:id="5"/>
+    <w:bookmarkEnd w:id="8"/>
     <w:p>
       <w:pPr>
         <w:rPr>
@@ -5705,10 +6888,13 @@
         <w:jc w:val="center"/>
       </w:pPr>
       <w:r>
+        <w:rPr>
+          <w:noProof/>
+        </w:rPr>
         <w:drawing>
-          <wp:inline distT="0" distB="0" distL="0" distR="0" wp14:anchorId="22F50265" wp14:editId="2C69A838">
-            <wp:extent cx="5334462" cy="3448349"/>
-            <wp:effectExtent l="0" t="0" r="0" b="0"/>
+          <wp:inline distT="0" distB="0" distL="0" distR="0" wp14:anchorId="22F50265" wp14:editId="7BF2F29C">
+            <wp:extent cx="4438650" cy="2869271"/>
+            <wp:effectExtent l="0" t="0" r="0" b="7620"/>
             <wp:docPr id="913569802" name="Immagine 1" descr="Immagine che contiene testo, numero, Parallelo, Carattere&#10;&#10;Descrizione generata automaticamente"/>
             <wp:cNvGraphicFramePr>
               <a:graphicFrameLocks xmlns:a="http://schemas.openxmlformats.org/drawingml/2006/main" noChangeAspect="1"/>
@@ -5729,7 +6915,7 @@
                   <pic:spPr>
                     <a:xfrm>
                       <a:off x="0" y="0"/>
-                      <a:ext cx="5334462" cy="3448349"/>
+                      <a:ext cx="4439919" cy="2870091"/>
                     </a:xfrm>
                     <a:prstGeom prst="rect">
                       <a:avLst/>
@@ -5782,48 +6968,22 @@
         <w:rPr>
           <w:lang w:val="en-GB"/>
         </w:rPr>
-        <w:t xml:space="preserve">: </w:t>
+        <w:t>: Customer Delete Booking se</w:t>
       </w:r>
       <w:r>
         <w:rPr>
           <w:lang w:val="en-GB"/>
         </w:rPr>
-        <w:t>Customer Delete Booking</w:t>
-      </w:r>
+        <w:t xml:space="preserve">quence </w:t>
+      </w:r>
+      <w:proofErr w:type="gramStart"/>
       <w:r>
         <w:rPr>
           <w:lang w:val="en-GB"/>
         </w:rPr>
-        <w:t xml:space="preserve"> se</w:t>
-      </w:r>
-      <w:r>
-        <w:rPr>
-          <w:lang w:val="en-GB"/>
-        </w:rPr>
-        <w:t xml:space="preserve">quence </w:t>
-      </w:r>
-      <w:proofErr w:type="gramStart"/>
-      <w:r>
-        <w:rPr>
-          <w:lang w:val="en-GB"/>
-        </w:rPr>
         <w:t>diagram</w:t>
       </w:r>
       <w:proofErr w:type="gramEnd"/>
-    </w:p>
-    <w:p>
-      <w:pPr>
-        <w:rPr>
-          <w:lang w:val="en-GB"/>
-        </w:rPr>
-      </w:pPr>
-    </w:p>
-    <w:p>
-      <w:pPr>
-        <w:rPr>
-          <w:lang w:val="en-GB"/>
-        </w:rPr>
-      </w:pPr>
     </w:p>
     <w:p>
       <w:pPr>
@@ -5840,7 +7000,6 @@
           <w14:ligatures w14:val="none"/>
         </w:rPr>
       </w:pPr>
-      <w:proofErr w:type="spellStart"/>
       <w:r>
         <w:rPr>
           <w:rFonts w:ascii="Constantia" w:eastAsia="Constantia" w:hAnsi="Constantia" w:cs="Browallia New"/>
@@ -5850,18 +7009,7 @@
           <w14:ligatures w14:val="none"/>
         </w:rPr>
         <w:lastRenderedPageBreak/>
-        <w:t>Remove</w:t>
-      </w:r>
-      <w:proofErr w:type="spellEnd"/>
-      <w:r>
-        <w:rPr>
-          <w:rFonts w:ascii="Constantia" w:eastAsia="Constantia" w:hAnsi="Constantia" w:cs="Browallia New"/>
-          <w:color w:val="595959"/>
-          <w:kern w:val="0"/>
-          <w:lang w:val="en-GB" w:eastAsia="es-ES"/>
-          <w14:ligatures w14:val="none"/>
-        </w:rPr>
-        <w:t xml:space="preserve"> Product</w:t>
+        <w:t>Remove Product</w:t>
       </w:r>
     </w:p>
     <w:p>
@@ -6001,10 +7149,13 @@
         <w:jc w:val="center"/>
       </w:pPr>
       <w:r>
+        <w:rPr>
+          <w:noProof/>
+        </w:rPr>
         <w:drawing>
-          <wp:inline distT="0" distB="0" distL="0" distR="0" wp14:anchorId="60E4697F" wp14:editId="35B01BF5">
-            <wp:extent cx="2674852" cy="2305250"/>
-            <wp:effectExtent l="0" t="0" r="0" b="0"/>
+          <wp:inline distT="0" distB="0" distL="0" distR="0" wp14:anchorId="60E4697F" wp14:editId="133D4401">
+            <wp:extent cx="4191000" cy="3611902"/>
+            <wp:effectExtent l="0" t="0" r="0" b="7620"/>
             <wp:docPr id="136817438" name="Immagine 1" descr="Immagine che contiene testo, diagramma, linea, numero&#10;&#10;Descrizione generata automaticamente"/>
             <wp:cNvGraphicFramePr>
               <a:graphicFrameLocks xmlns:a="http://schemas.openxmlformats.org/drawingml/2006/main" noChangeAspect="1"/>
@@ -6025,7 +7176,7 @@
                   <pic:spPr>
                     <a:xfrm>
                       <a:off x="0" y="0"/>
-                      <a:ext cx="2674852" cy="2305250"/>
+                      <a:ext cx="4200741" cy="3620297"/>
                     </a:xfrm>
                     <a:prstGeom prst="rect">
                       <a:avLst/>
@@ -6158,9 +7309,12 @@
         <w:jc w:val="center"/>
       </w:pPr>
       <w:r>
+        <w:rPr>
+          <w:noProof/>
+        </w:rPr>
         <w:drawing>
-          <wp:inline distT="0" distB="0" distL="0" distR="0" wp14:anchorId="400D3839" wp14:editId="5632AD1C">
-            <wp:extent cx="4324725" cy="2960627"/>
+          <wp:inline distT="0" distB="0" distL="0" distR="0" wp14:anchorId="400D3839" wp14:editId="575E81CE">
+            <wp:extent cx="4466270" cy="3057525"/>
             <wp:effectExtent l="0" t="0" r="0" b="0"/>
             <wp:docPr id="247159605" name="Immagine 1" descr="Immagine che contiene testo, diagramma, schermata, numero&#10;&#10;Descrizione generata automaticamente"/>
             <wp:cNvGraphicFramePr>
@@ -6182,7 +7336,7 @@
                   <pic:spPr>
                     <a:xfrm>
                       <a:off x="0" y="0"/>
-                      <a:ext cx="4324725" cy="2960627"/>
+                      <a:ext cx="4469062" cy="3059436"/>
                     </a:xfrm>
                     <a:prstGeom prst="rect">
                       <a:avLst/>
@@ -6203,29 +7357,31 @@
       <w:r>
         <w:t xml:space="preserve">Figure </w:t>
       </w:r>
-      <w:r>
-        <w:fldChar w:fldCharType="begin"/>
-      </w:r>
-      <w:r>
-        <w:instrText xml:space="preserve"> SEQ Figure \* ARABIC </w:instrText>
-      </w:r>
-      <w:r>
-        <w:fldChar w:fldCharType="separate"/>
-      </w:r>
-      <w:r>
-        <w:rPr>
-          <w:noProof/>
-        </w:rPr>
-        <w:t>11</w:t>
-      </w:r>
-      <w:r>
-        <w:fldChar w:fldCharType="end"/>
-      </w:r>
-    </w:p>
-    <w:p/>
-    <w:p/>
-    <w:p/>
-    <w:p/>
+      <w:fldSimple w:instr=" SEQ Figure \* ARABIC ">
+        <w:r>
+          <w:rPr>
+            <w:noProof/>
+          </w:rPr>
+          <w:t>11</w:t>
+        </w:r>
+      </w:fldSimple>
+      <w:r>
+        <w:t xml:space="preserve">: User login </w:t>
+      </w:r>
+      <w:proofErr w:type="spellStart"/>
+      <w:r>
+        <w:t>sequence</w:t>
+      </w:r>
+      <w:proofErr w:type="spellEnd"/>
+      <w:r>
+        <w:t xml:space="preserve"> </w:t>
+      </w:r>
+      <w:proofErr w:type="spellStart"/>
+      <w:r>
+        <w:t>diagram</w:t>
+      </w:r>
+      <w:proofErr w:type="spellEnd"/>
+    </w:p>
     <w:p/>
     <w:p>
       <w:pPr>
@@ -6250,21 +7406,8 @@
           <w:lang w:val="en-GB" w:eastAsia="es-ES"/>
           <w14:ligatures w14:val="none"/>
         </w:rPr>
-        <w:lastRenderedPageBreak/>
-        <w:t xml:space="preserve">User </w:t>
-      </w:r>
-      <w:proofErr w:type="spellStart"/>
-      <w:r>
-        <w:rPr>
-          <w:rFonts w:ascii="Constantia" w:eastAsia="Constantia" w:hAnsi="Constantia" w:cs="Browallia New"/>
-          <w:color w:val="595959"/>
-          <w:kern w:val="0"/>
-          <w:lang w:val="en-GB" w:eastAsia="es-ES"/>
-          <w14:ligatures w14:val="none"/>
-        </w:rPr>
-        <w:t>Registration</w:t>
-      </w:r>
-      <w:proofErr w:type="spellEnd"/>
+        <w:t>User Registration</w:t>
+      </w:r>
     </w:p>
     <w:p>
       <w:pPr>
@@ -6348,157 +7491,45 @@
           <w:kern w:val="0"/>
           <w:sz w:val="20"/>
           <w:szCs w:val="20"/>
-          <w:lang w:val="en-GB" w:bidi="th-TH"/>
+          <w:lang w:bidi="th-TH"/>
           <w14:ligatures w14:val="none"/>
         </w:rPr>
       </w:pPr>
       <w:r>
         <w:t xml:space="preserve">Figure </w:t>
       </w:r>
-      <w:r>
-        <w:fldChar w:fldCharType="begin"/>
-      </w:r>
-      <w:r>
-        <w:instrText xml:space="preserve"> SEQ Figure \* ARABIC </w:instrText>
-      </w:r>
-      <w:r>
-        <w:fldChar w:fldCharType="separate"/>
-      </w:r>
-      <w:r>
-        <w:rPr>
-          <w:noProof/>
-        </w:rPr>
-        <w:t>12</w:t>
-      </w:r>
-      <w:r>
-        <w:fldChar w:fldCharType="end"/>
-      </w:r>
-    </w:p>
-    <w:p>
-      <w:pPr>
-        <w:tabs>
-          <w:tab w:val="left" w:pos="3975"/>
-        </w:tabs>
-        <w:jc w:val="both"/>
-        <w:rPr>
-          <w:rFonts w:ascii="Cambria Math" w:eastAsia="Constantia" w:hAnsi="Cambria Math" w:cs="Browallia New"/>
-          <w:noProof/>
-          <w:kern w:val="0"/>
-          <w:sz w:val="20"/>
-          <w:szCs w:val="20"/>
-          <w:highlight w:val="yellow"/>
-          <w:lang w:bidi="th-TH"/>
-          <w14:ligatures w14:val="none"/>
-        </w:rPr>
-      </w:pPr>
-      <w:r>
-        <w:rPr>
-          <w:rFonts w:ascii="Cambria Math" w:eastAsia="Constantia" w:hAnsi="Cambria Math" w:cs="Browallia New"/>
-          <w:noProof/>
-          <w:kern w:val="0"/>
-          <w:sz w:val="20"/>
-          <w:szCs w:val="20"/>
-          <w:highlight w:val="yellow"/>
-          <w:lang w:bidi="th-TH"/>
-          <w14:ligatures w14:val="none"/>
-        </w:rPr>
-        <w:t>TODO:</w:t>
-      </w:r>
-    </w:p>
-    <w:p>
-      <w:pPr>
-        <w:tabs>
-          <w:tab w:val="left" w:pos="3975"/>
-        </w:tabs>
-        <w:jc w:val="both"/>
-        <w:rPr>
-          <w:rFonts w:ascii="Cambria Math" w:eastAsia="Constantia" w:hAnsi="Cambria Math" w:cs="Browallia New"/>
-          <w:noProof/>
-          <w:kern w:val="0"/>
-          <w:sz w:val="20"/>
-          <w:szCs w:val="20"/>
-          <w:lang w:val="en-GB" w:bidi="th-TH"/>
-          <w14:ligatures w14:val="none"/>
-        </w:rPr>
-      </w:pPr>
-      <w:r>
-        <w:rPr>
-          <w:rFonts w:ascii="Cambria Math" w:eastAsia="Constantia" w:hAnsi="Cambria Math" w:cs="Browallia New"/>
-          <w:noProof/>
-          <w:kern w:val="0"/>
-          <w:sz w:val="20"/>
-          <w:szCs w:val="20"/>
-          <w:highlight w:val="yellow"/>
-          <w:lang w:bidi="th-TH"/>
-          <w14:ligatures w14:val="none"/>
-        </w:rPr>
-        <w:t>&gt;Quando si inseriscono e si spiegano i Sequence Diagram, dire che quelli di Andre (quelli col commento testuale a fianco) spiegano cosa accade dal punto di vista delle interfacce grafiche mentre si sta utilizzando l’applicazione.</w:t>
-      </w:r>
-      <w:r>
-        <w:rPr>
-          <w:rFonts w:ascii="Cambria Math" w:eastAsia="Constantia" w:hAnsi="Cambria Math" w:cs="Browallia New"/>
-          <w:noProof/>
-          <w:kern w:val="0"/>
-          <w:sz w:val="20"/>
-          <w:szCs w:val="20"/>
-          <w:lang w:bidi="th-TH"/>
-          <w14:ligatures w14:val="none"/>
-        </w:rPr>
+      <w:fldSimple w:instr=" SEQ Figure \* ARABIC ">
+        <w:r>
+          <w:rPr>
+            <w:noProof/>
+          </w:rPr>
+          <w:t>12</w:t>
+        </w:r>
+      </w:fldSimple>
+      <w:r>
+        <w:t xml:space="preserve">: User </w:t>
+      </w:r>
+      <w:proofErr w:type="spellStart"/>
+      <w:r>
+        <w:t>registration</w:t>
+      </w:r>
+      <w:proofErr w:type="spellEnd"/>
+      <w:r>
         <w:t xml:space="preserve"> </w:t>
       </w:r>
-      <w:r>
-        <w:rPr>
-          <w:rFonts w:ascii="Cambria Math" w:eastAsia="Constantia" w:hAnsi="Cambria Math" w:cs="Browallia New"/>
-          <w:noProof/>
-          <w:kern w:val="0"/>
-          <w:sz w:val="20"/>
-          <w:szCs w:val="20"/>
-          <w:lang w:val="en-GB" w:bidi="th-TH"/>
-          <w14:ligatures w14:val="none"/>
-        </w:rPr>
-        <w:t>Sarebbero anche RemoveProduct e Advertisement.</w:t>
-      </w:r>
-    </w:p>
-    <w:p>
-      <w:pPr>
-        <w:tabs>
-          <w:tab w:val="left" w:pos="3975"/>
-        </w:tabs>
-        <w:jc w:val="both"/>
-        <w:rPr>
-          <w:rFonts w:ascii="Cambria Math" w:eastAsia="Constantia" w:hAnsi="Cambria Math" w:cs="Browallia New"/>
-          <w:noProof/>
-          <w:kern w:val="0"/>
-          <w:sz w:val="20"/>
-          <w:szCs w:val="20"/>
-          <w:lang w:val="en-US" w:bidi="th-TH"/>
-          <w14:ligatures w14:val="none"/>
-        </w:rPr>
-      </w:pPr>
-      <w:r>
-        <w:rPr>
-          <w:rFonts w:ascii="Cambria Math" w:eastAsia="Constantia" w:hAnsi="Cambria Math" w:cs="Browallia New"/>
-          <w:noProof/>
-          <w:kern w:val="0"/>
-          <w:sz w:val="20"/>
-          <w:szCs w:val="20"/>
-          <w:lang w:val="en-US" w:bidi="th-TH"/>
-          <w14:ligatures w14:val="none"/>
-        </w:rPr>
-        <w:t>&gt;Da aggiungere in parte SequenceDiagram: The sequence diagrams can be found in th</w:t>
-      </w:r>
-      <w:r>
-        <w:rPr>
-          <w:rFonts w:ascii="Cambria Math" w:eastAsia="Constantia" w:hAnsi="Cambria Math" w:cs="Browallia New"/>
-          <w:noProof/>
-          <w:kern w:val="0"/>
-          <w:sz w:val="20"/>
-          <w:szCs w:val="20"/>
-          <w:lang w:val="en-US" w:bidi="th-TH"/>
-          <w14:ligatures w14:val="none"/>
-        </w:rPr>
-        <w:t>e file UML REQUIREMENT.mdj, accessing them inside the UML Class Diagram through the Model Explorer.</w:t>
-      </w:r>
+      <w:proofErr w:type="spellStart"/>
+      <w:r>
+        <w:t>sequence</w:t>
+      </w:r>
+      <w:proofErr w:type="spellEnd"/>
+      <w:r>
+        <w:t xml:space="preserve"> </w:t>
+      </w:r>
+      <w:proofErr w:type="spellStart"/>
+      <w:r>
+        <w:t>diagram</w:t>
+      </w:r>
+      <w:proofErr w:type="spellEnd"/>
     </w:p>
     <w:p>
       <w:pPr>
@@ -6528,7 +7559,7 @@
 </file>
 
 <file path=word/endnotes.xml><?xml version="1.0" encoding="utf-8"?>
-<w:endnotes xmlns:wpc="http://schemas.microsoft.com/office/word/2010/wordprocessingCanvas" xmlns:cx="http://schemas.microsoft.com/office/drawing/2014/chartex" xmlns:cx1="http://schemas.microsoft.com/office/drawing/2015/9/8/chartex" xmlns:cx2="http://schemas.microsoft.com/office/drawing/2015/10/21/chartex" xmlns:cx3="http://schemas.microsoft.com/office/drawing/2016/5/9/chartex" xmlns:cx4="http://schemas.microsoft.com/office/drawing/2016/5/10/chartex" xmlns:cx5="http://schemas.microsoft.com/office/drawing/2016/5/11/chartex" xmlns:cx6="http://schemas.microsoft.com/office/drawing/2016/5/12/chartex" xmlns:cx7="http://schemas.microsoft.com/office/drawing/2016/5/13/chartex" xmlns:cx8="http://schemas.microsoft.com/office/drawing/2016/5/14/chartex" xmlns:mc="http://schemas.openxmlformats.org/markup-compatibility/2006" xmlns:aink="http://schemas.microsoft.com/office/drawing/2016/ink" xmlns:am3d="http://schemas.microsoft.com/office/drawing/2017/model3d" xmlns:o="urn:schemas-microsoft-com:office:office" xmlns:oel="http://schemas.microsoft.com/office/2019/extlst" xmlns:r="http://schemas.openxmlformats.org/officeDocument/2006/relationships" xmlns:m="http://schemas.openxmlformats.org/officeDocument/2006/math" xmlns:v="urn:schemas-microsoft-com:vml" xmlns:wp14="http://schemas.microsoft.com/office/word/2010/wordprocessingDrawing" xmlns:wp="http://schemas.openxmlformats.org/drawingml/2006/wordprocessingDrawing" xmlns:w10="urn:schemas-microsoft-com:office:word" xmlns:w="http://schemas.openxmlformats.org/wordprocessingml/2006/main" xmlns:w14="http://schemas.microsoft.com/office/word/2010/wordml" xmlns:w15="http://schemas.microsoft.com/office/word/2012/wordml" xmlns:w16cex="http://schemas.microsoft.com/office/word/2018/wordml/cex" xmlns:w16cid="http://schemas.microsoft.com/office/word/2016/wordml/cid" xmlns:w16="http://schemas.microsoft.com/office/word/2018/wordml" xmlns:w16du="http://schemas.microsoft.com/office/word/2023/wordml/word16du" xmlns:w16sdtdh="http://schemas.microsoft.com/office/word/2020/wordml/sdtdatahash" xmlns:w16se="http://schemas.microsoft.com/office/word/2015/wordml/symex" xmlns:wpg="http://schemas.microsoft.com/office/word/2010/wordprocessingGroup" xmlns:wpi="http://schemas.microsoft.com/office/word/2010/wordprocessingInk" xmlns:wne="http://schemas.microsoft.com/office/word/2006/wordml" xmlns:wps="http://schemas.microsoft.com/office/word/2010/wordprocessingShape" mc:Ignorable="w14 w15 w16se w16cid w16 w16cex w16sdtdh wp14">
+<w:endnotes xmlns:wpc="http://schemas.microsoft.com/office/word/2010/wordprocessingCanvas" xmlns:cx="http://schemas.microsoft.com/office/drawing/2014/chartex" xmlns:cx1="http://schemas.microsoft.com/office/drawing/2015/9/8/chartex" xmlns:cx2="http://schemas.microsoft.com/office/drawing/2015/10/21/chartex" xmlns:cx3="http://schemas.microsoft.com/office/drawing/2016/5/9/chartex" xmlns:cx4="http://schemas.microsoft.com/office/drawing/2016/5/10/chartex" xmlns:cx5="http://schemas.microsoft.com/office/drawing/2016/5/11/chartex" xmlns:cx6="http://schemas.microsoft.com/office/drawing/2016/5/12/chartex" xmlns:cx7="http://schemas.microsoft.com/office/drawing/2016/5/13/chartex" xmlns:cx8="http://schemas.microsoft.com/office/drawing/2016/5/14/chartex" xmlns:mc="http://schemas.openxmlformats.org/markup-compatibility/2006" xmlns:aink="http://schemas.microsoft.com/office/drawing/2016/ink" xmlns:am3d="http://schemas.microsoft.com/office/drawing/2017/model3d" xmlns:o="urn:schemas-microsoft-com:office:office" xmlns:oel="http://schemas.microsoft.com/office/2019/extlst" xmlns:r="http://schemas.openxmlformats.org/officeDocument/2006/relationships" xmlns:m="http://schemas.openxmlformats.org/officeDocument/2006/math" xmlns:v="urn:schemas-microsoft-com:vml" xmlns:wp14="http://schemas.microsoft.com/office/word/2010/wordprocessingDrawing" xmlns:wp="http://schemas.openxmlformats.org/drawingml/2006/wordprocessingDrawing" xmlns:w10="urn:schemas-microsoft-com:office:word" xmlns:w="http://schemas.openxmlformats.org/wordprocessingml/2006/main" xmlns:w14="http://schemas.microsoft.com/office/word/2010/wordml" xmlns:w15="http://schemas.microsoft.com/office/word/2012/wordml" xmlns:w16cex="http://schemas.microsoft.com/office/word/2018/wordml/cex" xmlns:w16cid="http://schemas.microsoft.com/office/word/2016/wordml/cid" xmlns:w16="http://schemas.microsoft.com/office/word/2018/wordml" xmlns:w16sdtdh="http://schemas.microsoft.com/office/word/2020/wordml/sdtdatahash" xmlns:w16se="http://schemas.microsoft.com/office/word/2015/wordml/symex" xmlns:wpg="http://schemas.microsoft.com/office/word/2010/wordprocessingGroup" xmlns:wpi="http://schemas.microsoft.com/office/word/2010/wordprocessingInk" xmlns:wne="http://schemas.microsoft.com/office/word/2006/wordml" xmlns:wps="http://schemas.microsoft.com/office/word/2010/wordprocessingShape" mc:Ignorable="w14 w15 w16se w16cid w16 w16cex w16sdtdh wp14">
   <w:endnote w:type="separator" w:id="-1">
     <w:p>
       <w:pPr>
@@ -6553,7 +7584,7 @@
 </file>
 
 <file path=word/footnotes.xml><?xml version="1.0" encoding="utf-8"?>
-<w:footnotes xmlns:wpc="http://schemas.microsoft.com/office/word/2010/wordprocessingCanvas" xmlns:cx="http://schemas.microsoft.com/office/drawing/2014/chartex" xmlns:cx1="http://schemas.microsoft.com/office/drawing/2015/9/8/chartex" xmlns:cx2="http://schemas.microsoft.com/office/drawing/2015/10/21/chartex" xmlns:cx3="http://schemas.microsoft.com/office/drawing/2016/5/9/chartex" xmlns:cx4="http://schemas.microsoft.com/office/drawing/2016/5/10/chartex" xmlns:cx5="http://schemas.microsoft.com/office/drawing/2016/5/11/chartex" xmlns:cx6="http://schemas.microsoft.com/office/drawing/2016/5/12/chartex" xmlns:cx7="http://schemas.microsoft.com/office/drawing/2016/5/13/chartex" xmlns:cx8="http://schemas.microsoft.com/office/drawing/2016/5/14/chartex" xmlns:mc="http://schemas.openxmlformats.org/markup-compatibility/2006" xmlns:aink="http://schemas.microsoft.com/office/drawing/2016/ink" xmlns:am3d="http://schemas.microsoft.com/office/drawing/2017/model3d" xmlns:o="urn:schemas-microsoft-com:office:office" xmlns:oel="http://schemas.microsoft.com/office/2019/extlst" xmlns:r="http://schemas.openxmlformats.org/officeDocument/2006/relationships" xmlns:m="http://schemas.openxmlformats.org/officeDocument/2006/math" xmlns:v="urn:schemas-microsoft-com:vml" xmlns:wp14="http://schemas.microsoft.com/office/word/2010/wordprocessingDrawing" xmlns:wp="http://schemas.openxmlformats.org/drawingml/2006/wordprocessingDrawing" xmlns:w10="urn:schemas-microsoft-com:office:word" xmlns:w="http://schemas.openxmlformats.org/wordprocessingml/2006/main" xmlns:w14="http://schemas.microsoft.com/office/word/2010/wordml" xmlns:w15="http://schemas.microsoft.com/office/word/2012/wordml" xmlns:w16cex="http://schemas.microsoft.com/office/word/2018/wordml/cex" xmlns:w16cid="http://schemas.microsoft.com/office/word/2016/wordml/cid" xmlns:w16="http://schemas.microsoft.com/office/word/2018/wordml" xmlns:w16du="http://schemas.microsoft.com/office/word/2023/wordml/word16du" xmlns:w16sdtdh="http://schemas.microsoft.com/office/word/2020/wordml/sdtdatahash" xmlns:w16se="http://schemas.microsoft.com/office/word/2015/wordml/symex" xmlns:wpg="http://schemas.microsoft.com/office/word/2010/wordprocessingGroup" xmlns:wpi="http://schemas.microsoft.com/office/word/2010/wordprocessingInk" xmlns:wne="http://schemas.microsoft.com/office/word/2006/wordml" xmlns:wps="http://schemas.microsoft.com/office/word/2010/wordprocessingShape" mc:Ignorable="w14 w15 w16se w16cid w16 w16cex w16sdtdh wp14">
+<w:footnotes xmlns:wpc="http://schemas.microsoft.com/office/word/2010/wordprocessingCanvas" xmlns:cx="http://schemas.microsoft.com/office/drawing/2014/chartex" xmlns:cx1="http://schemas.microsoft.com/office/drawing/2015/9/8/chartex" xmlns:cx2="http://schemas.microsoft.com/office/drawing/2015/10/21/chartex" xmlns:cx3="http://schemas.microsoft.com/office/drawing/2016/5/9/chartex" xmlns:cx4="http://schemas.microsoft.com/office/drawing/2016/5/10/chartex" xmlns:cx5="http://schemas.microsoft.com/office/drawing/2016/5/11/chartex" xmlns:cx6="http://schemas.microsoft.com/office/drawing/2016/5/12/chartex" xmlns:cx7="http://schemas.microsoft.com/office/drawing/2016/5/13/chartex" xmlns:cx8="http://schemas.microsoft.com/office/drawing/2016/5/14/chartex" xmlns:mc="http://schemas.openxmlformats.org/markup-compatibility/2006" xmlns:aink="http://schemas.microsoft.com/office/drawing/2016/ink" xmlns:am3d="http://schemas.microsoft.com/office/drawing/2017/model3d" xmlns:o="urn:schemas-microsoft-com:office:office" xmlns:oel="http://schemas.microsoft.com/office/2019/extlst" xmlns:r="http://schemas.openxmlformats.org/officeDocument/2006/relationships" xmlns:m="http://schemas.openxmlformats.org/officeDocument/2006/math" xmlns:v="urn:schemas-microsoft-com:vml" xmlns:wp14="http://schemas.microsoft.com/office/word/2010/wordprocessingDrawing" xmlns:wp="http://schemas.openxmlformats.org/drawingml/2006/wordprocessingDrawing" xmlns:w10="urn:schemas-microsoft-com:office:word" xmlns:w="http://schemas.openxmlformats.org/wordprocessingml/2006/main" xmlns:w14="http://schemas.microsoft.com/office/word/2010/wordml" xmlns:w15="http://schemas.microsoft.com/office/word/2012/wordml" xmlns:w16cex="http://schemas.microsoft.com/office/word/2018/wordml/cex" xmlns:w16cid="http://schemas.microsoft.com/office/word/2016/wordml/cid" xmlns:w16="http://schemas.microsoft.com/office/word/2018/wordml" xmlns:w16sdtdh="http://schemas.microsoft.com/office/word/2020/wordml/sdtdatahash" xmlns:w16se="http://schemas.microsoft.com/office/word/2015/wordml/symex" xmlns:wpg="http://schemas.microsoft.com/office/word/2010/wordprocessingGroup" xmlns:wpi="http://schemas.microsoft.com/office/word/2010/wordprocessingInk" xmlns:wne="http://schemas.microsoft.com/office/word/2006/wordml" xmlns:wps="http://schemas.microsoft.com/office/word/2010/wordprocessingShape" mc:Ignorable="w14 w15 w16se w16cid w16 w16cex w16sdtdh wp14">
   <w:footnote w:type="separator" w:id="-1">
     <w:p>
       <w:pPr>
@@ -6578,7 +7609,7 @@
 </file>
 
 <file path=word/numbering.xml><?xml version="1.0" encoding="utf-8"?>
-<w:numbering xmlns:wpc="http://schemas.microsoft.com/office/word/2010/wordprocessingCanvas" xmlns:cx="http://schemas.microsoft.com/office/drawing/2014/chartex" xmlns:cx1="http://schemas.microsoft.com/office/drawing/2015/9/8/chartex" xmlns:cx2="http://schemas.microsoft.com/office/drawing/2015/10/21/chartex" xmlns:cx3="http://schemas.microsoft.com/office/drawing/2016/5/9/chartex" xmlns:cx4="http://schemas.microsoft.com/office/drawing/2016/5/10/chartex" xmlns:cx5="http://schemas.microsoft.com/office/drawing/2016/5/11/chartex" xmlns:cx6="http://schemas.microsoft.com/office/drawing/2016/5/12/chartex" xmlns:cx7="http://schemas.microsoft.com/office/drawing/2016/5/13/chartex" xmlns:cx8="http://schemas.microsoft.com/office/drawing/2016/5/14/chartex" xmlns:mc="http://schemas.openxmlformats.org/markup-compatibility/2006" xmlns:aink="http://schemas.microsoft.com/office/drawing/2016/ink" xmlns:am3d="http://schemas.microsoft.com/office/drawing/2017/model3d" xmlns:o="urn:schemas-microsoft-com:office:office" xmlns:oel="http://schemas.microsoft.com/office/2019/extlst" xmlns:r="http://schemas.openxmlformats.org/officeDocument/2006/relationships" xmlns:m="http://schemas.openxmlformats.org/officeDocument/2006/math" xmlns:v="urn:schemas-microsoft-com:vml" xmlns:wp14="http://schemas.microsoft.com/office/word/2010/wordprocessingDrawing" xmlns:wp="http://schemas.openxmlformats.org/drawingml/2006/wordprocessingDrawing" xmlns:w10="urn:schemas-microsoft-com:office:word" xmlns:w="http://schemas.openxmlformats.org/wordprocessingml/2006/main" xmlns:w14="http://schemas.microsoft.com/office/word/2010/wordml" xmlns:w15="http://schemas.microsoft.com/office/word/2012/wordml" xmlns:w16cex="http://schemas.microsoft.com/office/word/2018/wordml/cex" xmlns:w16cid="http://schemas.microsoft.com/office/word/2016/wordml/cid" xmlns:w16="http://schemas.microsoft.com/office/word/2018/wordml" xmlns:w16du="http://schemas.microsoft.com/office/word/2023/wordml/word16du" xmlns:w16sdtdh="http://schemas.microsoft.com/office/word/2020/wordml/sdtdatahash" xmlns:w16se="http://schemas.microsoft.com/office/word/2015/wordml/symex" xmlns:wpg="http://schemas.microsoft.com/office/word/2010/wordprocessingGroup" xmlns:wpi="http://schemas.microsoft.com/office/word/2010/wordprocessingInk" xmlns:wne="http://schemas.microsoft.com/office/word/2006/wordml" xmlns:wps="http://schemas.microsoft.com/office/word/2010/wordprocessingShape" mc:Ignorable="w14 w15 w16se w16cid w16 w16cex w16sdtdh wp14">
+<w:numbering xmlns:wpc="http://schemas.microsoft.com/office/word/2010/wordprocessingCanvas" xmlns:cx="http://schemas.microsoft.com/office/drawing/2014/chartex" xmlns:cx1="http://schemas.microsoft.com/office/drawing/2015/9/8/chartex" xmlns:cx2="http://schemas.microsoft.com/office/drawing/2015/10/21/chartex" xmlns:cx3="http://schemas.microsoft.com/office/drawing/2016/5/9/chartex" xmlns:cx4="http://schemas.microsoft.com/office/drawing/2016/5/10/chartex" xmlns:cx5="http://schemas.microsoft.com/office/drawing/2016/5/11/chartex" xmlns:cx6="http://schemas.microsoft.com/office/drawing/2016/5/12/chartex" xmlns:cx7="http://schemas.microsoft.com/office/drawing/2016/5/13/chartex" xmlns:cx8="http://schemas.microsoft.com/office/drawing/2016/5/14/chartex" xmlns:mc="http://schemas.openxmlformats.org/markup-compatibility/2006" xmlns:aink="http://schemas.microsoft.com/office/drawing/2016/ink" xmlns:am3d="http://schemas.microsoft.com/office/drawing/2017/model3d" xmlns:o="urn:schemas-microsoft-com:office:office" xmlns:oel="http://schemas.microsoft.com/office/2019/extlst" xmlns:r="http://schemas.openxmlformats.org/officeDocument/2006/relationships" xmlns:m="http://schemas.openxmlformats.org/officeDocument/2006/math" xmlns:v="urn:schemas-microsoft-com:vml" xmlns:wp14="http://schemas.microsoft.com/office/word/2010/wordprocessingDrawing" xmlns:wp="http://schemas.openxmlformats.org/drawingml/2006/wordprocessingDrawing" xmlns:w10="urn:schemas-microsoft-com:office:word" xmlns:w="http://schemas.openxmlformats.org/wordprocessingml/2006/main" xmlns:w14="http://schemas.microsoft.com/office/word/2010/wordml" xmlns:w15="http://schemas.microsoft.com/office/word/2012/wordml" xmlns:w16cex="http://schemas.microsoft.com/office/word/2018/wordml/cex" xmlns:w16cid="http://schemas.microsoft.com/office/word/2016/wordml/cid" xmlns:w16="http://schemas.microsoft.com/office/word/2018/wordml" xmlns:w16sdtdh="http://schemas.microsoft.com/office/word/2020/wordml/sdtdatahash" xmlns:w16se="http://schemas.microsoft.com/office/word/2015/wordml/symex" xmlns:wpg="http://schemas.microsoft.com/office/word/2010/wordprocessingGroup" xmlns:wpi="http://schemas.microsoft.com/office/word/2010/wordprocessingInk" xmlns:wne="http://schemas.microsoft.com/office/word/2006/wordml" xmlns:wps="http://schemas.microsoft.com/office/word/2010/wordprocessingShape" mc:Ignorable="w14 w15 w16se w16cid w16 w16cex w16sdtdh wp14">
   <w:abstractNum w:abstractNumId="0" w15:restartNumberingAfterBreak="0">
     <w:nsid w:val="0C8E4868"/>
     <w:multiLevelType w:val="hybridMultilevel"/>
@@ -6782,6 +7813,127 @@
     </w:lvl>
   </w:abstractNum>
   <w:abstractNum w:abstractNumId="2" w15:restartNumberingAfterBreak="0">
+    <w:nsid w:val="33C00F51"/>
+    <w:multiLevelType w:val="multilevel"/>
+    <w:tmpl w:val="4B8A47DE"/>
+    <w:lvl w:ilvl="0">
+      <w:start w:val="1"/>
+      <w:numFmt w:val="decimal"/>
+      <w:lvlText w:val="%1."/>
+      <w:lvlJc w:val="left"/>
+      <w:pPr>
+        <w:ind w:left="720" w:hanging="360"/>
+      </w:pPr>
+      <w:rPr>
+        <w:rFonts w:hint="default"/>
+      </w:rPr>
+    </w:lvl>
+    <w:lvl w:ilvl="1">
+      <w:start w:val="1"/>
+      <w:numFmt w:val="decimal"/>
+      <w:isLgl/>
+      <w:lvlText w:val="%1.%2"/>
+      <w:lvlJc w:val="left"/>
+      <w:pPr>
+        <w:ind w:left="720" w:hanging="720"/>
+      </w:pPr>
+      <w:rPr>
+        <w:rFonts w:hint="default"/>
+      </w:rPr>
+    </w:lvl>
+    <w:lvl w:ilvl="2">
+      <w:start w:val="1"/>
+      <w:numFmt w:val="decimal"/>
+      <w:isLgl/>
+      <w:lvlText w:val="%1.%2.%3"/>
+      <w:lvlJc w:val="left"/>
+      <w:pPr>
+        <w:ind w:left="1080" w:hanging="1080"/>
+      </w:pPr>
+      <w:rPr>
+        <w:rFonts w:hint="default"/>
+      </w:rPr>
+    </w:lvl>
+    <w:lvl w:ilvl="3">
+      <w:start w:val="1"/>
+      <w:numFmt w:val="decimal"/>
+      <w:isLgl/>
+      <w:lvlText w:val="%1.%2.%3.%4"/>
+      <w:lvlJc w:val="left"/>
+      <w:pPr>
+        <w:ind w:left="1800" w:hanging="1440"/>
+      </w:pPr>
+      <w:rPr>
+        <w:rFonts w:hint="default"/>
+      </w:rPr>
+    </w:lvl>
+    <w:lvl w:ilvl="4">
+      <w:start w:val="1"/>
+      <w:numFmt w:val="decimal"/>
+      <w:isLgl/>
+      <w:lvlText w:val="%1.%2.%3.%4.%5"/>
+      <w:lvlJc w:val="left"/>
+      <w:pPr>
+        <w:ind w:left="1800" w:hanging="1440"/>
+      </w:pPr>
+      <w:rPr>
+        <w:rFonts w:hint="default"/>
+      </w:rPr>
+    </w:lvl>
+    <w:lvl w:ilvl="5">
+      <w:start w:val="1"/>
+      <w:numFmt w:val="decimal"/>
+      <w:isLgl/>
+      <w:lvlText w:val="%1.%2.%3.%4.%5.%6"/>
+      <w:lvlJc w:val="left"/>
+      <w:pPr>
+        <w:ind w:left="2160" w:hanging="1800"/>
+      </w:pPr>
+      <w:rPr>
+        <w:rFonts w:hint="default"/>
+      </w:rPr>
+    </w:lvl>
+    <w:lvl w:ilvl="6">
+      <w:start w:val="1"/>
+      <w:numFmt w:val="decimal"/>
+      <w:isLgl/>
+      <w:lvlText w:val="%1.%2.%3.%4.%5.%6.%7"/>
+      <w:lvlJc w:val="left"/>
+      <w:pPr>
+        <w:ind w:left="2520" w:hanging="2160"/>
+      </w:pPr>
+      <w:rPr>
+        <w:rFonts w:hint="default"/>
+      </w:rPr>
+    </w:lvl>
+    <w:lvl w:ilvl="7">
+      <w:start w:val="1"/>
+      <w:numFmt w:val="decimal"/>
+      <w:isLgl/>
+      <w:lvlText w:val="%1.%2.%3.%4.%5.%6.%7.%8"/>
+      <w:lvlJc w:val="left"/>
+      <w:pPr>
+        <w:ind w:left="2880" w:hanging="2520"/>
+      </w:pPr>
+      <w:rPr>
+        <w:rFonts w:hint="default"/>
+      </w:rPr>
+    </w:lvl>
+    <w:lvl w:ilvl="8">
+      <w:start w:val="1"/>
+      <w:numFmt w:val="decimal"/>
+      <w:isLgl/>
+      <w:lvlText w:val="%1.%2.%3.%4.%5.%6.%7.%8.%9"/>
+      <w:lvlJc w:val="left"/>
+      <w:pPr>
+        <w:ind w:left="3240" w:hanging="2880"/>
+      </w:pPr>
+      <w:rPr>
+        <w:rFonts w:hint="default"/>
+      </w:rPr>
+    </w:lvl>
+  </w:abstractNum>
+  <w:abstractNum w:abstractNumId="3" w15:restartNumberingAfterBreak="0">
     <w:nsid w:val="50643FF9"/>
     <w:multiLevelType w:val="hybridMultilevel"/>
     <w:tmpl w:val="5360081C"/>
@@ -6894,7 +8046,7 @@
       </w:rPr>
     </w:lvl>
   </w:abstractNum>
-  <w:abstractNum w:abstractNumId="3" w15:restartNumberingAfterBreak="0">
+  <w:abstractNum w:abstractNumId="4" w15:restartNumberingAfterBreak="0">
     <w:nsid w:val="62B03DF1"/>
     <w:multiLevelType w:val="hybridMultilevel"/>
     <w:tmpl w:val="3DC04314"/>
@@ -7007,7 +8159,7 @@
       </w:rPr>
     </w:lvl>
   </w:abstractNum>
-  <w:abstractNum w:abstractNumId="4" w15:restartNumberingAfterBreak="0">
+  <w:abstractNum w:abstractNumId="5" w15:restartNumberingAfterBreak="0">
     <w:nsid w:val="6779591D"/>
     <w:multiLevelType w:val="hybridMultilevel"/>
     <w:tmpl w:val="7068E5C0"/>
@@ -7097,19 +8249,22 @@
     </w:lvl>
   </w:abstractNum>
   <w:num w:numId="1" w16cid:durableId="226427012">
-    <w:abstractNumId w:val="4"/>
+    <w:abstractNumId w:val="5"/>
   </w:num>
   <w:num w:numId="2" w16cid:durableId="429853726">
     <w:abstractNumId w:val="0"/>
   </w:num>
   <w:num w:numId="3" w16cid:durableId="1574466562">
-    <w:abstractNumId w:val="2"/>
+    <w:abstractNumId w:val="3"/>
   </w:num>
   <w:num w:numId="4" w16cid:durableId="1718238083">
-    <w:abstractNumId w:val="3"/>
+    <w:abstractNumId w:val="4"/>
   </w:num>
   <w:num w:numId="5" w16cid:durableId="982738056">
     <w:abstractNumId w:val="1"/>
+  </w:num>
+  <w:num w:numId="6" w16cid:durableId="1404992043">
+    <w:abstractNumId w:val="2"/>
   </w:num>
 </w:numbering>
 </file>
@@ -7135,7 +8290,7 @@
   </w:docDefaults>
   <w:latentStyles w:defLockedState="0" w:defUIPriority="99" w:defSemiHidden="0" w:defUnhideWhenUsed="0" w:defQFormat="0" w:count="376">
     <w:lsdException w:name="Normal" w:uiPriority="0" w:qFormat="1"/>
-    <w:lsdException w:name="heading 1" w:uiPriority="9" w:qFormat="1"/>
+    <w:lsdException w:name="heading 1" w:uiPriority="1" w:qFormat="1"/>
     <w:lsdException w:name="heading 2" w:semiHidden="1" w:uiPriority="9" w:unhideWhenUsed="1" w:qFormat="1"/>
     <w:lsdException w:name="heading 3" w:semiHidden="1" w:uiPriority="9" w:unhideWhenUsed="1" w:qFormat="1"/>
     <w:lsdException w:name="heading 4" w:semiHidden="1" w:uiPriority="9" w:unhideWhenUsed="1" w:qFormat="1"/>
@@ -7515,9 +8670,31 @@
     <w:name w:val="Normal"/>
     <w:qFormat/>
   </w:style>
+  <w:style w:type="paragraph" w:styleId="Titolo1">
+    <w:name w:val="heading 1"/>
+    <w:basedOn w:val="Normale"/>
+    <w:next w:val="Normale"/>
+    <w:link w:val="Titolo1Carattere"/>
+    <w:uiPriority w:val="1"/>
+    <w:qFormat/>
+    <w:rsid w:val="00757F4B"/>
+    <w:pPr>
+      <w:keepNext/>
+      <w:keepLines/>
+      <w:spacing w:before="240" w:after="0"/>
+      <w:outlineLvl w:val="0"/>
+    </w:pPr>
+    <w:rPr>
+      <w:rFonts w:asciiTheme="majorHAnsi" w:eastAsiaTheme="majorEastAsia" w:hAnsiTheme="majorHAnsi" w:cstheme="majorBidi"/>
+      <w:color w:val="2F5496" w:themeColor="accent1" w:themeShade="BF"/>
+      <w:sz w:val="32"/>
+      <w:szCs w:val="32"/>
+    </w:rPr>
+  </w:style>
   <w:style w:type="character" w:default="1" w:styleId="Carpredefinitoparagrafo">
     <w:name w:val="Default Paragraph Font"/>
     <w:uiPriority w:val="1"/>
+    <w:semiHidden/>
     <w:unhideWhenUsed/>
   </w:style>
   <w:style w:type="table" w:default="1" w:styleId="Tabellanormale">
@@ -7622,6 +8799,103 @@
       <w:color w:val="44546A" w:themeColor="text2"/>
       <w:sz w:val="18"/>
       <w:szCs w:val="18"/>
+    </w:rPr>
+  </w:style>
+  <w:style w:type="character" w:customStyle="1" w:styleId="Titolo1Carattere">
+    <w:name w:val="Titolo 1 Carattere"/>
+    <w:basedOn w:val="Carpredefinitoparagrafo"/>
+    <w:link w:val="Titolo1"/>
+    <w:uiPriority w:val="1"/>
+    <w:rsid w:val="00757F4B"/>
+    <w:rPr>
+      <w:rFonts w:asciiTheme="majorHAnsi" w:eastAsiaTheme="majorEastAsia" w:hAnsiTheme="majorHAnsi" w:cstheme="majorBidi"/>
+      <w:color w:val="2F5496" w:themeColor="accent1" w:themeShade="BF"/>
+      <w:sz w:val="32"/>
+      <w:szCs w:val="32"/>
+    </w:rPr>
+  </w:style>
+  <w:style w:type="paragraph" w:styleId="Titolosommario">
+    <w:name w:val="TOC Heading"/>
+    <w:basedOn w:val="Titolo1"/>
+    <w:next w:val="Normale"/>
+    <w:uiPriority w:val="39"/>
+    <w:unhideWhenUsed/>
+    <w:qFormat/>
+    <w:rsid w:val="00757F4B"/>
+    <w:pPr>
+      <w:outlineLvl w:val="9"/>
+    </w:pPr>
+    <w:rPr>
+      <w:kern w:val="0"/>
+      <w:lang w:eastAsia="it-IT"/>
+      <w14:ligatures w14:val="none"/>
+    </w:rPr>
+  </w:style>
+  <w:style w:type="paragraph" w:styleId="Sommario2">
+    <w:name w:val="toc 2"/>
+    <w:basedOn w:val="Normale"/>
+    <w:next w:val="Normale"/>
+    <w:autoRedefine/>
+    <w:uiPriority w:val="39"/>
+    <w:unhideWhenUsed/>
+    <w:rsid w:val="00757F4B"/>
+    <w:pPr>
+      <w:spacing w:after="100"/>
+      <w:ind w:left="220"/>
+    </w:pPr>
+    <w:rPr>
+      <w:rFonts w:eastAsiaTheme="minorEastAsia" w:cs="Times New Roman"/>
+      <w:kern w:val="0"/>
+      <w:lang w:eastAsia="it-IT"/>
+      <w14:ligatures w14:val="none"/>
+    </w:rPr>
+  </w:style>
+  <w:style w:type="paragraph" w:styleId="Sommario1">
+    <w:name w:val="toc 1"/>
+    <w:basedOn w:val="Normale"/>
+    <w:next w:val="Normale"/>
+    <w:autoRedefine/>
+    <w:uiPriority w:val="39"/>
+    <w:unhideWhenUsed/>
+    <w:rsid w:val="00757F4B"/>
+    <w:pPr>
+      <w:spacing w:after="100"/>
+    </w:pPr>
+    <w:rPr>
+      <w:rFonts w:eastAsiaTheme="minorEastAsia" w:cs="Times New Roman"/>
+      <w:kern w:val="0"/>
+      <w:lang w:eastAsia="it-IT"/>
+      <w14:ligatures w14:val="none"/>
+    </w:rPr>
+  </w:style>
+  <w:style w:type="paragraph" w:styleId="Sommario3">
+    <w:name w:val="toc 3"/>
+    <w:basedOn w:val="Normale"/>
+    <w:next w:val="Normale"/>
+    <w:autoRedefine/>
+    <w:uiPriority w:val="39"/>
+    <w:unhideWhenUsed/>
+    <w:rsid w:val="00757F4B"/>
+    <w:pPr>
+      <w:spacing w:after="100"/>
+      <w:ind w:left="440"/>
+    </w:pPr>
+    <w:rPr>
+      <w:rFonts w:eastAsiaTheme="minorEastAsia" w:cs="Times New Roman"/>
+      <w:kern w:val="0"/>
+      <w:lang w:eastAsia="it-IT"/>
+      <w14:ligatures w14:val="none"/>
+    </w:rPr>
+  </w:style>
+  <w:style w:type="character" w:styleId="Collegamentoipertestuale">
+    <w:name w:val="Hyperlink"/>
+    <w:basedOn w:val="Carpredefinitoparagrafo"/>
+    <w:uiPriority w:val="99"/>
+    <w:unhideWhenUsed/>
+    <w:rsid w:val="00757F4B"/>
+    <w:rPr>
+      <w:color w:val="0563C1" w:themeColor="hyperlink"/>
+      <w:u w:val="single"/>
     </w:rPr>
   </w:style>
 </w:styles>

</xml_diff>

<commit_message>
RASD finito, Presentazione metà
</commit_message>
<xml_diff>
--- a/Documents/2. RASD/UML requirements.docx
+++ b/Documents/2. RASD/UML requirements.docx
@@ -1,6 +1,6 @@
 
 <file path=word/document.xml><?xml version="1.0" encoding="utf-8"?>
-<w:document xmlns:wpc="http://schemas.microsoft.com/office/word/2010/wordprocessingCanvas" xmlns:cx="http://schemas.microsoft.com/office/drawing/2014/chartex" xmlns:cx1="http://schemas.microsoft.com/office/drawing/2015/9/8/chartex" xmlns:cx2="http://schemas.microsoft.com/office/drawing/2015/10/21/chartex" xmlns:cx3="http://schemas.microsoft.com/office/drawing/2016/5/9/chartex" xmlns:cx4="http://schemas.microsoft.com/office/drawing/2016/5/10/chartex" xmlns:cx5="http://schemas.microsoft.com/office/drawing/2016/5/11/chartex" xmlns:cx6="http://schemas.microsoft.com/office/drawing/2016/5/12/chartex" xmlns:cx7="http://schemas.microsoft.com/office/drawing/2016/5/13/chartex" xmlns:cx8="http://schemas.microsoft.com/office/drawing/2016/5/14/chartex" xmlns:mc="http://schemas.openxmlformats.org/markup-compatibility/2006" xmlns:aink="http://schemas.microsoft.com/office/drawing/2016/ink" xmlns:am3d="http://schemas.microsoft.com/office/drawing/2017/model3d" xmlns:o="urn:schemas-microsoft-com:office:office" xmlns:oel="http://schemas.microsoft.com/office/2019/extlst" xmlns:r="http://schemas.openxmlformats.org/officeDocument/2006/relationships" xmlns:m="http://schemas.openxmlformats.org/officeDocument/2006/math" xmlns:v="urn:schemas-microsoft-com:vml" xmlns:wp14="http://schemas.microsoft.com/office/word/2010/wordprocessingDrawing" xmlns:wp="http://schemas.openxmlformats.org/drawingml/2006/wordprocessingDrawing" xmlns:w10="urn:schemas-microsoft-com:office:word" xmlns:w="http://schemas.openxmlformats.org/wordprocessingml/2006/main" xmlns:w14="http://schemas.microsoft.com/office/word/2010/wordml" xmlns:w15="http://schemas.microsoft.com/office/word/2012/wordml" xmlns:w16cex="http://schemas.microsoft.com/office/word/2018/wordml/cex" xmlns:w16cid="http://schemas.microsoft.com/office/word/2016/wordml/cid" xmlns:w16="http://schemas.microsoft.com/office/word/2018/wordml" xmlns:w16du="http://schemas.microsoft.com/office/word/2023/wordml/word16du" xmlns:w16sdtdh="http://schemas.microsoft.com/office/word/2020/wordml/sdtdatahash" xmlns:w16se="http://schemas.microsoft.com/office/word/2015/wordml/symex" xmlns:wpg="http://schemas.microsoft.com/office/word/2010/wordprocessingGroup" xmlns:wpi="http://schemas.microsoft.com/office/word/2010/wordprocessingInk" xmlns:wne="http://schemas.microsoft.com/office/word/2006/wordml" xmlns:wps="http://schemas.microsoft.com/office/word/2010/wordprocessingShape" mc:Ignorable="w14 w15 w16se w16cid w16 w16cex w16sdtdh wp14">
+<w:document xmlns:wpc="http://schemas.microsoft.com/office/word/2010/wordprocessingCanvas" xmlns:cx="http://schemas.microsoft.com/office/drawing/2014/chartex" xmlns:cx1="http://schemas.microsoft.com/office/drawing/2015/9/8/chartex" xmlns:cx2="http://schemas.microsoft.com/office/drawing/2015/10/21/chartex" xmlns:cx3="http://schemas.microsoft.com/office/drawing/2016/5/9/chartex" xmlns:cx4="http://schemas.microsoft.com/office/drawing/2016/5/10/chartex" xmlns:cx5="http://schemas.microsoft.com/office/drawing/2016/5/11/chartex" xmlns:cx6="http://schemas.microsoft.com/office/drawing/2016/5/12/chartex" xmlns:cx7="http://schemas.microsoft.com/office/drawing/2016/5/13/chartex" xmlns:cx8="http://schemas.microsoft.com/office/drawing/2016/5/14/chartex" xmlns:mc="http://schemas.openxmlformats.org/markup-compatibility/2006" xmlns:aink="http://schemas.microsoft.com/office/drawing/2016/ink" xmlns:am3d="http://schemas.microsoft.com/office/drawing/2017/model3d" xmlns:o="urn:schemas-microsoft-com:office:office" xmlns:oel="http://schemas.microsoft.com/office/2019/extlst" xmlns:r="http://schemas.openxmlformats.org/officeDocument/2006/relationships" xmlns:m="http://schemas.openxmlformats.org/officeDocument/2006/math" xmlns:v="urn:schemas-microsoft-com:vml" xmlns:wp14="http://schemas.microsoft.com/office/word/2010/wordprocessingDrawing" xmlns:wp="http://schemas.openxmlformats.org/drawingml/2006/wordprocessingDrawing" xmlns:w10="urn:schemas-microsoft-com:office:word" xmlns:w="http://schemas.openxmlformats.org/wordprocessingml/2006/main" xmlns:w14="http://schemas.microsoft.com/office/word/2010/wordml" xmlns:w15="http://schemas.microsoft.com/office/word/2012/wordml" xmlns:w16cex="http://schemas.microsoft.com/office/word/2018/wordml/cex" xmlns:w16cid="http://schemas.microsoft.com/office/word/2016/wordml/cid" xmlns:w16="http://schemas.microsoft.com/office/word/2018/wordml" xmlns:w16sdtdh="http://schemas.microsoft.com/office/word/2020/wordml/sdtdatahash" xmlns:w16se="http://schemas.microsoft.com/office/word/2015/wordml/symex" xmlns:wpg="http://schemas.microsoft.com/office/word/2010/wordprocessingGroup" xmlns:wpi="http://schemas.microsoft.com/office/word/2010/wordprocessingInk" xmlns:wne="http://schemas.microsoft.com/office/word/2006/wordml" xmlns:wps="http://schemas.microsoft.com/office/word/2010/wordprocessingShape" mc:Ignorable="w14 w15 w16se w16cid w16 w16cex w16sdtdh wp14">
   <w:body>
     <w:p>
       <w:pPr>
@@ -522,7 +522,7 @@
               </wp:anchor>
             </w:drawing>
           </mc:Choice>
-          <mc:Fallback>
+          <mc:Fallback xmlns:w16du="http://schemas.microsoft.com/office/word/2023/wordml/word16du">
             <w:pict>
               <v:rect w14:anchorId="2580FA99" id="Rettangolo 1" o:spid="_x0000_s1026" style="position:absolute;margin-left:459.85pt;margin-top:73.05pt;width:50.2pt;height:37.1pt;z-index:251660288;visibility:visible;mso-wrap-style:square;mso-wrap-distance-left:9pt;mso-wrap-distance-top:0;mso-wrap-distance-right:9pt;mso-wrap-distance-bottom:0;mso-position-horizontal:absolute;mso-position-horizontal-relative:text;mso-position-vertical:absolute;mso-position-vertical-relative:text;v-text-anchor:middle" o:gfxdata="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" fillcolor="white [3212]" stroked="f" strokeweight="1pt"/>
             </w:pict>
@@ -3487,7 +3487,27 @@
           <w:lang w:val="en-GB" w:eastAsia="es-ES"/>
           <w14:ligatures w14:val="none"/>
         </w:rPr>
-        <w:t>) which describes the above considerations and it is connected both to the C</w:t>
+        <w:t xml:space="preserve">) which describes the above considerations and </w:t>
+      </w:r>
+      <w:r>
+        <w:rPr>
+          <w:rFonts w:ascii="Constantia" w:eastAsia="Constantia" w:hAnsi="Constantia" w:cs="Browallia New"/>
+          <w:color w:val="595959"/>
+          <w:kern w:val="0"/>
+          <w:lang w:val="en-GB" w:eastAsia="es-ES"/>
+          <w14:ligatures w14:val="none"/>
+        </w:rPr>
+        <w:t xml:space="preserve">for this reason </w:t>
+      </w:r>
+      <w:r>
+        <w:rPr>
+          <w:rFonts w:ascii="Constantia" w:eastAsia="Constantia" w:hAnsi="Constantia" w:cs="Browallia New"/>
+          <w:color w:val="595959"/>
+          <w:kern w:val="0"/>
+          <w:lang w:val="en-GB" w:eastAsia="es-ES"/>
+          <w14:ligatures w14:val="none"/>
+        </w:rPr>
+        <w:t>it is connected both to the C</w:t>
       </w:r>
       <w:r>
         <w:rPr>
@@ -3552,29 +3572,7 @@
           <w:lang w:val="en-GB" w:eastAsia="es-ES"/>
           <w14:ligatures w14:val="none"/>
         </w:rPr>
-        <w:t xml:space="preserve">The Time Slot class represents the mean with which the Customer can make his reservation in the Shop. For this reason, the Time Slot is connected to the Shop (in fact each Shop can have a different Time </w:t>
-      </w:r>
-      <w:proofErr w:type="gramStart"/>
-      <w:r>
-        <w:rPr>
-          <w:rFonts w:ascii="Constantia" w:eastAsia="Constantia" w:hAnsi="Constantia" w:cs="Browallia New"/>
-          <w:color w:val="595959"/>
-          <w:kern w:val="0"/>
-          <w:lang w:val="en-GB" w:eastAsia="es-ES"/>
-          <w14:ligatures w14:val="none"/>
-        </w:rPr>
-        <w:t>Slot )</w:t>
-      </w:r>
-      <w:proofErr w:type="gramEnd"/>
-      <w:r>
-        <w:rPr>
-          <w:rFonts w:ascii="Constantia" w:eastAsia="Constantia" w:hAnsi="Constantia" w:cs="Browallia New"/>
-          <w:color w:val="595959"/>
-          <w:kern w:val="0"/>
-          <w:lang w:val="en-GB" w:eastAsia="es-ES"/>
-          <w14:ligatures w14:val="none"/>
-        </w:rPr>
-        <w:t xml:space="preserve"> and to the Customer which can reserve his preferable Time Slot</w:t>
+        <w:t>The Time Slot class represents the mean with which the Customer can make his reservation in the Shop. For this reason, the Time Slot is connected to the Shop (in fact each Shop can have a different Time Slot) and to the Customer which can reserve his preferable Time Slot</w:t>
       </w:r>
       <w:r>
         <w:rPr>
@@ -6516,7 +6514,6 @@
       </w:r>
       <w:proofErr w:type="spellEnd"/>
     </w:p>
-    <w:p/>
     <w:p/>
     <w:p/>
     <w:p>
@@ -7389,6 +7386,8 @@
       <w:proofErr w:type="spellEnd"/>
     </w:p>
     <w:p/>
+    <w:p/>
+    <w:p/>
     <w:p>
       <w:pPr>
         <w:pStyle w:val="Paragrafoelenco"/>
@@ -7412,6 +7411,7 @@
           <w:lang w:val="en-GB" w:eastAsia="es-ES"/>
           <w14:ligatures w14:val="none"/>
         </w:rPr>
+        <w:lastRenderedPageBreak/>
         <w:t>User Registration</w:t>
       </w:r>
     </w:p>
@@ -7421,6 +7421,34 @@
           <w:tab w:val="left" w:pos="3975"/>
         </w:tabs>
         <w:jc w:val="both"/>
+        <w:rPr>
+          <w:rFonts w:ascii="Constantia" w:eastAsia="Constantia" w:hAnsi="Constantia" w:cs="Browallia New"/>
+          <w:color w:val="595959"/>
+          <w:kern w:val="0"/>
+          <w:lang w:val="en-GB" w:eastAsia="es-ES"/>
+          <w14:ligatures w14:val="none"/>
+        </w:rPr>
+      </w:pPr>
+      <w:r>
+        <w:rPr>
+          <w:rFonts w:ascii="Constantia" w:eastAsia="Constantia" w:hAnsi="Constantia" w:cs="Browallia New"/>
+          <w:color w:val="595959"/>
+          <w:kern w:val="0"/>
+          <w:lang w:val="en-GB" w:eastAsia="es-ES"/>
+          <w14:ligatures w14:val="none"/>
+        </w:rPr>
+        <w:t>Sequence diagram related to the User Registration</w:t>
+      </w:r>
+    </w:p>
+    <w:p>
+      <w:pPr>
+        <w:keepNext/>
+        <w:tabs>
+          <w:tab w:val="left" w:pos="3975"/>
+        </w:tabs>
+        <w:jc w:val="center"/>
+      </w:pPr>
+      <w:r>
         <w:rPr>
           <w:rFonts w:ascii="Cambria Math" w:eastAsia="Constantia" w:hAnsi="Cambria Math" w:cs="Browallia New"/>
           <w:noProof/>
@@ -7430,27 +7458,6 @@
           <w:lang w:val="en-GB" w:bidi="th-TH"/>
           <w14:ligatures w14:val="none"/>
         </w:rPr>
-      </w:pPr>
-    </w:p>
-    <w:p>
-      <w:pPr>
-        <w:keepNext/>
-        <w:tabs>
-          <w:tab w:val="left" w:pos="3975"/>
-        </w:tabs>
-        <w:jc w:val="center"/>
-      </w:pPr>
-      <w:r>
-        <w:rPr>
-          <w:rFonts w:ascii="Cambria Math" w:eastAsia="Constantia" w:hAnsi="Cambria Math" w:cs="Browallia New"/>
-          <w:noProof/>
-          <w:kern w:val="0"/>
-          <w:sz w:val="20"/>
-          <w:szCs w:val="20"/>
-          <w:lang w:val="en-GB" w:bidi="th-TH"/>
-          <w14:ligatures w14:val="none"/>
-        </w:rPr>
-        <w:lastRenderedPageBreak/>
         <w:drawing>
           <wp:inline distT="0" distB="0" distL="0" distR="0" wp14:anchorId="03EE1829" wp14:editId="4A6114DE">
             <wp:extent cx="6120130" cy="3488690"/>
@@ -7568,7 +7575,7 @@
 </file>
 
 <file path=word/endnotes.xml><?xml version="1.0" encoding="utf-8"?>
-<w:endnotes xmlns:wpc="http://schemas.microsoft.com/office/word/2010/wordprocessingCanvas" xmlns:cx="http://schemas.microsoft.com/office/drawing/2014/chartex" xmlns:cx1="http://schemas.microsoft.com/office/drawing/2015/9/8/chartex" xmlns:cx2="http://schemas.microsoft.com/office/drawing/2015/10/21/chartex" xmlns:cx3="http://schemas.microsoft.com/office/drawing/2016/5/9/chartex" xmlns:cx4="http://schemas.microsoft.com/office/drawing/2016/5/10/chartex" xmlns:cx5="http://schemas.microsoft.com/office/drawing/2016/5/11/chartex" xmlns:cx6="http://schemas.microsoft.com/office/drawing/2016/5/12/chartex" xmlns:cx7="http://schemas.microsoft.com/office/drawing/2016/5/13/chartex" xmlns:cx8="http://schemas.microsoft.com/office/drawing/2016/5/14/chartex" xmlns:mc="http://schemas.openxmlformats.org/markup-compatibility/2006" xmlns:aink="http://schemas.microsoft.com/office/drawing/2016/ink" xmlns:am3d="http://schemas.microsoft.com/office/drawing/2017/model3d" xmlns:o="urn:schemas-microsoft-com:office:office" xmlns:oel="http://schemas.microsoft.com/office/2019/extlst" xmlns:r="http://schemas.openxmlformats.org/officeDocument/2006/relationships" xmlns:m="http://schemas.openxmlformats.org/officeDocument/2006/math" xmlns:v="urn:schemas-microsoft-com:vml" xmlns:wp14="http://schemas.microsoft.com/office/word/2010/wordprocessingDrawing" xmlns:wp="http://schemas.openxmlformats.org/drawingml/2006/wordprocessingDrawing" xmlns:w10="urn:schemas-microsoft-com:office:word" xmlns:w="http://schemas.openxmlformats.org/wordprocessingml/2006/main" xmlns:w14="http://schemas.microsoft.com/office/word/2010/wordml" xmlns:w15="http://schemas.microsoft.com/office/word/2012/wordml" xmlns:w16cex="http://schemas.microsoft.com/office/word/2018/wordml/cex" xmlns:w16cid="http://schemas.microsoft.com/office/word/2016/wordml/cid" xmlns:w16="http://schemas.microsoft.com/office/word/2018/wordml" xmlns:w16du="http://schemas.microsoft.com/office/word/2023/wordml/word16du" xmlns:w16sdtdh="http://schemas.microsoft.com/office/word/2020/wordml/sdtdatahash" xmlns:w16se="http://schemas.microsoft.com/office/word/2015/wordml/symex" xmlns:wpg="http://schemas.microsoft.com/office/word/2010/wordprocessingGroup" xmlns:wpi="http://schemas.microsoft.com/office/word/2010/wordprocessingInk" xmlns:wne="http://schemas.microsoft.com/office/word/2006/wordml" xmlns:wps="http://schemas.microsoft.com/office/word/2010/wordprocessingShape" mc:Ignorable="w14 w15 w16se w16cid w16 w16cex w16sdtdh wp14">
+<w:endnotes xmlns:wpc="http://schemas.microsoft.com/office/word/2010/wordprocessingCanvas" xmlns:cx="http://schemas.microsoft.com/office/drawing/2014/chartex" xmlns:cx1="http://schemas.microsoft.com/office/drawing/2015/9/8/chartex" xmlns:cx2="http://schemas.microsoft.com/office/drawing/2015/10/21/chartex" xmlns:cx3="http://schemas.microsoft.com/office/drawing/2016/5/9/chartex" xmlns:cx4="http://schemas.microsoft.com/office/drawing/2016/5/10/chartex" xmlns:cx5="http://schemas.microsoft.com/office/drawing/2016/5/11/chartex" xmlns:cx6="http://schemas.microsoft.com/office/drawing/2016/5/12/chartex" xmlns:cx7="http://schemas.microsoft.com/office/drawing/2016/5/13/chartex" xmlns:cx8="http://schemas.microsoft.com/office/drawing/2016/5/14/chartex" xmlns:mc="http://schemas.openxmlformats.org/markup-compatibility/2006" xmlns:aink="http://schemas.microsoft.com/office/drawing/2016/ink" xmlns:am3d="http://schemas.microsoft.com/office/drawing/2017/model3d" xmlns:o="urn:schemas-microsoft-com:office:office" xmlns:oel="http://schemas.microsoft.com/office/2019/extlst" xmlns:r="http://schemas.openxmlformats.org/officeDocument/2006/relationships" xmlns:m="http://schemas.openxmlformats.org/officeDocument/2006/math" xmlns:v="urn:schemas-microsoft-com:vml" xmlns:wp14="http://schemas.microsoft.com/office/word/2010/wordprocessingDrawing" xmlns:wp="http://schemas.openxmlformats.org/drawingml/2006/wordprocessingDrawing" xmlns:w10="urn:schemas-microsoft-com:office:word" xmlns:w="http://schemas.openxmlformats.org/wordprocessingml/2006/main" xmlns:w14="http://schemas.microsoft.com/office/word/2010/wordml" xmlns:w15="http://schemas.microsoft.com/office/word/2012/wordml" xmlns:w16cex="http://schemas.microsoft.com/office/word/2018/wordml/cex" xmlns:w16cid="http://schemas.microsoft.com/office/word/2016/wordml/cid" xmlns:w16="http://schemas.microsoft.com/office/word/2018/wordml" xmlns:w16sdtdh="http://schemas.microsoft.com/office/word/2020/wordml/sdtdatahash" xmlns:w16se="http://schemas.microsoft.com/office/word/2015/wordml/symex" xmlns:wpg="http://schemas.microsoft.com/office/word/2010/wordprocessingGroup" xmlns:wpi="http://schemas.microsoft.com/office/word/2010/wordprocessingInk" xmlns:wne="http://schemas.microsoft.com/office/word/2006/wordml" xmlns:wps="http://schemas.microsoft.com/office/word/2010/wordprocessingShape" mc:Ignorable="w14 w15 w16se w16cid w16 w16cex w16sdtdh wp14">
   <w:endnote w:type="separator" w:id="-1">
     <w:p>
       <w:pPr>
@@ -7593,7 +7600,7 @@
 </file>
 
 <file path=word/footer1.xml><?xml version="1.0" encoding="utf-8"?>
-<w:ftr xmlns:wpc="http://schemas.microsoft.com/office/word/2010/wordprocessingCanvas" xmlns:cx="http://schemas.microsoft.com/office/drawing/2014/chartex" xmlns:cx1="http://schemas.microsoft.com/office/drawing/2015/9/8/chartex" xmlns:cx2="http://schemas.microsoft.com/office/drawing/2015/10/21/chartex" xmlns:cx3="http://schemas.microsoft.com/office/drawing/2016/5/9/chartex" xmlns:cx4="http://schemas.microsoft.com/office/drawing/2016/5/10/chartex" xmlns:cx5="http://schemas.microsoft.com/office/drawing/2016/5/11/chartex" xmlns:cx6="http://schemas.microsoft.com/office/drawing/2016/5/12/chartex" xmlns:cx7="http://schemas.microsoft.com/office/drawing/2016/5/13/chartex" xmlns:cx8="http://schemas.microsoft.com/office/drawing/2016/5/14/chartex" xmlns:mc="http://schemas.openxmlformats.org/markup-compatibility/2006" xmlns:aink="http://schemas.microsoft.com/office/drawing/2016/ink" xmlns:am3d="http://schemas.microsoft.com/office/drawing/2017/model3d" xmlns:o="urn:schemas-microsoft-com:office:office" xmlns:oel="http://schemas.microsoft.com/office/2019/extlst" xmlns:r="http://schemas.openxmlformats.org/officeDocument/2006/relationships" xmlns:m="http://schemas.openxmlformats.org/officeDocument/2006/math" xmlns:v="urn:schemas-microsoft-com:vml" xmlns:wp14="http://schemas.microsoft.com/office/word/2010/wordprocessingDrawing" xmlns:wp="http://schemas.openxmlformats.org/drawingml/2006/wordprocessingDrawing" xmlns:w10="urn:schemas-microsoft-com:office:word" xmlns:w="http://schemas.openxmlformats.org/wordprocessingml/2006/main" xmlns:w14="http://schemas.microsoft.com/office/word/2010/wordml" xmlns:w15="http://schemas.microsoft.com/office/word/2012/wordml" xmlns:w16cex="http://schemas.microsoft.com/office/word/2018/wordml/cex" xmlns:w16cid="http://schemas.microsoft.com/office/word/2016/wordml/cid" xmlns:w16="http://schemas.microsoft.com/office/word/2018/wordml" xmlns:w16du="http://schemas.microsoft.com/office/word/2023/wordml/word16du" xmlns:w16sdtdh="http://schemas.microsoft.com/office/word/2020/wordml/sdtdatahash" xmlns:w16se="http://schemas.microsoft.com/office/word/2015/wordml/symex" xmlns:wpg="http://schemas.microsoft.com/office/word/2010/wordprocessingGroup" xmlns:wpi="http://schemas.microsoft.com/office/word/2010/wordprocessingInk" xmlns:wne="http://schemas.microsoft.com/office/word/2006/wordml" xmlns:wps="http://schemas.microsoft.com/office/word/2010/wordprocessingShape" mc:Ignorable="w14 w15 w16se w16cid w16 w16cex w16sdtdh wp14">
+<w:ftr xmlns:wpc="http://schemas.microsoft.com/office/word/2010/wordprocessingCanvas" xmlns:cx="http://schemas.microsoft.com/office/drawing/2014/chartex" xmlns:cx1="http://schemas.microsoft.com/office/drawing/2015/9/8/chartex" xmlns:cx2="http://schemas.microsoft.com/office/drawing/2015/10/21/chartex" xmlns:cx3="http://schemas.microsoft.com/office/drawing/2016/5/9/chartex" xmlns:cx4="http://schemas.microsoft.com/office/drawing/2016/5/10/chartex" xmlns:cx5="http://schemas.microsoft.com/office/drawing/2016/5/11/chartex" xmlns:cx6="http://schemas.microsoft.com/office/drawing/2016/5/12/chartex" xmlns:cx7="http://schemas.microsoft.com/office/drawing/2016/5/13/chartex" xmlns:cx8="http://schemas.microsoft.com/office/drawing/2016/5/14/chartex" xmlns:mc="http://schemas.openxmlformats.org/markup-compatibility/2006" xmlns:aink="http://schemas.microsoft.com/office/drawing/2016/ink" xmlns:am3d="http://schemas.microsoft.com/office/drawing/2017/model3d" xmlns:o="urn:schemas-microsoft-com:office:office" xmlns:oel="http://schemas.microsoft.com/office/2019/extlst" xmlns:r="http://schemas.openxmlformats.org/officeDocument/2006/relationships" xmlns:m="http://schemas.openxmlformats.org/officeDocument/2006/math" xmlns:v="urn:schemas-microsoft-com:vml" xmlns:wp14="http://schemas.microsoft.com/office/word/2010/wordprocessingDrawing" xmlns:wp="http://schemas.openxmlformats.org/drawingml/2006/wordprocessingDrawing" xmlns:w10="urn:schemas-microsoft-com:office:word" xmlns:w="http://schemas.openxmlformats.org/wordprocessingml/2006/main" xmlns:w14="http://schemas.microsoft.com/office/word/2010/wordml" xmlns:w15="http://schemas.microsoft.com/office/word/2012/wordml" xmlns:w16cex="http://schemas.microsoft.com/office/word/2018/wordml/cex" xmlns:w16cid="http://schemas.microsoft.com/office/word/2016/wordml/cid" xmlns:w16="http://schemas.microsoft.com/office/word/2018/wordml" xmlns:w16sdtdh="http://schemas.microsoft.com/office/word/2020/wordml/sdtdatahash" xmlns:w16se="http://schemas.microsoft.com/office/word/2015/wordml/symex" xmlns:wpg="http://schemas.microsoft.com/office/word/2010/wordprocessingGroup" xmlns:wpi="http://schemas.microsoft.com/office/word/2010/wordprocessingInk" xmlns:wne="http://schemas.microsoft.com/office/word/2006/wordml" xmlns:wps="http://schemas.microsoft.com/office/word/2010/wordprocessingShape" mc:Ignorable="w14 w15 w16se w16cid w16 w16cex w16sdtdh wp14">
   <w:sdt>
     <w:sdtPr>
       <w:id w:val="-102339798"/>
@@ -7665,7 +7672,7 @@
 </file>
 
 <file path=word/footnotes.xml><?xml version="1.0" encoding="utf-8"?>
-<w:footnotes xmlns:wpc="http://schemas.microsoft.com/office/word/2010/wordprocessingCanvas" xmlns:cx="http://schemas.microsoft.com/office/drawing/2014/chartex" xmlns:cx1="http://schemas.microsoft.com/office/drawing/2015/9/8/chartex" xmlns:cx2="http://schemas.microsoft.com/office/drawing/2015/10/21/chartex" xmlns:cx3="http://schemas.microsoft.com/office/drawing/2016/5/9/chartex" xmlns:cx4="http://schemas.microsoft.com/office/drawing/2016/5/10/chartex" xmlns:cx5="http://schemas.microsoft.com/office/drawing/2016/5/11/chartex" xmlns:cx6="http://schemas.microsoft.com/office/drawing/2016/5/12/chartex" xmlns:cx7="http://schemas.microsoft.com/office/drawing/2016/5/13/chartex" xmlns:cx8="http://schemas.microsoft.com/office/drawing/2016/5/14/chartex" xmlns:mc="http://schemas.openxmlformats.org/markup-compatibility/2006" xmlns:aink="http://schemas.microsoft.com/office/drawing/2016/ink" xmlns:am3d="http://schemas.microsoft.com/office/drawing/2017/model3d" xmlns:o="urn:schemas-microsoft-com:office:office" xmlns:oel="http://schemas.microsoft.com/office/2019/extlst" xmlns:r="http://schemas.openxmlformats.org/officeDocument/2006/relationships" xmlns:m="http://schemas.openxmlformats.org/officeDocument/2006/math" xmlns:v="urn:schemas-microsoft-com:vml" xmlns:wp14="http://schemas.microsoft.com/office/word/2010/wordprocessingDrawing" xmlns:wp="http://schemas.openxmlformats.org/drawingml/2006/wordprocessingDrawing" xmlns:w10="urn:schemas-microsoft-com:office:word" xmlns:w="http://schemas.openxmlformats.org/wordprocessingml/2006/main" xmlns:w14="http://schemas.microsoft.com/office/word/2010/wordml" xmlns:w15="http://schemas.microsoft.com/office/word/2012/wordml" xmlns:w16cex="http://schemas.microsoft.com/office/word/2018/wordml/cex" xmlns:w16cid="http://schemas.microsoft.com/office/word/2016/wordml/cid" xmlns:w16="http://schemas.microsoft.com/office/word/2018/wordml" xmlns:w16du="http://schemas.microsoft.com/office/word/2023/wordml/word16du" xmlns:w16sdtdh="http://schemas.microsoft.com/office/word/2020/wordml/sdtdatahash" xmlns:w16se="http://schemas.microsoft.com/office/word/2015/wordml/symex" xmlns:wpg="http://schemas.microsoft.com/office/word/2010/wordprocessingGroup" xmlns:wpi="http://schemas.microsoft.com/office/word/2010/wordprocessingInk" xmlns:wne="http://schemas.microsoft.com/office/word/2006/wordml" xmlns:wps="http://schemas.microsoft.com/office/word/2010/wordprocessingShape" mc:Ignorable="w14 w15 w16se w16cid w16 w16cex w16sdtdh wp14">
+<w:footnotes xmlns:wpc="http://schemas.microsoft.com/office/word/2010/wordprocessingCanvas" xmlns:cx="http://schemas.microsoft.com/office/drawing/2014/chartex" xmlns:cx1="http://schemas.microsoft.com/office/drawing/2015/9/8/chartex" xmlns:cx2="http://schemas.microsoft.com/office/drawing/2015/10/21/chartex" xmlns:cx3="http://schemas.microsoft.com/office/drawing/2016/5/9/chartex" xmlns:cx4="http://schemas.microsoft.com/office/drawing/2016/5/10/chartex" xmlns:cx5="http://schemas.microsoft.com/office/drawing/2016/5/11/chartex" xmlns:cx6="http://schemas.microsoft.com/office/drawing/2016/5/12/chartex" xmlns:cx7="http://schemas.microsoft.com/office/drawing/2016/5/13/chartex" xmlns:cx8="http://schemas.microsoft.com/office/drawing/2016/5/14/chartex" xmlns:mc="http://schemas.openxmlformats.org/markup-compatibility/2006" xmlns:aink="http://schemas.microsoft.com/office/drawing/2016/ink" xmlns:am3d="http://schemas.microsoft.com/office/drawing/2017/model3d" xmlns:o="urn:schemas-microsoft-com:office:office" xmlns:oel="http://schemas.microsoft.com/office/2019/extlst" xmlns:r="http://schemas.openxmlformats.org/officeDocument/2006/relationships" xmlns:m="http://schemas.openxmlformats.org/officeDocument/2006/math" xmlns:v="urn:schemas-microsoft-com:vml" xmlns:wp14="http://schemas.microsoft.com/office/word/2010/wordprocessingDrawing" xmlns:wp="http://schemas.openxmlformats.org/drawingml/2006/wordprocessingDrawing" xmlns:w10="urn:schemas-microsoft-com:office:word" xmlns:w="http://schemas.openxmlformats.org/wordprocessingml/2006/main" xmlns:w14="http://schemas.microsoft.com/office/word/2010/wordml" xmlns:w15="http://schemas.microsoft.com/office/word/2012/wordml" xmlns:w16cex="http://schemas.microsoft.com/office/word/2018/wordml/cex" xmlns:w16cid="http://schemas.microsoft.com/office/word/2016/wordml/cid" xmlns:w16="http://schemas.microsoft.com/office/word/2018/wordml" xmlns:w16sdtdh="http://schemas.microsoft.com/office/word/2020/wordml/sdtdatahash" xmlns:w16se="http://schemas.microsoft.com/office/word/2015/wordml/symex" xmlns:wpg="http://schemas.microsoft.com/office/word/2010/wordprocessingGroup" xmlns:wpi="http://schemas.microsoft.com/office/word/2010/wordprocessingInk" xmlns:wne="http://schemas.microsoft.com/office/word/2006/wordml" xmlns:wps="http://schemas.microsoft.com/office/word/2010/wordprocessingShape" mc:Ignorable="w14 w15 w16se w16cid w16 w16cex w16sdtdh wp14">
   <w:footnote w:type="separator" w:id="-1">
     <w:p>
       <w:pPr>
@@ -7690,7 +7697,7 @@
 </file>
 
 <file path=word/numbering.xml><?xml version="1.0" encoding="utf-8"?>
-<w:numbering xmlns:wpc="http://schemas.microsoft.com/office/word/2010/wordprocessingCanvas" xmlns:cx="http://schemas.microsoft.com/office/drawing/2014/chartex" xmlns:cx1="http://schemas.microsoft.com/office/drawing/2015/9/8/chartex" xmlns:cx2="http://schemas.microsoft.com/office/drawing/2015/10/21/chartex" xmlns:cx3="http://schemas.microsoft.com/office/drawing/2016/5/9/chartex" xmlns:cx4="http://schemas.microsoft.com/office/drawing/2016/5/10/chartex" xmlns:cx5="http://schemas.microsoft.com/office/drawing/2016/5/11/chartex" xmlns:cx6="http://schemas.microsoft.com/office/drawing/2016/5/12/chartex" xmlns:cx7="http://schemas.microsoft.com/office/drawing/2016/5/13/chartex" xmlns:cx8="http://schemas.microsoft.com/office/drawing/2016/5/14/chartex" xmlns:mc="http://schemas.openxmlformats.org/markup-compatibility/2006" xmlns:aink="http://schemas.microsoft.com/office/drawing/2016/ink" xmlns:am3d="http://schemas.microsoft.com/office/drawing/2017/model3d" xmlns:o="urn:schemas-microsoft-com:office:office" xmlns:oel="http://schemas.microsoft.com/office/2019/extlst" xmlns:r="http://schemas.openxmlformats.org/officeDocument/2006/relationships" xmlns:m="http://schemas.openxmlformats.org/officeDocument/2006/math" xmlns:v="urn:schemas-microsoft-com:vml" xmlns:wp14="http://schemas.microsoft.com/office/word/2010/wordprocessingDrawing" xmlns:wp="http://schemas.openxmlformats.org/drawingml/2006/wordprocessingDrawing" xmlns:w10="urn:schemas-microsoft-com:office:word" xmlns:w="http://schemas.openxmlformats.org/wordprocessingml/2006/main" xmlns:w14="http://schemas.microsoft.com/office/word/2010/wordml" xmlns:w15="http://schemas.microsoft.com/office/word/2012/wordml" xmlns:w16cex="http://schemas.microsoft.com/office/word/2018/wordml/cex" xmlns:w16cid="http://schemas.microsoft.com/office/word/2016/wordml/cid" xmlns:w16="http://schemas.microsoft.com/office/word/2018/wordml" xmlns:w16du="http://schemas.microsoft.com/office/word/2023/wordml/word16du" xmlns:w16sdtdh="http://schemas.microsoft.com/office/word/2020/wordml/sdtdatahash" xmlns:w16se="http://schemas.microsoft.com/office/word/2015/wordml/symex" xmlns:wpg="http://schemas.microsoft.com/office/word/2010/wordprocessingGroup" xmlns:wpi="http://schemas.microsoft.com/office/word/2010/wordprocessingInk" xmlns:wne="http://schemas.microsoft.com/office/word/2006/wordml" xmlns:wps="http://schemas.microsoft.com/office/word/2010/wordprocessingShape" mc:Ignorable="w14 w15 w16se w16cid w16 w16cex w16sdtdh wp14">
+<w:numbering xmlns:wpc="http://schemas.microsoft.com/office/word/2010/wordprocessingCanvas" xmlns:cx="http://schemas.microsoft.com/office/drawing/2014/chartex" xmlns:cx1="http://schemas.microsoft.com/office/drawing/2015/9/8/chartex" xmlns:cx2="http://schemas.microsoft.com/office/drawing/2015/10/21/chartex" xmlns:cx3="http://schemas.microsoft.com/office/drawing/2016/5/9/chartex" xmlns:cx4="http://schemas.microsoft.com/office/drawing/2016/5/10/chartex" xmlns:cx5="http://schemas.microsoft.com/office/drawing/2016/5/11/chartex" xmlns:cx6="http://schemas.microsoft.com/office/drawing/2016/5/12/chartex" xmlns:cx7="http://schemas.microsoft.com/office/drawing/2016/5/13/chartex" xmlns:cx8="http://schemas.microsoft.com/office/drawing/2016/5/14/chartex" xmlns:mc="http://schemas.openxmlformats.org/markup-compatibility/2006" xmlns:aink="http://schemas.microsoft.com/office/drawing/2016/ink" xmlns:am3d="http://schemas.microsoft.com/office/drawing/2017/model3d" xmlns:o="urn:schemas-microsoft-com:office:office" xmlns:oel="http://schemas.microsoft.com/office/2019/extlst" xmlns:r="http://schemas.openxmlformats.org/officeDocument/2006/relationships" xmlns:m="http://schemas.openxmlformats.org/officeDocument/2006/math" xmlns:v="urn:schemas-microsoft-com:vml" xmlns:wp14="http://schemas.microsoft.com/office/word/2010/wordprocessingDrawing" xmlns:wp="http://schemas.openxmlformats.org/drawingml/2006/wordprocessingDrawing" xmlns:w10="urn:schemas-microsoft-com:office:word" xmlns:w="http://schemas.openxmlformats.org/wordprocessingml/2006/main" xmlns:w14="http://schemas.microsoft.com/office/word/2010/wordml" xmlns:w15="http://schemas.microsoft.com/office/word/2012/wordml" xmlns:w16cex="http://schemas.microsoft.com/office/word/2018/wordml/cex" xmlns:w16cid="http://schemas.microsoft.com/office/word/2016/wordml/cid" xmlns:w16="http://schemas.microsoft.com/office/word/2018/wordml" xmlns:w16sdtdh="http://schemas.microsoft.com/office/word/2020/wordml/sdtdatahash" xmlns:w16se="http://schemas.microsoft.com/office/word/2015/wordml/symex" xmlns:wpg="http://schemas.microsoft.com/office/word/2010/wordprocessingGroup" xmlns:wpi="http://schemas.microsoft.com/office/word/2010/wordprocessingInk" xmlns:wne="http://schemas.microsoft.com/office/word/2006/wordml" xmlns:wps="http://schemas.microsoft.com/office/word/2010/wordprocessingShape" mc:Ignorable="w14 w15 w16se w16cid w16 w16cex w16sdtdh wp14">
   <w:abstractNum w:abstractNumId="0" w15:restartNumberingAfterBreak="0">
     <w:nsid w:val="0C8E4868"/>
     <w:multiLevelType w:val="hybridMultilevel"/>

</xml_diff>